<commit_message>
- Add: Three new columns on user table. - Fix: New account scripts in the "register" directory. - Fix: Layout of login page. - Fix: Layout of export page.
git-svn-id: https://svn.code.sf.net/p/php-addressbook/code/trunk@531 93e2e7f1-d98a-4af9-bc02-d7c9e78ee626
</commit_message>
<xml_diff>
--- a/_howto/_USER_GUIDE.docx
+++ b/_howto/_USER_GUIDE.docx
@@ -2280,6 +2280,138 @@
     </w:p>
     <w:p>
       <w:pPr>
+        <w:pStyle w:val="Listenabsatz"/>
+        <w:numPr>
+          <w:ilvl w:val="0"/>
+          <w:numId w:val="13"/>
+        </w:numPr>
+        <w:rPr>
+          <w:lang w:val="fr-CH"/>
+        </w:rPr>
+      </w:pPr>
+      <w:r>
+        <w:rPr>
+          <w:lang w:val="fr-CH"/>
+        </w:rPr>
+        <w:t>e-Mail</w:t>
+      </w:r>
+      <w:r>
+        <w:rPr>
+          <w:lang w:val="fr-CH"/>
+        </w:rPr>
+        <w:t> : &lt;</w:t>
+      </w:r>
+      <w:r>
+        <w:rPr>
+          <w:lang w:val="fr-CH"/>
+        </w:rPr>
+        <w:t>any@</w:t>
+      </w:r>
+      <w:r>
+        <w:rPr>
+          <w:lang w:val="fr-CH"/>
+        </w:rPr>
+        <w:t>yourdomain.com&gt;</w:t>
+      </w:r>
+    </w:p>
+    <w:p>
+      <w:pPr>
+        <w:pStyle w:val="Listenabsatz"/>
+        <w:numPr>
+          <w:ilvl w:val="0"/>
+          <w:numId w:val="13"/>
+        </w:numPr>
+        <w:rPr>
+          <w:lang w:val="fr-CH"/>
+        </w:rPr>
+      </w:pPr>
+      <w:r>
+        <w:rPr>
+          <w:lang w:val="fr-CH"/>
+        </w:rPr>
+        <w:t>Server : &lt;yourdomain.com&gt;</w:t>
+      </w:r>
+    </w:p>
+    <w:p>
+      <w:pPr>
+        <w:pStyle w:val="Listenabsatz"/>
+        <w:numPr>
+          <w:ilvl w:val="0"/>
+          <w:numId w:val="13"/>
+        </w:numPr>
+        <w:rPr>
+          <w:lang w:val="fr-CH"/>
+        </w:rPr>
+      </w:pPr>
+      <w:r>
+        <w:rPr>
+          <w:lang w:val="fr-CH"/>
+        </w:rPr>
+        <w:t>Domain : [empty]</w:t>
+      </w:r>
+    </w:p>
+    <w:p>
+      <w:pPr>
+        <w:pStyle w:val="Listenabsatz"/>
+        <w:numPr>
+          <w:ilvl w:val="0"/>
+          <w:numId w:val="13"/>
+        </w:numPr>
+        <w:rPr>
+          <w:lang w:val="fr-CH"/>
+        </w:rPr>
+      </w:pPr>
+      <w:r>
+        <w:rPr>
+          <w:lang w:val="fr-CH"/>
+        </w:rPr>
+        <w:t>User : same as web access</w:t>
+      </w:r>
+    </w:p>
+    <w:p>
+      <w:pPr>
+        <w:pStyle w:val="Listenabsatz"/>
+        <w:numPr>
+          <w:ilvl w:val="0"/>
+          <w:numId w:val="13"/>
+        </w:numPr>
+        <w:rPr>
+          <w:lang w:val="fr-CH"/>
+        </w:rPr>
+      </w:pPr>
+      <w:r>
+        <w:rPr>
+          <w:lang w:val="fr-CH"/>
+        </w:rPr>
+        <w:t>Password</w:t>
+      </w:r>
+      <w:r>
+        <w:rPr>
+          <w:lang w:val="fr-CH"/>
+        </w:rPr>
+        <w:t>: same as web access</w:t>
+      </w:r>
+    </w:p>
+    <w:p>
+      <w:pPr>
+        <w:pStyle w:val="Listenabsatz"/>
+        <w:numPr>
+          <w:ilvl w:val="0"/>
+          <w:numId w:val="13"/>
+        </w:numPr>
+        <w:rPr>
+          <w:lang w:val="fr-CH"/>
+        </w:rPr>
+      </w:pPr>
+      <w:r>
+        <w:rPr>
+          <w:lang w:val="fr-CH"/>
+        </w:rPr>
+        <w:t>SSL : Depending on your server configurtation</w:t>
+      </w:r>
+    </w:p>
+    <w:p>
+      <w:pPr>
         <w:pStyle w:val="berschrift3"/>
         <w:rPr>
           <w:lang w:val="fr-CH"/>
@@ -2316,73 +2448,384 @@
         </w:rPr>
         <w:t xml:space="preserve">yourdomain.com&gt; </w:t>
       </w:r>
-      <w:bookmarkStart w:id="3" w:name="_GoBack"/>
+      <w:r>
+        <w:rPr>
+          <w:lang w:val="fr-CH"/>
+        </w:rPr>
+        <w:t>(Disable SSL not available)</w:t>
+      </w:r>
+    </w:p>
+    <w:p>
+      <w:pPr>
+        <w:pStyle w:val="berschrift2"/>
+        <w:rPr>
+          <w:rFonts w:asciiTheme="minorHAnsi" w:eastAsiaTheme="minorHAnsi" w:hAnsiTheme="minorHAnsi" w:cstheme="minorBidi"/>
+          <w:b w:val="0"/>
+          <w:bCs w:val="0"/>
+          <w:i/>
+          <w:color w:val="auto"/>
+          <w:sz w:val="22"/>
+          <w:szCs w:val="22"/>
+          <w:lang w:val="fr-CH"/>
+        </w:rPr>
+      </w:pPr>
+      <w:hyperlink r:id="rId10" w:history="1">
+        <w:r>
+          <w:rPr>
+            <w:rStyle w:val="Hyperlink"/>
+            <w:rFonts w:asciiTheme="minorHAnsi" w:eastAsiaTheme="minorHAnsi" w:hAnsiTheme="minorHAnsi" w:cstheme="minorBidi"/>
+            <w:b w:val="0"/>
+            <w:bCs w:val="0"/>
+            <w:i/>
+            <w:sz w:val="22"/>
+            <w:szCs w:val="22"/>
+            <w:lang w:val="fr-CH"/>
+          </w:rPr>
+          <w:t>http://simultaneouspancakes.com/Lessons/2010/06/24/connecting-an-iphone-4-to-exchange/</w:t>
+        </w:r>
+      </w:hyperlink>
+    </w:p>
+    <w:p>
+      <w:pPr>
+        <w:pStyle w:val="berschrift3"/>
+        <w:rPr>
+          <w:lang w:val="fr-CH"/>
+        </w:rPr>
+      </w:pPr>
+      <w:r>
+        <w:rPr>
+          <w:lang w:val="fr-CH"/>
+        </w:rPr>
+        <w:t>Android</w:t>
+      </w:r>
+    </w:p>
+    <w:bookmarkStart w:id="3" w:name="_Toc333606485"/>
+    <w:p>
+      <w:pPr>
+        <w:rPr>
+          <w:lang w:val="fr-CH"/>
+        </w:rPr>
+      </w:pPr>
+      <w:r>
+        <w:rPr>
+          <w:lang w:val="fr-CH"/>
+        </w:rPr>
+        <w:fldChar w:fldCharType="begin"/>
+      </w:r>
+      <w:r>
+        <w:rPr>
+          <w:lang w:val="fr-CH"/>
+        </w:rPr>
+        <w:instrText xml:space="preserve"> HYPERLINK "</w:instrText>
+      </w:r>
+      <w:r>
+        <w:rPr>
+          <w:lang w:val="fr-CH"/>
+        </w:rPr>
+        <w:instrText>http://portal.smartertools.com/KB/a1148/setup-an-android-phone-or-tablet-for-exchange-activesync.aspx</w:instrText>
+      </w:r>
+      <w:r>
+        <w:rPr>
+          <w:lang w:val="fr-CH"/>
+        </w:rPr>
+        <w:instrText xml:space="preserve">" </w:instrText>
+      </w:r>
+      <w:r>
+        <w:rPr>
+          <w:lang w:val="fr-CH"/>
+        </w:rPr>
+        <w:fldChar w:fldCharType="separate"/>
+      </w:r>
+      <w:r>
+        <w:rPr>
+          <w:rStyle w:val="Hyperlink"/>
+          <w:lang w:val="fr-CH"/>
+        </w:rPr>
+        <w:t>http://portal.smartertools.com/KB/a1148/setup-an-android-phone-or-tablet-for-exchange-activesync.aspx</w:t>
+      </w:r>
+      <w:r>
+        <w:rPr>
+          <w:lang w:val="fr-CH"/>
+        </w:rPr>
+        <w:fldChar w:fldCharType="end"/>
+      </w:r>
+    </w:p>
+    <w:p>
+      <w:pPr>
+        <w:pStyle w:val="berschrift2"/>
+      </w:pPr>
+      <w:r>
+        <w:t>Over the database interface</w:t>
+      </w:r>
       <w:bookmarkEnd w:id="3"/>
-      <w:r>
-        <w:rPr>
-          <w:lang w:val="fr-CH"/>
-        </w:rPr>
-        <w:t>(Disable SSL not available)</w:t>
-      </w:r>
+    </w:p>
+    <w:p>
+      <w:pPr>
+        <w:rPr>
+          <w:i/>
+        </w:rPr>
+      </w:pPr>
+      <w:r>
+        <w:rPr>
+          <w:i/>
+        </w:rPr>
+        <w:t>Vw_addressbook</w:t>
+      </w:r>
+    </w:p>
+    <w:p>
+      <w:pPr>
+        <w:rPr>
+          <w:i/>
+        </w:rPr>
+      </w:pPr>
+      <w:r>
+        <w:rPr>
+          <w:i/>
+        </w:rPr>
+        <w:t>Vw_</w:t>
+      </w:r>
+      <w:r>
+        <w:rPr>
+          <w:i/>
+        </w:rPr>
+        <w:t>addressbook_deleted</w:t>
+      </w:r>
+      <w:bookmarkStart w:id="4" w:name="_GoBack"/>
+      <w:bookmarkEnd w:id="4"/>
+    </w:p>
+    <w:p>
+      <w:pPr>
+        <w:pStyle w:val="berschrift2"/>
+      </w:pPr>
+      <w:bookmarkStart w:id="5" w:name="_Toc333606486"/>
+      <w:r>
+        <w:t>Over e-Mail</w:t>
+      </w:r>
+      <w:bookmarkEnd w:id="5"/>
+    </w:p>
+    <w:p>
+      <w:pPr>
+        <w:rPr>
+          <w:i/>
+        </w:rPr>
+      </w:pPr>
+      <w:r>
+        <w:rPr>
+          <w:i/>
+        </w:rPr>
+        <w:t>tbd, coming soon</w:t>
+      </w:r>
+    </w:p>
+    <w:p>
+      <w:pPr>
+        <w:pStyle w:val="berschrift1"/>
+      </w:pPr>
+      <w:bookmarkStart w:id="6" w:name="_Toc333606487"/>
+      <w:r>
+        <w:t>Manage your addresses</w:t>
+      </w:r>
+      <w:bookmarkEnd w:id="6"/>
+    </w:p>
+    <w:p>
+      <w:pPr>
+        <w:pStyle w:val="berschrift2"/>
+      </w:pPr>
+      <w:bookmarkStart w:id="7" w:name="_Toc333606488"/>
+      <w:r>
+        <w:t>Search an address</w:t>
+      </w:r>
+      <w:bookmarkEnd w:id="7"/>
+    </w:p>
+    <w:p>
+      <w:pPr>
+        <w:rPr>
+          <w:lang w:val="fr-CH"/>
+        </w:rPr>
+      </w:pPr>
+      <w:r>
+        <w:rPr>
+          <w:lang w:val="fr-CH"/>
+        </w:rPr>
+        <w:t>Just type the name or address in the field on the first page.</w:t>
+      </w:r>
+    </w:p>
+    <w:p>
+      <w:pPr>
+        <w:rPr>
+          <w:lang w:val="fr-CH"/>
+        </w:rPr>
+      </w:pPr>
+      <w:r>
+        <w:rPr>
+          <w:lang w:val="fr-CH"/>
+        </w:rPr>
+        <w:t xml:space="preserve">Select the group concerned, if you know wish to select </w:t>
+      </w:r>
+      <w:r>
+        <w:rPr>
+          <w:lang w:val="fr-CH"/>
+        </w:rPr>
+        <w:t>people out of a group.</w:t>
+      </w:r>
+    </w:p>
+    <w:p>
+      <w:pPr>
+        <w:pStyle w:val="berschrift2"/>
+      </w:pPr>
+      <w:bookmarkStart w:id="8" w:name="_Toc333606489"/>
+      <w:r>
+        <w:t>Add an address</w:t>
+      </w:r>
+      <w:bookmarkEnd w:id="8"/>
     </w:p>
     <w:p>
       <w:pPr>
         <w:pStyle w:val="berschrift3"/>
-        <w:rPr>
-          <w:lang w:val="fr-CH"/>
-        </w:rPr>
-      </w:pPr>
-      <w:r>
-        <w:rPr>
-          <w:lang w:val="fr-CH"/>
-        </w:rPr>
-        <w:t>Android</w:t>
-      </w:r>
+      </w:pPr>
+      <w:bookmarkStart w:id="9" w:name="_Toc333606490"/>
+      <w:r>
+        <w:t xml:space="preserve">With </w:t>
+      </w:r>
+      <w:r>
+        <w:t>the web interface</w:t>
+      </w:r>
+      <w:bookmarkEnd w:id="9"/>
     </w:p>
     <w:p>
       <w:pPr>
         <w:rPr>
           <w:i/>
-          <w:lang w:val="fr-CH"/>
         </w:rPr>
       </w:pPr>
       <w:r>
         <w:rPr>
           <w:i/>
-          <w:lang w:val="fr-CH"/>
         </w:rPr>
         <w:t>tbd</w:t>
       </w:r>
     </w:p>
     <w:p>
       <w:pPr>
+        <w:pStyle w:val="berschrift3"/>
+      </w:pPr>
+      <w:bookmarkStart w:id="10" w:name="_Toc333606491"/>
+      <w:r>
+        <w:lastRenderedPageBreak/>
+        <w:t xml:space="preserve">With </w:t>
+      </w:r>
+      <w:r>
+        <w:t xml:space="preserve">the </w:t>
+      </w:r>
+      <w:r>
+        <w:t>E-Mail interface</w:t>
+      </w:r>
+      <w:bookmarkEnd w:id="10"/>
+    </w:p>
+    <w:p>
+      <w:pPr>
+        <w:rPr>
+          <w:i/>
+          <w:lang w:val="fr-CH"/>
+        </w:rPr>
+      </w:pPr>
+      <w:r>
+        <w:rPr>
+          <w:i/>
+          <w:lang w:val="fr-CH"/>
+        </w:rPr>
+        <w:t>T</w:t>
+      </w:r>
+      <w:r>
+        <w:rPr>
+          <w:i/>
+          <w:lang w:val="fr-CH"/>
+        </w:rPr>
+        <w:t>bd</w:t>
+      </w:r>
+      <w:r>
+        <w:rPr>
+          <w:i/>
+          <w:lang w:val="fr-CH"/>
+        </w:rPr>
+        <w:t>, coming soon</w:t>
+      </w:r>
+    </w:p>
+    <w:p>
+      <w:pPr>
+        <w:pStyle w:val="berschrift3"/>
+        <w:rPr>
+          <w:lang w:val="fr-CH"/>
+        </w:rPr>
+      </w:pPr>
+      <w:bookmarkStart w:id="11" w:name="_Toc333606492"/>
+      <w:r>
+        <w:rPr>
+          <w:lang w:val="fr-CH"/>
+        </w:rPr>
+        <w:t>With</w:t>
+      </w:r>
+      <w:r>
+        <w:rPr>
+          <w:lang w:val="fr-CH"/>
+        </w:rPr>
+        <w:t xml:space="preserve"> your mobile phone</w:t>
+      </w:r>
+      <w:bookmarkEnd w:id="11"/>
+    </w:p>
+    <w:p>
+      <w:pPr>
+        <w:rPr>
+          <w:lang w:val="fr-CH"/>
+        </w:rPr>
+      </w:pPr>
+      <w:r>
+        <w:rPr>
+          <w:lang w:val="fr-CH"/>
+        </w:rPr>
+        <w:t>Install the „ActiveSync“ support as d</w:t>
+      </w:r>
+      <w:r>
+        <w:rPr>
+          <w:lang w:val="fr-CH"/>
+        </w:rPr>
+        <w:t>e</w:t>
+      </w:r>
+      <w:r>
+        <w:rPr>
+          <w:lang w:val="fr-CH"/>
+        </w:rPr>
+        <w:t>scribed in chapter xxx.</w:t>
+      </w:r>
+    </w:p>
+    <w:p>
+      <w:pPr>
         <w:pStyle w:val="berschrift2"/>
-        <w:rPr>
-          <w:lang w:val="fr-CH"/>
-        </w:rPr>
-      </w:pPr>
-      <w:bookmarkStart w:id="4" w:name="_Toc333606485"/>
-      <w:r>
-        <w:rPr>
-          <w:lang w:val="fr-CH"/>
-        </w:rPr>
-        <w:t>Over the database interface</w:t>
-      </w:r>
-      <w:bookmarkEnd w:id="4"/>
-    </w:p>
-    <w:p>
-      <w:pPr>
-        <w:rPr>
-          <w:i/>
-          <w:lang w:val="fr-CH"/>
-        </w:rPr>
-      </w:pPr>
-      <w:r>
-        <w:rPr>
-          <w:i/>
-          <w:lang w:val="fr-CH"/>
-        </w:rPr>
-        <w:t>tbd</w:t>
+      </w:pPr>
+      <w:bookmarkStart w:id="12" w:name="_Toc333606493"/>
+      <w:r>
+        <w:t>Edit an address</w:t>
+      </w:r>
+      <w:bookmarkEnd w:id="12"/>
+    </w:p>
+    <w:p>
+      <w:r>
+        <w:t xml:space="preserve">With </w:t>
+      </w:r>
+      <w:r>
+        <w:t>the web interface</w:t>
+      </w:r>
+    </w:p>
+    <w:p>
+      <w:pPr>
+        <w:rPr>
+          <w:lang w:val="fr-CH"/>
+        </w:rPr>
+      </w:pPr>
+      <w:r>
+        <w:rPr>
+          <w:lang w:val="fr-CH"/>
+        </w:rPr>
+        <w:t>With your mobile phone</w:t>
       </w:r>
     </w:p>
     <w:p>
@@ -2392,272 +2835,11 @@
           <w:lang w:val="fr-CH"/>
         </w:rPr>
       </w:pPr>
-      <w:bookmarkStart w:id="5" w:name="_Toc333606486"/>
-      <w:r>
-        <w:rPr>
-          <w:lang w:val="fr-CH"/>
-        </w:rPr>
-        <w:t xml:space="preserve">Over </w:t>
-      </w:r>
-      <w:r>
-        <w:rPr>
-          <w:lang w:val="fr-CH"/>
-        </w:rPr>
-        <w:t>e-Mail</w:t>
-      </w:r>
-      <w:bookmarkEnd w:id="5"/>
-    </w:p>
-    <w:p>
-      <w:pPr>
-        <w:rPr>
-          <w:i/>
-          <w:lang w:val="fr-CH"/>
-        </w:rPr>
-      </w:pPr>
-      <w:r>
-        <w:rPr>
-          <w:i/>
-          <w:lang w:val="fr-CH"/>
-        </w:rPr>
-        <w:t>tbd, coming soon</w:t>
-      </w:r>
-    </w:p>
-    <w:p>
-      <w:pPr>
-        <w:pStyle w:val="berschrift1"/>
-        <w:rPr>
-          <w:lang w:val="fr-CH"/>
-        </w:rPr>
-      </w:pPr>
-      <w:bookmarkStart w:id="6" w:name="_Toc333606487"/>
-      <w:r>
-        <w:rPr>
-          <w:lang w:val="fr-CH"/>
-        </w:rPr>
-        <w:t>Manage your addresses</w:t>
-      </w:r>
-      <w:bookmarkEnd w:id="6"/>
-    </w:p>
-    <w:p>
-      <w:pPr>
-        <w:pStyle w:val="berschrift2"/>
-        <w:rPr>
-          <w:lang w:val="fr-CH"/>
-        </w:rPr>
-      </w:pPr>
-      <w:bookmarkStart w:id="7" w:name="_Toc333606488"/>
-      <w:r>
-        <w:rPr>
-          <w:lang w:val="fr-CH"/>
-        </w:rPr>
-        <w:t>Search an address</w:t>
-      </w:r>
-      <w:bookmarkEnd w:id="7"/>
-    </w:p>
-    <w:p>
-      <w:pPr>
-        <w:rPr>
-          <w:lang w:val="fr-CH"/>
-        </w:rPr>
-      </w:pPr>
-      <w:r>
-        <w:rPr>
-          <w:lang w:val="fr-CH"/>
-        </w:rPr>
-        <w:t>Just type the name or address in the field on the first page.</w:t>
-      </w:r>
-    </w:p>
-    <w:p>
-      <w:pPr>
-        <w:rPr>
-          <w:lang w:val="fr-CH"/>
-        </w:rPr>
-      </w:pPr>
-      <w:r>
-        <w:rPr>
-          <w:lang w:val="fr-CH"/>
-        </w:rPr>
-        <w:t xml:space="preserve">Select the group concerned, if you know wish to select </w:t>
-      </w:r>
-      <w:r>
-        <w:rPr>
-          <w:lang w:val="fr-CH"/>
-        </w:rPr>
-        <w:t>people out of a group.</w:t>
-      </w:r>
-    </w:p>
-    <w:p>
-      <w:pPr>
-        <w:pStyle w:val="berschrift2"/>
-      </w:pPr>
-      <w:bookmarkStart w:id="8" w:name="_Toc333606489"/>
-      <w:r>
-        <w:t>Add an address</w:t>
-      </w:r>
-      <w:bookmarkEnd w:id="8"/>
-    </w:p>
-    <w:p>
-      <w:pPr>
-        <w:pStyle w:val="berschrift3"/>
-      </w:pPr>
-      <w:bookmarkStart w:id="9" w:name="_Toc333606490"/>
-      <w:r>
-        <w:t xml:space="preserve">With </w:t>
-      </w:r>
-      <w:r>
-        <w:t>the web interface</w:t>
-      </w:r>
-      <w:bookmarkEnd w:id="9"/>
-    </w:p>
-    <w:p>
-      <w:pPr>
-        <w:rPr>
-          <w:i/>
-        </w:rPr>
-      </w:pPr>
-      <w:r>
-        <w:rPr>
-          <w:i/>
-        </w:rPr>
-        <w:t>tbd</w:t>
-      </w:r>
-    </w:p>
-    <w:p>
-      <w:pPr>
-        <w:pStyle w:val="berschrift3"/>
-      </w:pPr>
-      <w:bookmarkStart w:id="10" w:name="_Toc333606491"/>
-      <w:r>
-        <w:t xml:space="preserve">With </w:t>
-      </w:r>
-      <w:r>
-        <w:t xml:space="preserve">the </w:t>
-      </w:r>
-      <w:r>
-        <w:t>E-Mail interface</w:t>
-      </w:r>
-      <w:bookmarkEnd w:id="10"/>
-    </w:p>
-    <w:p>
-      <w:pPr>
-        <w:rPr>
-          <w:i/>
-          <w:lang w:val="fr-CH"/>
-        </w:rPr>
-      </w:pPr>
-      <w:r>
-        <w:rPr>
-          <w:i/>
-          <w:lang w:val="fr-CH"/>
-        </w:rPr>
-        <w:t>T</w:t>
-      </w:r>
-      <w:r>
-        <w:rPr>
-          <w:i/>
-          <w:lang w:val="fr-CH"/>
-        </w:rPr>
-        <w:t>bd</w:t>
-      </w:r>
-      <w:r>
-        <w:rPr>
-          <w:i/>
-          <w:lang w:val="fr-CH"/>
-        </w:rPr>
-        <w:t>, coming soon</w:t>
-      </w:r>
-    </w:p>
-    <w:p>
-      <w:pPr>
-        <w:pStyle w:val="berschrift3"/>
-        <w:rPr>
-          <w:lang w:val="fr-CH"/>
-        </w:rPr>
-      </w:pPr>
-      <w:bookmarkStart w:id="11" w:name="_Toc333606492"/>
-      <w:r>
-        <w:rPr>
-          <w:lang w:val="fr-CH"/>
-        </w:rPr>
-        <w:t>With</w:t>
-      </w:r>
-      <w:r>
-        <w:rPr>
-          <w:lang w:val="fr-CH"/>
-        </w:rPr>
-        <w:t xml:space="preserve"> your mobile phone</w:t>
-      </w:r>
-      <w:bookmarkEnd w:id="11"/>
-    </w:p>
-    <w:p>
-      <w:pPr>
-        <w:rPr>
-          <w:lang w:val="fr-CH"/>
-        </w:rPr>
-      </w:pPr>
-      <w:r>
-        <w:rPr>
-          <w:lang w:val="fr-CH"/>
-        </w:rPr>
-        <w:t>Install the „ActiveSync“ support as d</w:t>
-      </w:r>
-      <w:r>
-        <w:rPr>
-          <w:lang w:val="fr-CH"/>
-        </w:rPr>
-        <w:t>e</w:t>
-      </w:r>
-      <w:r>
-        <w:rPr>
-          <w:lang w:val="fr-CH"/>
-        </w:rPr>
-        <w:t>scribed in chapter xxx.</w:t>
-      </w:r>
-    </w:p>
-    <w:p>
-      <w:pPr>
-        <w:pStyle w:val="berschrift2"/>
-      </w:pPr>
-      <w:bookmarkStart w:id="12" w:name="_Toc333606493"/>
-      <w:r>
-        <w:t>Edit an address</w:t>
-      </w:r>
-      <w:bookmarkEnd w:id="12"/>
-    </w:p>
-    <w:p>
-      <w:r>
-        <w:t xml:space="preserve">With </w:t>
-      </w:r>
-      <w:r>
-        <w:t>the web interface</w:t>
-      </w:r>
-    </w:p>
-    <w:p>
-      <w:pPr>
-        <w:rPr>
-          <w:lang w:val="fr-CH"/>
-        </w:rPr>
-      </w:pPr>
-      <w:r>
-        <w:rPr>
-          <w:lang w:val="fr-CH"/>
-        </w:rPr>
-        <w:t>With your mobile phone</w:t>
-      </w:r>
-    </w:p>
-    <w:p>
-      <w:pPr>
-        <w:pStyle w:val="berschrift2"/>
-        <w:rPr>
-          <w:lang w:val="fr-CH"/>
-        </w:rPr>
-      </w:pPr>
       <w:bookmarkStart w:id="13" w:name="_Toc333606494"/>
       <w:r>
         <w:rPr>
           <w:lang w:val="fr-CH"/>
         </w:rPr>
-        <w:lastRenderedPageBreak/>
         <w:t>Import / Export addresses</w:t>
       </w:r>
       <w:bookmarkEnd w:id="13"/>
@@ -5106,7 +5288,7 @@
       </w:r>
     </w:p>
     <w:sectPr>
-      <w:footerReference w:type="default" r:id="rId10"/>
+      <w:footerReference w:type="default" r:id="rId11"/>
       <w:pgSz w:w="11906" w:h="16838"/>
       <w:pgMar w:top="1417" w:right="1417" w:bottom="1134" w:left="1417" w:header="708" w:footer="708" w:gutter="0"/>
       <w:cols w:space="708"/>
@@ -6239,6 +6421,119 @@
     </w:lvl>
   </w:abstractNum>
   <w:abstractNum w:abstractNumId="9">
+    <w:nsid w:val="3B84001F"/>
+    <w:multiLevelType w:val="hybridMultilevel"/>
+    <w:tmpl w:val="B1246858"/>
+    <w:lvl w:ilvl="0" w:tplc="08070001">
+      <w:start w:val="1"/>
+      <w:numFmt w:val="bullet"/>
+      <w:lvlText w:val=""/>
+      <w:lvlJc w:val="left"/>
+      <w:pPr>
+        <w:ind w:left="720" w:hanging="360"/>
+      </w:pPr>
+      <w:rPr>
+        <w:rFonts w:ascii="Symbol" w:hAnsi="Symbol" w:hint="default"/>
+      </w:rPr>
+    </w:lvl>
+    <w:lvl w:ilvl="1" w:tplc="08070003" w:tentative="1">
+      <w:start w:val="1"/>
+      <w:numFmt w:val="bullet"/>
+      <w:lvlText w:val="o"/>
+      <w:lvlJc w:val="left"/>
+      <w:pPr>
+        <w:ind w:left="1440" w:hanging="360"/>
+      </w:pPr>
+      <w:rPr>
+        <w:rFonts w:ascii="Courier New" w:hAnsi="Courier New" w:cs="Courier New" w:hint="default"/>
+      </w:rPr>
+    </w:lvl>
+    <w:lvl w:ilvl="2" w:tplc="08070005" w:tentative="1">
+      <w:start w:val="1"/>
+      <w:numFmt w:val="bullet"/>
+      <w:lvlText w:val=""/>
+      <w:lvlJc w:val="left"/>
+      <w:pPr>
+        <w:ind w:left="2160" w:hanging="360"/>
+      </w:pPr>
+      <w:rPr>
+        <w:rFonts w:ascii="Wingdings" w:hAnsi="Wingdings" w:hint="default"/>
+      </w:rPr>
+    </w:lvl>
+    <w:lvl w:ilvl="3" w:tplc="08070001" w:tentative="1">
+      <w:start w:val="1"/>
+      <w:numFmt w:val="bullet"/>
+      <w:lvlText w:val=""/>
+      <w:lvlJc w:val="left"/>
+      <w:pPr>
+        <w:ind w:left="2880" w:hanging="360"/>
+      </w:pPr>
+      <w:rPr>
+        <w:rFonts w:ascii="Symbol" w:hAnsi="Symbol" w:hint="default"/>
+      </w:rPr>
+    </w:lvl>
+    <w:lvl w:ilvl="4" w:tplc="08070003" w:tentative="1">
+      <w:start w:val="1"/>
+      <w:numFmt w:val="bullet"/>
+      <w:lvlText w:val="o"/>
+      <w:lvlJc w:val="left"/>
+      <w:pPr>
+        <w:ind w:left="3600" w:hanging="360"/>
+      </w:pPr>
+      <w:rPr>
+        <w:rFonts w:ascii="Courier New" w:hAnsi="Courier New" w:cs="Courier New" w:hint="default"/>
+      </w:rPr>
+    </w:lvl>
+    <w:lvl w:ilvl="5" w:tplc="08070005" w:tentative="1">
+      <w:start w:val="1"/>
+      <w:numFmt w:val="bullet"/>
+      <w:lvlText w:val=""/>
+      <w:lvlJc w:val="left"/>
+      <w:pPr>
+        <w:ind w:left="4320" w:hanging="360"/>
+      </w:pPr>
+      <w:rPr>
+        <w:rFonts w:ascii="Wingdings" w:hAnsi="Wingdings" w:hint="default"/>
+      </w:rPr>
+    </w:lvl>
+    <w:lvl w:ilvl="6" w:tplc="08070001" w:tentative="1">
+      <w:start w:val="1"/>
+      <w:numFmt w:val="bullet"/>
+      <w:lvlText w:val=""/>
+      <w:lvlJc w:val="left"/>
+      <w:pPr>
+        <w:ind w:left="5040" w:hanging="360"/>
+      </w:pPr>
+      <w:rPr>
+        <w:rFonts w:ascii="Symbol" w:hAnsi="Symbol" w:hint="default"/>
+      </w:rPr>
+    </w:lvl>
+    <w:lvl w:ilvl="7" w:tplc="08070003" w:tentative="1">
+      <w:start w:val="1"/>
+      <w:numFmt w:val="bullet"/>
+      <w:lvlText w:val="o"/>
+      <w:lvlJc w:val="left"/>
+      <w:pPr>
+        <w:ind w:left="5760" w:hanging="360"/>
+      </w:pPr>
+      <w:rPr>
+        <w:rFonts w:ascii="Courier New" w:hAnsi="Courier New" w:cs="Courier New" w:hint="default"/>
+      </w:rPr>
+    </w:lvl>
+    <w:lvl w:ilvl="8" w:tplc="08070005" w:tentative="1">
+      <w:start w:val="1"/>
+      <w:numFmt w:val="bullet"/>
+      <w:lvlText w:val=""/>
+      <w:lvlJc w:val="left"/>
+      <w:pPr>
+        <w:ind w:left="6480" w:hanging="360"/>
+      </w:pPr>
+      <w:rPr>
+        <w:rFonts w:ascii="Wingdings" w:hAnsi="Wingdings" w:hint="default"/>
+      </w:rPr>
+    </w:lvl>
+  </w:abstractNum>
+  <w:abstractNum w:abstractNumId="10">
     <w:nsid w:val="3E6C6E02"/>
     <w:multiLevelType w:val="hybridMultilevel"/>
     <w:tmpl w:val="9DE4C794"/>
@@ -6350,7 +6645,7 @@
       </w:rPr>
     </w:lvl>
   </w:abstractNum>
-  <w:abstractNum w:abstractNumId="10">
+  <w:abstractNum w:abstractNumId="11">
     <w:nsid w:val="57051BA6"/>
     <w:multiLevelType w:val="hybridMultilevel"/>
     <w:tmpl w:val="5A0CFA30"/>
@@ -6439,7 +6734,7 @@
       </w:pPr>
     </w:lvl>
   </w:abstractNum>
-  <w:abstractNum w:abstractNumId="11">
+  <w:abstractNum w:abstractNumId="12">
     <w:nsid w:val="5DF83E88"/>
     <w:multiLevelType w:val="hybridMultilevel"/>
     <w:tmpl w:val="5A0CFA30"/>
@@ -6529,7 +6824,7 @@
     </w:lvl>
   </w:abstractNum>
   <w:num w:numId="1">
-    <w:abstractNumId w:val="9"/>
+    <w:abstractNumId w:val="10"/>
   </w:num>
   <w:num w:numId="2">
     <w:abstractNumId w:val="3"/>
@@ -6547,13 +6842,13 @@
     <w:abstractNumId w:val="2"/>
   </w:num>
   <w:num w:numId="7">
-    <w:abstractNumId w:val="10"/>
+    <w:abstractNumId w:val="11"/>
   </w:num>
   <w:num w:numId="8">
     <w:abstractNumId w:val="6"/>
   </w:num>
   <w:num w:numId="9">
-    <w:abstractNumId w:val="11"/>
+    <w:abstractNumId w:val="12"/>
   </w:num>
   <w:num w:numId="10">
     <w:abstractNumId w:val="7"/>
@@ -6563,6 +6858,9 @@
   </w:num>
   <w:num w:numId="12">
     <w:abstractNumId w:val="1"/>
+  </w:num>
+  <w:num w:numId="13">
+    <w:abstractNumId w:val="9"/>
   </w:num>
 </w:numbering>
 </file>
@@ -7811,7 +8109,7 @@
 </file>
 
 <file path=customXml/itemProps1.xml><?xml version="1.0" encoding="utf-8"?>
-<ds:datastoreItem xmlns:ds="http://schemas.openxmlformats.org/officeDocument/2006/customXml" ds:itemID="{3B476693-6883-4A0B-813C-09CDC4BCD374}">
+<ds:datastoreItem xmlns:ds="http://schemas.openxmlformats.org/officeDocument/2006/customXml" ds:itemID="{1C6885ED-B825-4D85-B330-6A5AAA381599}">
   <ds:schemaRefs>
     <ds:schemaRef ds:uri="http://schemas.openxmlformats.org/officeDocument/2006/bibliography"/>
   </ds:schemaRefs>

</xml_diff>

<commit_message>
- Chg: User guide upgrade. - Fix: Re-Add config filges.
</commit_message>
<xml_diff>
--- a/_howto/_USER_GUIDE.docx
+++ b/_howto/_USER_GUIDE.docx
@@ -97,15 +97,10 @@
           <w:b/>
           <w:lang w:val="fr-CH"/>
         </w:rPr>
-        <w:t>3</w:t>
-      </w:r>
-      <w:r>
-        <w:rPr>
-          <w:b/>
-          <w:lang w:val="fr-CH"/>
-        </w:rPr>
-        <w:t>.1</w:t>
-      </w:r>
+        <w:t>4</w:t>
+      </w:r>
+      <w:bookmarkStart w:id="0" w:name="_GoBack"/>
+      <w:bookmarkEnd w:id="0"/>
     </w:p>
     <w:sdt>
       <w:sdtPr>
@@ -169,7 +164,7 @@
           <w:r>
             <w:fldChar w:fldCharType="separate"/>
           </w:r>
-          <w:hyperlink w:anchor="_Toc338358555" w:history="1">
+          <w:hyperlink w:anchor="_Toc338617908" w:history="1">
             <w:r>
               <w:rPr>
                 <w:rStyle w:val="Hyperlink"/>
@@ -214,7 +209,7 @@
                 <w:noProof/>
                 <w:webHidden/>
               </w:rPr>
-              <w:instrText xml:space="preserve"> PAGEREF _Toc338358555 \h </w:instrText>
+              <w:instrText xml:space="preserve"> PAGEREF _Toc338617908 \h </w:instrText>
             </w:r>
             <w:r>
               <w:rPr>
@@ -259,7 +254,7 @@
               <w:lang w:eastAsia="de-CH"/>
             </w:rPr>
           </w:pPr>
-          <w:hyperlink w:anchor="_Toc338358556" w:history="1">
+          <w:hyperlink w:anchor="_Toc338617909" w:history="1">
             <w:r>
               <w:rPr>
                 <w:rStyle w:val="Hyperlink"/>
@@ -302,7 +297,7 @@
                 <w:noProof/>
                 <w:webHidden/>
               </w:rPr>
-              <w:instrText xml:space="preserve"> PAGEREF _Toc338358556 \h </w:instrText>
+              <w:instrText xml:space="preserve"> PAGEREF _Toc338617909 \h </w:instrText>
             </w:r>
             <w:r>
               <w:rPr>
@@ -347,7 +342,7 @@
               <w:lang w:eastAsia="de-CH"/>
             </w:rPr>
           </w:pPr>
-          <w:hyperlink w:anchor="_Toc338358557" w:history="1">
+          <w:hyperlink w:anchor="_Toc338617910" w:history="1">
             <w:r>
               <w:rPr>
                 <w:rStyle w:val="Hyperlink"/>
@@ -371,7 +366,7 @@
                 <w:noProof/>
                 <w:lang w:val="fr-CH"/>
               </w:rPr>
-              <w:t>Additionnal security</w:t>
+              <w:t>setup user and passwords</w:t>
             </w:r>
             <w:r>
               <w:rPr>
@@ -392,7 +387,7 @@
                 <w:noProof/>
                 <w:webHidden/>
               </w:rPr>
-              <w:instrText xml:space="preserve"> PAGEREF _Toc338358557 \h </w:instrText>
+              <w:instrText xml:space="preserve"> PAGEREF _Toc338617910 \h </w:instrText>
             </w:r>
             <w:r>
               <w:rPr>
@@ -437,7 +432,7 @@
               <w:lang w:eastAsia="de-CH"/>
             </w:rPr>
           </w:pPr>
-          <w:hyperlink w:anchor="_Toc338358558" w:history="1">
+          <w:hyperlink w:anchor="_Toc338617911" w:history="1">
             <w:r>
               <w:rPr>
                 <w:rStyle w:val="Hyperlink"/>
@@ -461,7 +456,7 @@
                 <w:noProof/>
                 <w:lang w:val="fr-CH"/>
               </w:rPr>
-              <w:t>Setup Users</w:t>
+              <w:t>Setup User with passwords</w:t>
             </w:r>
             <w:r>
               <w:rPr>
@@ -482,7 +477,7 @@
                 <w:noProof/>
                 <w:webHidden/>
               </w:rPr>
-              <w:instrText xml:space="preserve"> PAGEREF _Toc338358558 \h </w:instrText>
+              <w:instrText xml:space="preserve"> PAGEREF _Toc338617911 \h </w:instrText>
             </w:r>
             <w:r>
               <w:rPr>
@@ -527,7 +522,7 @@
               <w:lang w:eastAsia="de-CH"/>
             </w:rPr>
           </w:pPr>
-          <w:hyperlink w:anchor="_Toc338358559" w:history="1">
+          <w:hyperlink w:anchor="_Toc338617912" w:history="1">
             <w:r>
               <w:rPr>
                 <w:rStyle w:val="Hyperlink"/>
@@ -551,7 +546,7 @@
                 <w:noProof/>
                 <w:lang w:val="fr-CH"/>
               </w:rPr>
-              <w:t>Setup read-only IP-Ranges</w:t>
+              <w:t>Setup read only users</w:t>
             </w:r>
             <w:r>
               <w:rPr>
@@ -572,7 +567,7 @@
                 <w:noProof/>
                 <w:webHidden/>
               </w:rPr>
-              <w:instrText xml:space="preserve"> PAGEREF _Toc338358559 \h </w:instrText>
+              <w:instrText xml:space="preserve"> PAGEREF _Toc338617912 \h </w:instrText>
             </w:r>
             <w:r>
               <w:rPr>
@@ -617,13 +612,14 @@
               <w:lang w:eastAsia="de-CH"/>
             </w:rPr>
           </w:pPr>
-          <w:hyperlink w:anchor="_Toc338358560" w:history="1">
+          <w:hyperlink w:anchor="_Toc338617913" w:history="1">
             <w:r>
               <w:rPr>
                 <w:rStyle w:val="Hyperlink"/>
                 <w:noProof/>
-              </w:rPr>
-              <w:t>2.2.3</w:t>
+                <w:lang w:val="fr-CH"/>
+              </w:rPr>
+              <w:t>2.2.1</w:t>
             </w:r>
             <w:r>
               <w:rPr>
@@ -638,6 +634,183 @@
               <w:rPr>
                 <w:rStyle w:val="Hyperlink"/>
                 <w:noProof/>
+                <w:lang w:val="fr-CH"/>
+              </w:rPr>
+              <w:t>Setup single users</w:t>
+            </w:r>
+            <w:r>
+              <w:rPr>
+                <w:noProof/>
+                <w:webHidden/>
+              </w:rPr>
+              <w:tab/>
+            </w:r>
+            <w:r>
+              <w:rPr>
+                <w:noProof/>
+                <w:webHidden/>
+              </w:rPr>
+              <w:fldChar w:fldCharType="begin"/>
+            </w:r>
+            <w:r>
+              <w:rPr>
+                <w:noProof/>
+                <w:webHidden/>
+              </w:rPr>
+              <w:instrText xml:space="preserve"> PAGEREF _Toc338617913 \h </w:instrText>
+            </w:r>
+            <w:r>
+              <w:rPr>
+                <w:noProof/>
+                <w:webHidden/>
+              </w:rPr>
+            </w:r>
+            <w:r>
+              <w:rPr>
+                <w:noProof/>
+                <w:webHidden/>
+              </w:rPr>
+              <w:fldChar w:fldCharType="separate"/>
+            </w:r>
+            <w:r>
+              <w:rPr>
+                <w:noProof/>
+                <w:webHidden/>
+              </w:rPr>
+              <w:t>2</w:t>
+            </w:r>
+            <w:r>
+              <w:rPr>
+                <w:noProof/>
+                <w:webHidden/>
+              </w:rPr>
+              <w:fldChar w:fldCharType="end"/>
+            </w:r>
+          </w:hyperlink>
+        </w:p>
+        <w:p>
+          <w:pPr>
+            <w:pStyle w:val="Verzeichnis3"/>
+            <w:tabs>
+              <w:tab w:val="left" w:pos="1100"/>
+              <w:tab w:val="right" w:leader="dot" w:pos="9062"/>
+            </w:tabs>
+            <w:rPr>
+              <w:noProof/>
+              <w:sz w:val="22"/>
+              <w:szCs w:val="22"/>
+              <w:lang w:eastAsia="de-CH"/>
+            </w:rPr>
+          </w:pPr>
+          <w:hyperlink w:anchor="_Toc338617914" w:history="1">
+            <w:r>
+              <w:rPr>
+                <w:rStyle w:val="Hyperlink"/>
+                <w:noProof/>
+              </w:rPr>
+              <w:t>2.2.2</w:t>
+            </w:r>
+            <w:r>
+              <w:rPr>
+                <w:noProof/>
+                <w:sz w:val="22"/>
+                <w:szCs w:val="22"/>
+                <w:lang w:eastAsia="de-CH"/>
+              </w:rPr>
+              <w:tab/>
+            </w:r>
+            <w:r>
+              <w:rPr>
+                <w:rStyle w:val="Hyperlink"/>
+                <w:noProof/>
+              </w:rPr>
+              <w:t>Setup read-only IP-Ranges</w:t>
+            </w:r>
+            <w:r>
+              <w:rPr>
+                <w:noProof/>
+                <w:webHidden/>
+              </w:rPr>
+              <w:tab/>
+            </w:r>
+            <w:r>
+              <w:rPr>
+                <w:noProof/>
+                <w:webHidden/>
+              </w:rPr>
+              <w:fldChar w:fldCharType="begin"/>
+            </w:r>
+            <w:r>
+              <w:rPr>
+                <w:noProof/>
+                <w:webHidden/>
+              </w:rPr>
+              <w:instrText xml:space="preserve"> PAGEREF _Toc338617914 \h </w:instrText>
+            </w:r>
+            <w:r>
+              <w:rPr>
+                <w:noProof/>
+                <w:webHidden/>
+              </w:rPr>
+            </w:r>
+            <w:r>
+              <w:rPr>
+                <w:noProof/>
+                <w:webHidden/>
+              </w:rPr>
+              <w:fldChar w:fldCharType="separate"/>
+            </w:r>
+            <w:r>
+              <w:rPr>
+                <w:noProof/>
+                <w:webHidden/>
+              </w:rPr>
+              <w:t>2</w:t>
+            </w:r>
+            <w:r>
+              <w:rPr>
+                <w:noProof/>
+                <w:webHidden/>
+              </w:rPr>
+              <w:fldChar w:fldCharType="end"/>
+            </w:r>
+          </w:hyperlink>
+        </w:p>
+        <w:p>
+          <w:pPr>
+            <w:pStyle w:val="Verzeichnis3"/>
+            <w:tabs>
+              <w:tab w:val="left" w:pos="1100"/>
+              <w:tab w:val="right" w:leader="dot" w:pos="9062"/>
+            </w:tabs>
+            <w:rPr>
+              <w:noProof/>
+              <w:sz w:val="22"/>
+              <w:szCs w:val="22"/>
+              <w:lang w:eastAsia="de-CH"/>
+            </w:rPr>
+          </w:pPr>
+          <w:hyperlink w:anchor="_Toc338617915" w:history="1">
+            <w:r>
+              <w:rPr>
+                <w:rStyle w:val="Hyperlink"/>
+                <w:noProof/>
+              </w:rPr>
+              <w:t>2.2.3</w:t>
+            </w:r>
+            <w:r>
+              <w:rPr>
+                <w:noProof/>
+                <w:sz w:val="22"/>
+                <w:szCs w:val="22"/>
+                <w:lang w:eastAsia="de-CH"/>
+              </w:rPr>
+              <w:tab/>
+            </w:r>
+            <w:r>
+              <w:rPr>
+                <w:rStyle w:val="Hyperlink"/>
+                <w:noProof/>
               </w:rPr>
               <w:t>Setup users in database</w:t>
             </w:r>
@@ -660,7 +833,7 @@
                 <w:noProof/>
                 <w:webHidden/>
               </w:rPr>
-              <w:instrText xml:space="preserve"> PAGEREF _Toc338358560 \h </w:instrText>
+              <w:instrText xml:space="preserve"> PAGEREF _Toc338617915 \h </w:instrText>
             </w:r>
             <w:r>
               <w:rPr>
@@ -680,7 +853,7 @@
                 <w:noProof/>
                 <w:webHidden/>
               </w:rPr>
-              <w:t>2</w:t>
+              <w:t>3</w:t>
             </w:r>
             <w:r>
               <w:rPr>
@@ -705,7 +878,7 @@
               <w:lang w:eastAsia="de-CH"/>
             </w:rPr>
           </w:pPr>
-          <w:hyperlink w:anchor="_Toc338358561" w:history="1">
+          <w:hyperlink w:anchor="_Toc338617916" w:history="1">
             <w:r>
               <w:rPr>
                 <w:rStyle w:val="Hyperlink"/>
@@ -750,7 +923,7 @@
                 <w:noProof/>
                 <w:webHidden/>
               </w:rPr>
-              <w:instrText xml:space="preserve"> PAGEREF _Toc338358561 \h </w:instrText>
+              <w:instrText xml:space="preserve"> PAGEREF _Toc338617916 \h </w:instrText>
             </w:r>
             <w:r>
               <w:rPr>
@@ -770,7 +943,7 @@
                 <w:noProof/>
                 <w:webHidden/>
               </w:rPr>
-              <w:t>2</w:t>
+              <w:t>3</w:t>
             </w:r>
             <w:r>
               <w:rPr>
@@ -795,7 +968,7 @@
               <w:lang w:eastAsia="de-CH"/>
             </w:rPr>
           </w:pPr>
-          <w:hyperlink w:anchor="_Toc338358562" w:history="1">
+          <w:hyperlink w:anchor="_Toc338617917" w:history="1">
             <w:r>
               <w:rPr>
                 <w:rStyle w:val="Hyperlink"/>
@@ -840,7 +1013,7 @@
                 <w:noProof/>
                 <w:webHidden/>
               </w:rPr>
-              <w:instrText xml:space="preserve"> PAGEREF _Toc338358562 \h </w:instrText>
+              <w:instrText xml:space="preserve"> PAGEREF _Toc338617917 \h </w:instrText>
             </w:r>
             <w:r>
               <w:rPr>
@@ -885,7 +1058,7 @@
               <w:lang w:eastAsia="de-CH"/>
             </w:rPr>
           </w:pPr>
-          <w:hyperlink w:anchor="_Toc338358563" w:history="1">
+          <w:hyperlink w:anchor="_Toc338617918" w:history="1">
             <w:r>
               <w:rPr>
                 <w:rStyle w:val="Hyperlink"/>
@@ -928,7 +1101,7 @@
                 <w:noProof/>
                 <w:webHidden/>
               </w:rPr>
-              <w:instrText xml:space="preserve"> PAGEREF _Toc338358563 \h </w:instrText>
+              <w:instrText xml:space="preserve"> PAGEREF _Toc338617918 \h </w:instrText>
             </w:r>
             <w:r>
               <w:rPr>
@@ -973,7 +1146,7 @@
               <w:lang w:eastAsia="de-CH"/>
             </w:rPr>
           </w:pPr>
-          <w:hyperlink w:anchor="_Toc338358564" w:history="1">
+          <w:hyperlink w:anchor="_Toc338617919" w:history="1">
             <w:r>
               <w:rPr>
                 <w:rStyle w:val="Hyperlink"/>
@@ -1018,7 +1191,7 @@
                 <w:noProof/>
                 <w:webHidden/>
               </w:rPr>
-              <w:instrText xml:space="preserve"> PAGEREF _Toc338358564 \h </w:instrText>
+              <w:instrText xml:space="preserve"> PAGEREF _Toc338617919 \h </w:instrText>
             </w:r>
             <w:r>
               <w:rPr>
@@ -1063,7 +1236,7 @@
               <w:lang w:eastAsia="de-CH"/>
             </w:rPr>
           </w:pPr>
-          <w:hyperlink w:anchor="_Toc338358565" w:history="1">
+          <w:hyperlink w:anchor="_Toc338617920" w:history="1">
             <w:r>
               <w:rPr>
                 <w:rStyle w:val="Hyperlink"/>
@@ -1108,7 +1281,7 @@
                 <w:noProof/>
                 <w:webHidden/>
               </w:rPr>
-              <w:instrText xml:space="preserve"> PAGEREF _Toc338358565 \h </w:instrText>
+              <w:instrText xml:space="preserve"> PAGEREF _Toc338617920 \h </w:instrText>
             </w:r>
             <w:r>
               <w:rPr>
@@ -1153,7 +1326,7 @@
               <w:lang w:eastAsia="de-CH"/>
             </w:rPr>
           </w:pPr>
-          <w:hyperlink w:anchor="_Toc338358566" w:history="1">
+          <w:hyperlink w:anchor="_Toc338617921" w:history="1">
             <w:r>
               <w:rPr>
                 <w:rStyle w:val="Hyperlink"/>
@@ -1198,7 +1371,7 @@
                 <w:noProof/>
                 <w:webHidden/>
               </w:rPr>
-              <w:instrText xml:space="preserve"> PAGEREF _Toc338358566 \h </w:instrText>
+              <w:instrText xml:space="preserve"> PAGEREF _Toc338617921 \h </w:instrText>
             </w:r>
             <w:r>
               <w:rPr>
@@ -1243,7 +1416,7 @@
               <w:lang w:eastAsia="de-CH"/>
             </w:rPr>
           </w:pPr>
-          <w:hyperlink w:anchor="_Toc338358567" w:history="1">
+          <w:hyperlink w:anchor="_Toc338617922" w:history="1">
             <w:r>
               <w:rPr>
                 <w:rStyle w:val="Hyperlink"/>
@@ -1267,7 +1440,7 @@
                 <w:noProof/>
                 <w:lang w:val="fr-CH"/>
               </w:rPr>
-              <w:t>Improve the addressbook</w:t>
+              <w:t>uPGRADE your addressbook</w:t>
             </w:r>
             <w:r>
               <w:rPr>
@@ -1288,7 +1461,7 @@
                 <w:noProof/>
                 <w:webHidden/>
               </w:rPr>
-              <w:instrText xml:space="preserve"> PAGEREF _Toc338358567 \h </w:instrText>
+              <w:instrText xml:space="preserve"> PAGEREF _Toc338617922 \h </w:instrText>
             </w:r>
             <w:r>
               <w:rPr>
@@ -1333,7 +1506,7 @@
               <w:lang w:eastAsia="de-CH"/>
             </w:rPr>
           </w:pPr>
-          <w:hyperlink w:anchor="_Toc338358568" w:history="1">
+          <w:hyperlink w:anchor="_Toc338617923" w:history="1">
             <w:r>
               <w:rPr>
                 <w:rStyle w:val="Hyperlink"/>
@@ -1378,7 +1551,97 @@
                 <w:noProof/>
                 <w:webHidden/>
               </w:rPr>
-              <w:instrText xml:space="preserve"> PAGEREF _Toc338358568 \h </w:instrText>
+              <w:instrText xml:space="preserve"> PAGEREF _Toc338617923 \h </w:instrText>
+            </w:r>
+            <w:r>
+              <w:rPr>
+                <w:noProof/>
+                <w:webHidden/>
+              </w:rPr>
+            </w:r>
+            <w:r>
+              <w:rPr>
+                <w:noProof/>
+                <w:webHidden/>
+              </w:rPr>
+              <w:fldChar w:fldCharType="separate"/>
+            </w:r>
+            <w:r>
+              <w:rPr>
+                <w:noProof/>
+                <w:webHidden/>
+              </w:rPr>
+              <w:t>4</w:t>
+            </w:r>
+            <w:r>
+              <w:rPr>
+                <w:noProof/>
+                <w:webHidden/>
+              </w:rPr>
+              <w:fldChar w:fldCharType="end"/>
+            </w:r>
+          </w:hyperlink>
+        </w:p>
+        <w:p>
+          <w:pPr>
+            <w:pStyle w:val="Verzeichnis1"/>
+            <w:tabs>
+              <w:tab w:val="left" w:pos="440"/>
+              <w:tab w:val="right" w:leader="dot" w:pos="9062"/>
+            </w:tabs>
+            <w:rPr>
+              <w:noProof/>
+              <w:sz w:val="22"/>
+              <w:szCs w:val="22"/>
+              <w:lang w:eastAsia="de-CH"/>
+            </w:rPr>
+          </w:pPr>
+          <w:hyperlink w:anchor="_Toc338617924" w:history="1">
+            <w:r>
+              <w:rPr>
+                <w:rStyle w:val="Hyperlink"/>
+                <w:noProof/>
+                <w:lang w:val="fr-CH"/>
+              </w:rPr>
+              <w:t>4</w:t>
+            </w:r>
+            <w:r>
+              <w:rPr>
+                <w:noProof/>
+                <w:sz w:val="22"/>
+                <w:szCs w:val="22"/>
+                <w:lang w:eastAsia="de-CH"/>
+              </w:rPr>
+              <w:tab/>
+            </w:r>
+            <w:r>
+              <w:rPr>
+                <w:rStyle w:val="Hyperlink"/>
+                <w:noProof/>
+                <w:lang w:val="fr-CH"/>
+              </w:rPr>
+              <w:t>Improve the addressbook</w:t>
+            </w:r>
+            <w:r>
+              <w:rPr>
+                <w:noProof/>
+                <w:webHidden/>
+              </w:rPr>
+              <w:tab/>
+            </w:r>
+            <w:r>
+              <w:rPr>
+                <w:noProof/>
+                <w:webHidden/>
+              </w:rPr>
+              <w:fldChar w:fldCharType="begin"/>
+            </w:r>
+            <w:r>
+              <w:rPr>
+                <w:noProof/>
+                <w:webHidden/>
+              </w:rPr>
+              <w:instrText xml:space="preserve"> PAGEREF _Toc338617924 \h </w:instrText>
             </w:r>
             <w:r>
               <w:rPr>
@@ -1423,14 +1686,14 @@
               <w:lang w:eastAsia="de-CH"/>
             </w:rPr>
           </w:pPr>
-          <w:hyperlink w:anchor="_Toc338358569" w:history="1">
+          <w:hyperlink w:anchor="_Toc338617925" w:history="1">
             <w:r>
               <w:rPr>
                 <w:rStyle w:val="Hyperlink"/>
                 <w:noProof/>
                 <w:lang w:val="fr-CH"/>
               </w:rPr>
-              <w:t>3.2</w:t>
+              <w:t>4.1</w:t>
             </w:r>
             <w:r>
               <w:rPr>
@@ -1447,7 +1710,7 @@
                 <w:noProof/>
                 <w:lang w:val="fr-CH"/>
               </w:rPr>
-              <w:t>Fix your address guess</w:t>
+              <w:t>Fix your language</w:t>
             </w:r>
             <w:r>
               <w:rPr>
@@ -1468,7 +1731,7 @@
                 <w:noProof/>
                 <w:webHidden/>
               </w:rPr>
-              <w:instrText xml:space="preserve"> PAGEREF _Toc338358569 \h </w:instrText>
+              <w:instrText xml:space="preserve"> PAGEREF _Toc338617925 \h </w:instrText>
             </w:r>
             <w:r>
               <w:rPr>
@@ -1513,14 +1776,14 @@
               <w:lang w:eastAsia="de-CH"/>
             </w:rPr>
           </w:pPr>
-          <w:hyperlink w:anchor="_Toc338358570" w:history="1">
+          <w:hyperlink w:anchor="_Toc338617926" w:history="1">
             <w:r>
               <w:rPr>
                 <w:rStyle w:val="Hyperlink"/>
                 <w:noProof/>
                 <w:lang w:val="fr-CH"/>
               </w:rPr>
-              <w:t>3.3</w:t>
+              <w:t>4.2</w:t>
             </w:r>
             <w:r>
               <w:rPr>
@@ -1537,7 +1800,7 @@
                 <w:noProof/>
                 <w:lang w:val="fr-CH"/>
               </w:rPr>
-              <w:t>Fix your layout</w:t>
+              <w:t>Fix your address guess</w:t>
             </w:r>
             <w:r>
               <w:rPr>
@@ -1558,7 +1821,7 @@
                 <w:noProof/>
                 <w:webHidden/>
               </w:rPr>
-              <w:instrText xml:space="preserve"> PAGEREF _Toc338358570 \h </w:instrText>
+              <w:instrText xml:space="preserve"> PAGEREF _Toc338617926 \h </w:instrText>
             </w:r>
             <w:r>
               <w:rPr>
@@ -1603,14 +1866,14 @@
               <w:lang w:eastAsia="de-CH"/>
             </w:rPr>
           </w:pPr>
-          <w:hyperlink w:anchor="_Toc338358571" w:history="1">
+          <w:hyperlink w:anchor="_Toc338617927" w:history="1">
             <w:r>
               <w:rPr>
                 <w:rStyle w:val="Hyperlink"/>
                 <w:noProof/>
                 <w:lang w:val="fr-CH"/>
               </w:rPr>
-              <w:t>3.4</w:t>
+              <w:t>4.3</w:t>
             </w:r>
             <w:r>
               <w:rPr>
@@ -1627,6 +1890,96 @@
                 <w:noProof/>
                 <w:lang w:val="fr-CH"/>
               </w:rPr>
+              <w:t>Fix your layout</w:t>
+            </w:r>
+            <w:r>
+              <w:rPr>
+                <w:noProof/>
+                <w:webHidden/>
+              </w:rPr>
+              <w:tab/>
+            </w:r>
+            <w:r>
+              <w:rPr>
+                <w:noProof/>
+                <w:webHidden/>
+              </w:rPr>
+              <w:fldChar w:fldCharType="begin"/>
+            </w:r>
+            <w:r>
+              <w:rPr>
+                <w:noProof/>
+                <w:webHidden/>
+              </w:rPr>
+              <w:instrText xml:space="preserve"> PAGEREF _Toc338617927 \h </w:instrText>
+            </w:r>
+            <w:r>
+              <w:rPr>
+                <w:noProof/>
+                <w:webHidden/>
+              </w:rPr>
+            </w:r>
+            <w:r>
+              <w:rPr>
+                <w:noProof/>
+                <w:webHidden/>
+              </w:rPr>
+              <w:fldChar w:fldCharType="separate"/>
+            </w:r>
+            <w:r>
+              <w:rPr>
+                <w:noProof/>
+                <w:webHidden/>
+              </w:rPr>
+              <w:t>5</w:t>
+            </w:r>
+            <w:r>
+              <w:rPr>
+                <w:noProof/>
+                <w:webHidden/>
+              </w:rPr>
+              <w:fldChar w:fldCharType="end"/>
+            </w:r>
+          </w:hyperlink>
+        </w:p>
+        <w:p>
+          <w:pPr>
+            <w:pStyle w:val="Verzeichnis2"/>
+            <w:tabs>
+              <w:tab w:val="left" w:pos="880"/>
+              <w:tab w:val="right" w:leader="dot" w:pos="9062"/>
+            </w:tabs>
+            <w:rPr>
+              <w:noProof/>
+              <w:sz w:val="22"/>
+              <w:szCs w:val="22"/>
+              <w:lang w:eastAsia="de-CH"/>
+            </w:rPr>
+          </w:pPr>
+          <w:hyperlink w:anchor="_Toc338617928" w:history="1">
+            <w:r>
+              <w:rPr>
+                <w:rStyle w:val="Hyperlink"/>
+                <w:noProof/>
+                <w:lang w:val="fr-CH"/>
+              </w:rPr>
+              <w:t>4.4</w:t>
+            </w:r>
+            <w:r>
+              <w:rPr>
+                <w:noProof/>
+                <w:sz w:val="22"/>
+                <w:szCs w:val="22"/>
+                <w:lang w:eastAsia="de-CH"/>
+              </w:rPr>
+              <w:tab/>
+            </w:r>
+            <w:r>
+              <w:rPr>
+                <w:rStyle w:val="Hyperlink"/>
+                <w:noProof/>
+                <w:lang w:val="fr-CH"/>
+              </w:rPr>
               <w:t>Develop your features</w:t>
             </w:r>
             <w:r>
@@ -1648,7 +2001,7 @@
                 <w:noProof/>
                 <w:webHidden/>
               </w:rPr>
-              <w:instrText xml:space="preserve"> PAGEREF _Toc338358571 \h </w:instrText>
+              <w:instrText xml:space="preserve"> PAGEREF _Toc338617928 \h </w:instrText>
             </w:r>
             <w:r>
               <w:rPr>
@@ -1668,7 +2021,7 @@
                 <w:noProof/>
                 <w:webHidden/>
               </w:rPr>
-              <w:t>4</w:t>
+              <w:t>5</w:t>
             </w:r>
             <w:r>
               <w:rPr>
@@ -1693,14 +2046,14 @@
               <w:lang w:eastAsia="de-CH"/>
             </w:rPr>
           </w:pPr>
-          <w:hyperlink w:anchor="_Toc338358572" w:history="1">
+          <w:hyperlink w:anchor="_Toc338617929" w:history="1">
             <w:r>
               <w:rPr>
                 <w:rStyle w:val="Hyperlink"/>
                 <w:noProof/>
                 <w:lang w:val="fr-CH"/>
               </w:rPr>
-              <w:t>4</w:t>
+              <w:t>5</w:t>
             </w:r>
             <w:r>
               <w:rPr>
@@ -1738,7 +2091,7 @@
                 <w:noProof/>
                 <w:webHidden/>
               </w:rPr>
-              <w:instrText xml:space="preserve"> PAGEREF _Toc338358572 \h </w:instrText>
+              <w:instrText xml:space="preserve"> PAGEREF _Toc338617929 \h </w:instrText>
             </w:r>
             <w:r>
               <w:rPr>
@@ -1758,7 +2111,7 @@
                 <w:noProof/>
                 <w:webHidden/>
               </w:rPr>
-              <w:t>5</w:t>
+              <w:t>6</w:t>
             </w:r>
             <w:r>
               <w:rPr>
@@ -1783,14 +2136,14 @@
               <w:lang w:eastAsia="de-CH"/>
             </w:rPr>
           </w:pPr>
-          <w:hyperlink w:anchor="_Toc338358573" w:history="1">
+          <w:hyperlink w:anchor="_Toc338617930" w:history="1">
             <w:r>
               <w:rPr>
                 <w:rStyle w:val="Hyperlink"/>
                 <w:noProof/>
                 <w:lang w:val="fr-CH"/>
               </w:rPr>
-              <w:t>4.1</w:t>
+              <w:t>5.1</w:t>
             </w:r>
             <w:r>
               <w:rPr>
@@ -1828,7 +2181,7 @@
                 <w:noProof/>
                 <w:webHidden/>
               </w:rPr>
-              <w:instrText xml:space="preserve"> PAGEREF _Toc338358573 \h </w:instrText>
+              <w:instrText xml:space="preserve"> PAGEREF _Toc338617930 \h </w:instrText>
             </w:r>
             <w:r>
               <w:rPr>
@@ -1848,7 +2201,7 @@
                 <w:noProof/>
                 <w:webHidden/>
               </w:rPr>
-              <w:t>5</w:t>
+              <w:t>6</w:t>
             </w:r>
             <w:r>
               <w:rPr>
@@ -1873,14 +2226,14 @@
               <w:lang w:eastAsia="de-CH"/>
             </w:rPr>
           </w:pPr>
-          <w:hyperlink w:anchor="_Toc338358574" w:history="1">
+          <w:hyperlink w:anchor="_Toc338617931" w:history="1">
             <w:r>
               <w:rPr>
                 <w:rStyle w:val="Hyperlink"/>
                 <w:noProof/>
                 <w:lang w:val="fr-CH"/>
               </w:rPr>
-              <w:t>4.2</w:t>
+              <w:t>5.2</w:t>
             </w:r>
             <w:r>
               <w:rPr>
@@ -1918,7 +2271,7 @@
                 <w:noProof/>
                 <w:webHidden/>
               </w:rPr>
-              <w:instrText xml:space="preserve"> PAGEREF _Toc338358574 \h </w:instrText>
+              <w:instrText xml:space="preserve"> PAGEREF _Toc338617931 \h </w:instrText>
             </w:r>
             <w:r>
               <w:rPr>
@@ -1938,7 +2291,7 @@
                 <w:noProof/>
                 <w:webHidden/>
               </w:rPr>
-              <w:t>5</w:t>
+              <w:t>6</w:t>
             </w:r>
             <w:r>
               <w:rPr>
@@ -1963,14 +2316,14 @@
               <w:lang w:eastAsia="de-CH"/>
             </w:rPr>
           </w:pPr>
-          <w:hyperlink w:anchor="_Toc338358575" w:history="1">
+          <w:hyperlink w:anchor="_Toc338617932" w:history="1">
             <w:r>
               <w:rPr>
                 <w:rStyle w:val="Hyperlink"/>
                 <w:noProof/>
                 <w:lang w:val="fr-CH"/>
               </w:rPr>
-              <w:t>4.2.1</w:t>
+              <w:t>5.2.1</w:t>
             </w:r>
             <w:r>
               <w:rPr>
@@ -2008,7 +2361,7 @@
                 <w:noProof/>
                 <w:webHidden/>
               </w:rPr>
-              <w:instrText xml:space="preserve"> PAGEREF _Toc338358575 \h </w:instrText>
+              <w:instrText xml:space="preserve"> PAGEREF _Toc338617932 \h </w:instrText>
             </w:r>
             <w:r>
               <w:rPr>
@@ -2028,7 +2381,7 @@
                 <w:noProof/>
                 <w:webHidden/>
               </w:rPr>
-              <w:t>5</w:t>
+              <w:t>6</w:t>
             </w:r>
             <w:r>
               <w:rPr>
@@ -2053,14 +2406,14 @@
               <w:lang w:eastAsia="de-CH"/>
             </w:rPr>
           </w:pPr>
-          <w:hyperlink w:anchor="_Toc338358576" w:history="1">
+          <w:hyperlink w:anchor="_Toc338617933" w:history="1">
             <w:r>
               <w:rPr>
                 <w:rStyle w:val="Hyperlink"/>
                 <w:noProof/>
                 <w:lang w:val="fr-CH"/>
               </w:rPr>
-              <w:t>4.2.2</w:t>
+              <w:t>5.2.2</w:t>
             </w:r>
             <w:r>
               <w:rPr>
@@ -2098,7 +2451,7 @@
                 <w:noProof/>
                 <w:webHidden/>
               </w:rPr>
-              <w:instrText xml:space="preserve"> PAGEREF _Toc338358576 \h </w:instrText>
+              <w:instrText xml:space="preserve"> PAGEREF _Toc338617933 \h </w:instrText>
             </w:r>
             <w:r>
               <w:rPr>
@@ -2118,7 +2471,7 @@
                 <w:noProof/>
                 <w:webHidden/>
               </w:rPr>
-              <w:t>5</w:t>
+              <w:t>6</w:t>
             </w:r>
             <w:r>
               <w:rPr>
@@ -2143,13 +2496,13 @@
               <w:lang w:eastAsia="de-CH"/>
             </w:rPr>
           </w:pPr>
-          <w:hyperlink w:anchor="_Toc338358577" w:history="1">
+          <w:hyperlink w:anchor="_Toc338617934" w:history="1">
             <w:r>
               <w:rPr>
                 <w:rStyle w:val="Hyperlink"/>
                 <w:noProof/>
               </w:rPr>
-              <w:t>4.3</w:t>
+              <w:t>5.3</w:t>
             </w:r>
             <w:r>
               <w:rPr>
@@ -2186,7 +2539,7 @@
                 <w:noProof/>
                 <w:webHidden/>
               </w:rPr>
-              <w:instrText xml:space="preserve"> PAGEREF _Toc338358577 \h </w:instrText>
+              <w:instrText xml:space="preserve"> PAGEREF _Toc338617934 \h </w:instrText>
             </w:r>
             <w:r>
               <w:rPr>
@@ -2206,7 +2559,7 @@
                 <w:noProof/>
                 <w:webHidden/>
               </w:rPr>
-              <w:t>5</w:t>
+              <w:t>6</w:t>
             </w:r>
             <w:r>
               <w:rPr>
@@ -2231,13 +2584,13 @@
               <w:lang w:eastAsia="de-CH"/>
             </w:rPr>
           </w:pPr>
-          <w:hyperlink w:anchor="_Toc338358578" w:history="1">
+          <w:hyperlink w:anchor="_Toc338617935" w:history="1">
             <w:r>
               <w:rPr>
                 <w:rStyle w:val="Hyperlink"/>
                 <w:noProof/>
               </w:rPr>
-              <w:t>4.4</w:t>
+              <w:t>5.4</w:t>
             </w:r>
             <w:r>
               <w:rPr>
@@ -2274,7 +2627,7 @@
                 <w:noProof/>
                 <w:webHidden/>
               </w:rPr>
-              <w:instrText xml:space="preserve"> PAGEREF _Toc338358578 \h </w:instrText>
+              <w:instrText xml:space="preserve"> PAGEREF _Toc338617935 \h </w:instrText>
             </w:r>
             <w:r>
               <w:rPr>
@@ -2294,7 +2647,7 @@
                 <w:noProof/>
                 <w:webHidden/>
               </w:rPr>
-              <w:t>5</w:t>
+              <w:t>6</w:t>
             </w:r>
             <w:r>
               <w:rPr>
@@ -2319,13 +2672,13 @@
               <w:lang w:eastAsia="de-CH"/>
             </w:rPr>
           </w:pPr>
-          <w:hyperlink w:anchor="_Toc338358579" w:history="1">
+          <w:hyperlink w:anchor="_Toc338617936" w:history="1">
             <w:r>
               <w:rPr>
                 <w:rStyle w:val="Hyperlink"/>
                 <w:noProof/>
               </w:rPr>
-              <w:t>5</w:t>
+              <w:t>6</w:t>
             </w:r>
             <w:r>
               <w:rPr>
@@ -2362,7 +2715,7 @@
                 <w:noProof/>
                 <w:webHidden/>
               </w:rPr>
-              <w:instrText xml:space="preserve"> PAGEREF _Toc338358579 \h </w:instrText>
+              <w:instrText xml:space="preserve"> PAGEREF _Toc338617936 \h </w:instrText>
             </w:r>
             <w:r>
               <w:rPr>
@@ -2407,13 +2760,13 @@
               <w:lang w:eastAsia="de-CH"/>
             </w:rPr>
           </w:pPr>
-          <w:hyperlink w:anchor="_Toc338358580" w:history="1">
+          <w:hyperlink w:anchor="_Toc338617937" w:history="1">
             <w:r>
               <w:rPr>
                 <w:rStyle w:val="Hyperlink"/>
                 <w:noProof/>
               </w:rPr>
-              <w:t>5.1</w:t>
+              <w:t>6.1</w:t>
             </w:r>
             <w:r>
               <w:rPr>
@@ -2450,7 +2803,7 @@
                 <w:noProof/>
                 <w:webHidden/>
               </w:rPr>
-              <w:instrText xml:space="preserve"> PAGEREF _Toc338358580 \h </w:instrText>
+              <w:instrText xml:space="preserve"> PAGEREF _Toc338617937 \h </w:instrText>
             </w:r>
             <w:r>
               <w:rPr>
@@ -2495,13 +2848,13 @@
               <w:lang w:eastAsia="de-CH"/>
             </w:rPr>
           </w:pPr>
-          <w:hyperlink w:anchor="_Toc338358581" w:history="1">
+          <w:hyperlink w:anchor="_Toc338617938" w:history="1">
             <w:r>
               <w:rPr>
                 <w:rStyle w:val="Hyperlink"/>
                 <w:noProof/>
               </w:rPr>
-              <w:t>5.2</w:t>
+              <w:t>6.2</w:t>
             </w:r>
             <w:r>
               <w:rPr>
@@ -2538,7 +2891,7 @@
                 <w:noProof/>
                 <w:webHidden/>
               </w:rPr>
-              <w:instrText xml:space="preserve"> PAGEREF _Toc338358581 \h </w:instrText>
+              <w:instrText xml:space="preserve"> PAGEREF _Toc338617938 \h </w:instrText>
             </w:r>
             <w:r>
               <w:rPr>
@@ -2583,13 +2936,13 @@
               <w:lang w:eastAsia="de-CH"/>
             </w:rPr>
           </w:pPr>
-          <w:hyperlink w:anchor="_Toc338358582" w:history="1">
+          <w:hyperlink w:anchor="_Toc338617939" w:history="1">
             <w:r>
               <w:rPr>
                 <w:rStyle w:val="Hyperlink"/>
                 <w:noProof/>
               </w:rPr>
-              <w:t>5.2.1</w:t>
+              <w:t>6.2.1</w:t>
             </w:r>
             <w:r>
               <w:rPr>
@@ -2626,7 +2979,7 @@
                 <w:noProof/>
                 <w:webHidden/>
               </w:rPr>
-              <w:instrText xml:space="preserve"> PAGEREF _Toc338358582 \h </w:instrText>
+              <w:instrText xml:space="preserve"> PAGEREF _Toc338617939 \h </w:instrText>
             </w:r>
             <w:r>
               <w:rPr>
@@ -2671,13 +3024,13 @@
               <w:lang w:eastAsia="de-CH"/>
             </w:rPr>
           </w:pPr>
-          <w:hyperlink w:anchor="_Toc338358583" w:history="1">
+          <w:hyperlink w:anchor="_Toc338617940" w:history="1">
             <w:r>
               <w:rPr>
                 <w:rStyle w:val="Hyperlink"/>
                 <w:noProof/>
               </w:rPr>
-              <w:t>5.2.2</w:t>
+              <w:t>6.2.2</w:t>
             </w:r>
             <w:r>
               <w:rPr>
@@ -2714,7 +3067,7 @@
                 <w:noProof/>
                 <w:webHidden/>
               </w:rPr>
-              <w:instrText xml:space="preserve"> PAGEREF _Toc338358583 \h </w:instrText>
+              <w:instrText xml:space="preserve"> PAGEREF _Toc338617940 \h </w:instrText>
             </w:r>
             <w:r>
               <w:rPr>
@@ -2759,14 +3112,14 @@
               <w:lang w:eastAsia="de-CH"/>
             </w:rPr>
           </w:pPr>
-          <w:hyperlink w:anchor="_Toc338358584" w:history="1">
+          <w:hyperlink w:anchor="_Toc338617941" w:history="1">
             <w:r>
               <w:rPr>
                 <w:rStyle w:val="Hyperlink"/>
                 <w:noProof/>
                 <w:lang w:val="fr-CH"/>
               </w:rPr>
-              <w:t>5.2.3</w:t>
+              <w:t>6.2.3</w:t>
             </w:r>
             <w:r>
               <w:rPr>
@@ -2804,7 +3157,7 @@
                 <w:noProof/>
                 <w:webHidden/>
               </w:rPr>
-              <w:instrText xml:space="preserve"> PAGEREF _Toc338358584 \h </w:instrText>
+              <w:instrText xml:space="preserve"> PAGEREF _Toc338617941 \h </w:instrText>
             </w:r>
             <w:r>
               <w:rPr>
@@ -2849,13 +3202,13 @@
               <w:lang w:eastAsia="de-CH"/>
             </w:rPr>
           </w:pPr>
-          <w:hyperlink w:anchor="_Toc338358585" w:history="1">
+          <w:hyperlink w:anchor="_Toc338617942" w:history="1">
             <w:r>
               <w:rPr>
                 <w:rStyle w:val="Hyperlink"/>
                 <w:noProof/>
               </w:rPr>
-              <w:t>5.3</w:t>
+              <w:t>6.3</w:t>
             </w:r>
             <w:r>
               <w:rPr>
@@ -2892,7 +3245,7 @@
                 <w:noProof/>
                 <w:webHidden/>
               </w:rPr>
-              <w:instrText xml:space="preserve"> PAGEREF _Toc338358585 \h </w:instrText>
+              <w:instrText xml:space="preserve"> PAGEREF _Toc338617942 \h </w:instrText>
             </w:r>
             <w:r>
               <w:rPr>
@@ -2937,14 +3290,14 @@
               <w:lang w:eastAsia="de-CH"/>
             </w:rPr>
           </w:pPr>
-          <w:hyperlink w:anchor="_Toc338358586" w:history="1">
+          <w:hyperlink w:anchor="_Toc338617943" w:history="1">
             <w:r>
               <w:rPr>
                 <w:rStyle w:val="Hyperlink"/>
                 <w:noProof/>
                 <w:lang w:val="fr-CH"/>
               </w:rPr>
-              <w:t>5.4</w:t>
+              <w:t>6.4</w:t>
             </w:r>
             <w:r>
               <w:rPr>
@@ -2982,7 +3335,7 @@
                 <w:noProof/>
                 <w:webHidden/>
               </w:rPr>
-              <w:instrText xml:space="preserve"> PAGEREF _Toc338358586 \h </w:instrText>
+              <w:instrText xml:space="preserve"> PAGEREF _Toc338617943 \h </w:instrText>
             </w:r>
             <w:r>
               <w:rPr>
@@ -3020,6 +3373,7 @@
               <w:bCs/>
               <w:lang w:val="de-DE"/>
             </w:rPr>
+            <w:lastRenderedPageBreak/>
             <w:fldChar w:fldCharType="end"/>
           </w:r>
         </w:p>
@@ -3027,39 +3381,19 @@
     </w:sdt>
     <w:p>
       <w:pPr>
-        <w:rPr>
-          <w:rFonts w:asciiTheme="majorHAnsi" w:eastAsiaTheme="majorEastAsia" w:hAnsiTheme="majorHAnsi" w:cstheme="majorBidi"/>
-          <w:b/>
-          <w:bCs/>
-          <w:color w:val="365F91" w:themeColor="accent1" w:themeShade="BF"/>
-          <w:sz w:val="28"/>
-          <w:szCs w:val="28"/>
-          <w:lang w:val="fr-CH"/>
-        </w:rPr>
-      </w:pPr>
-      <w:r>
-        <w:rPr>
-          <w:lang w:val="fr-CH"/>
-        </w:rPr>
-        <w:br w:type="page"/>
-      </w:r>
-    </w:p>
-    <w:p>
-      <w:pPr>
         <w:pStyle w:val="berschrift1"/>
         <w:rPr>
           <w:lang w:val="fr-CH"/>
         </w:rPr>
       </w:pPr>
-      <w:bookmarkStart w:id="0" w:name="_Toc338358555"/>
-      <w:r>
-        <w:rPr>
-          <w:lang w:val="fr-CH"/>
-        </w:rPr>
-        <w:lastRenderedPageBreak/>
+      <w:bookmarkStart w:id="1" w:name="_Toc338617908"/>
+      <w:r>
+        <w:rPr>
+          <w:lang w:val="fr-CH"/>
+        </w:rPr>
         <w:t>Install your addressbook</w:t>
       </w:r>
-      <w:bookmarkEnd w:id="0"/>
+      <w:bookmarkEnd w:id="1"/>
     </w:p>
     <w:p>
       <w:pPr>
@@ -3069,14 +3403,14 @@
           <w:numId w:val="15"/>
         </w:numPr>
       </w:pPr>
-      <w:bookmarkStart w:id="1" w:name="_Toc338358556"/>
+      <w:bookmarkStart w:id="2" w:name="_Toc338617909"/>
       <w:r>
         <w:t>Minimal</w:t>
       </w:r>
       <w:r>
         <w:t xml:space="preserve"> installation</w:t>
       </w:r>
-      <w:bookmarkEnd w:id="1"/>
+      <w:bookmarkEnd w:id="2"/>
     </w:p>
     <w:p>
       <w:pPr>
@@ -3533,105 +3867,6 @@
           <w:lang w:val="fr-CH"/>
         </w:rPr>
       </w:pPr>
-      <w:r>
-        <w:rPr>
-          <w:lang w:val="fr-CH"/>
-        </w:rPr>
-        <w:t>3</w:t>
-      </w:r>
-      <w:r>
-        <w:rPr>
-          <w:lang w:val="fr-CH"/>
-        </w:rPr>
-        <w:t>c</w:t>
-      </w:r>
-      <w:r>
-        <w:rPr>
-          <w:lang w:val="fr-CH"/>
-        </w:rPr>
-        <w:t>)</w:t>
-      </w:r>
-      <w:r>
-        <w:rPr>
-          <w:lang w:val="fr-CH"/>
-        </w:rPr>
-        <w:t xml:space="preserve"> Change the </w:t>
-      </w:r>
-      <w:proofErr w:type="spellStart"/>
-      <w:r>
-        <w:rPr>
-          <w:lang w:val="fr-CH"/>
-        </w:rPr>
-        <w:t>password</w:t>
-      </w:r>
-      <w:proofErr w:type="spellEnd"/>
-      <w:r>
-        <w:rPr>
-          <w:lang w:val="fr-CH"/>
-        </w:rPr>
-        <w:t xml:space="preserve"> of </w:t>
-      </w:r>
-      <w:r>
-        <w:rPr>
-          <w:lang w:val="fr-CH"/>
-        </w:rPr>
-        <w:t>« </w:t>
-      </w:r>
-      <w:proofErr w:type="spellStart"/>
-      <w:r>
-        <w:rPr>
-          <w:lang w:val="fr-CH"/>
-        </w:rPr>
-        <w:t>admin</w:t>
-      </w:r>
-      <w:proofErr w:type="spellEnd"/>
-      <w:r>
-        <w:rPr>
-          <w:lang w:val="fr-CH"/>
-        </w:rPr>
-        <w:t> »</w:t>
-      </w:r>
-      <w:r>
-        <w:rPr>
-          <w:lang w:val="fr-CH"/>
-        </w:rPr>
-        <w:t xml:space="preserve"> in "config/</w:t>
-      </w:r>
-      <w:proofErr w:type="spellStart"/>
-      <w:r>
-        <w:rPr>
-          <w:lang w:val="fr-CH"/>
-        </w:rPr>
-        <w:t>cfg.</w:t>
-      </w:r>
-      <w:r>
-        <w:rPr>
-          <w:color w:val="FF0000"/>
-          <w:lang w:val="fr-CH"/>
-        </w:rPr>
-        <w:t>user</w:t>
-      </w:r>
-      <w:r>
-        <w:rPr>
-          <w:lang w:val="fr-CH"/>
-        </w:rPr>
-        <w:t>.php</w:t>
-      </w:r>
-      <w:proofErr w:type="spellEnd"/>
-      <w:r>
-        <w:rPr>
-          <w:lang w:val="fr-CH"/>
-        </w:rPr>
-        <w:t>".</w:t>
-      </w:r>
-    </w:p>
-    <w:p>
-      <w:pPr>
-        <w:pStyle w:val="Listenabsatz"/>
-        <w:rPr>
-          <w:lang w:val="fr-CH"/>
-        </w:rPr>
-      </w:pPr>
     </w:p>
     <w:p>
       <w:pPr>
@@ -3949,7 +4184,223 @@
           <w:lang w:val="fr-CH"/>
         </w:rPr>
       </w:pPr>
-      <w:bookmarkStart w:id="2" w:name="_Toc338358557"/>
+    </w:p>
+    <w:p>
+      <w:pPr>
+        <w:pStyle w:val="Listenabsatz"/>
+        <w:rPr>
+          <w:lang w:val="fr-CH"/>
+        </w:rPr>
+      </w:pPr>
+      <w:r>
+        <w:rPr>
+          <w:lang w:val="fr-CH"/>
+        </w:rPr>
+        <w:t>4</w:t>
+      </w:r>
+      <w:r>
+        <w:rPr>
+          <w:lang w:val="fr-CH"/>
+        </w:rPr>
+        <w:t>)</w:t>
+      </w:r>
+      <w:r>
+        <w:rPr>
+          <w:lang w:val="fr-CH"/>
+        </w:rPr>
+        <w:t xml:space="preserve"> </w:t>
+      </w:r>
+      <w:proofErr w:type="spellStart"/>
+      <w:r>
+        <w:rPr>
+          <w:lang w:val="fr-CH"/>
+        </w:rPr>
+        <w:t>Validate</w:t>
+      </w:r>
+      <w:proofErr w:type="spellEnd"/>
+      <w:r>
+        <w:rPr>
+          <w:lang w:val="fr-CH"/>
+        </w:rPr>
+        <w:t xml:space="preserve"> </w:t>
+      </w:r>
+      <w:proofErr w:type="spellStart"/>
+      <w:r>
+        <w:rPr>
+          <w:lang w:val="fr-CH"/>
+        </w:rPr>
+        <w:t>your</w:t>
+      </w:r>
+      <w:proofErr w:type="spellEnd"/>
+      <w:r>
+        <w:rPr>
+          <w:lang w:val="fr-CH"/>
+        </w:rPr>
+        <w:t xml:space="preserve"> installation </w:t>
+      </w:r>
+      <w:proofErr w:type="spellStart"/>
+      <w:r>
+        <w:rPr>
+          <w:lang w:val="fr-CH"/>
+        </w:rPr>
+        <w:t>with</w:t>
+      </w:r>
+      <w:proofErr w:type="spellEnd"/>
+      <w:r>
+        <w:rPr>
+          <w:lang w:val="fr-CH"/>
+        </w:rPr>
+        <w:t xml:space="preserve"> « </w:t>
+      </w:r>
+      <w:proofErr w:type="spellStart"/>
+      <w:r>
+        <w:rPr>
+          <w:lang w:val="fr-CH"/>
+        </w:rPr>
+        <w:t>diag.php</w:t>
+      </w:r>
+      <w:proofErr w:type="spellEnd"/>
+      <w:r>
+        <w:rPr>
+          <w:lang w:val="fr-CH"/>
+        </w:rPr>
+        <w:t> »</w:t>
+      </w:r>
+      <w:r>
+        <w:rPr>
+          <w:lang w:val="fr-CH"/>
+        </w:rPr>
+        <w:t xml:space="preserve">, </w:t>
+      </w:r>
+      <w:proofErr w:type="spellStart"/>
+      <w:r>
+        <w:rPr>
+          <w:lang w:val="fr-CH"/>
+        </w:rPr>
+        <w:t>e.g</w:t>
+      </w:r>
+      <w:proofErr w:type="spellEnd"/>
+      <w:r>
+        <w:rPr>
+          <w:lang w:val="fr-CH"/>
+        </w:rPr>
+        <w:t>. to „yourdomain.com/</w:t>
+      </w:r>
+      <w:proofErr w:type="spellStart"/>
+      <w:r>
+        <w:rPr>
+          <w:lang w:val="fr-CH"/>
+        </w:rPr>
+        <w:t>addressbook</w:t>
+      </w:r>
+      <w:proofErr w:type="spellEnd"/>
+      <w:r>
+        <w:rPr>
+          <w:lang w:val="fr-CH"/>
+        </w:rPr>
+        <w:t>/</w:t>
+      </w:r>
+      <w:proofErr w:type="spellStart"/>
+      <w:r>
+        <w:rPr>
+          <w:lang w:val="fr-CH"/>
+        </w:rPr>
+        <w:t>diag.php</w:t>
+      </w:r>
+      <w:proofErr w:type="spellEnd"/>
+      <w:r>
+        <w:rPr>
+          <w:lang w:val="fr-CH"/>
+        </w:rPr>
+        <w:t>“</w:t>
+      </w:r>
+      <w:r>
+        <w:rPr>
+          <w:lang w:val="fr-CH"/>
+        </w:rPr>
+        <w:t>.</w:t>
+      </w:r>
+    </w:p>
+    <w:p>
+      <w:pPr>
+        <w:pStyle w:val="Listenabsatz"/>
+        <w:rPr>
+          <w:lang w:val="fr-CH"/>
+        </w:rPr>
+      </w:pPr>
+      <w:r>
+        <w:t>5</w:t>
+      </w:r>
+      <w:r>
+        <w:t xml:space="preserve">) </w:t>
+      </w:r>
+      <w:r>
+        <w:t xml:space="preserve">Change </w:t>
+      </w:r>
+      <w:proofErr w:type="spellStart"/>
+      <w:r>
+        <w:t>the</w:t>
+      </w:r>
+      <w:proofErr w:type="spellEnd"/>
+      <w:r>
+        <w:t xml:space="preserve"> </w:t>
+      </w:r>
+      <w:proofErr w:type="spellStart"/>
+      <w:r>
+        <w:t>user</w:t>
+      </w:r>
+      <w:proofErr w:type="spellEnd"/>
+      <w:r>
+        <w:t xml:space="preserve"> </w:t>
+      </w:r>
+      <w:proofErr w:type="spellStart"/>
+      <w:r>
+        <w:t>setup</w:t>
+      </w:r>
+      <w:proofErr w:type="spellEnd"/>
+      <w:r>
+        <w:t xml:space="preserve"> </w:t>
+      </w:r>
+      <w:proofErr w:type="spellStart"/>
+      <w:r>
+        <w:t>according</w:t>
+      </w:r>
+      <w:proofErr w:type="spellEnd"/>
+      <w:r>
+        <w:t xml:space="preserve"> </w:t>
+      </w:r>
+      <w:proofErr w:type="spellStart"/>
+      <w:r>
+        <w:t>to</w:t>
+      </w:r>
+      <w:proofErr w:type="spellEnd"/>
+      <w:r>
+        <w:t xml:space="preserve"> </w:t>
+      </w:r>
+      <w:proofErr w:type="spellStart"/>
+      <w:r>
+        <w:t>the</w:t>
+      </w:r>
+      <w:proofErr w:type="spellEnd"/>
+      <w:r>
+        <w:t xml:space="preserve"> </w:t>
+      </w:r>
+      <w:proofErr w:type="spellStart"/>
+      <w:r>
+        <w:t>next</w:t>
+      </w:r>
+      <w:proofErr w:type="spellEnd"/>
+      <w:r>
+        <w:t xml:space="preserve"> </w:t>
+      </w:r>
+      <w:proofErr w:type="spellStart"/>
+      <w:r>
+        <w:t>chapter</w:t>
+      </w:r>
+      <w:proofErr w:type="spellEnd"/>
+      <w:r>
+        <w:t>.</w:t>
+      </w:r>
     </w:p>
     <w:p>
       <w:pPr>
@@ -3958,17 +4409,12 @@
           <w:lang w:val="fr-CH"/>
         </w:rPr>
       </w:pPr>
-      <w:r>
-        <w:rPr>
-          <w:lang w:val="fr-CH"/>
-        </w:rPr>
-        <w:t>Add</w:t>
-      </w:r>
-      <w:r>
-        <w:rPr>
-          <w:lang w:val="fr-CH"/>
-        </w:rPr>
-        <w:t>itionnal</w:t>
+      <w:bookmarkStart w:id="3" w:name="_Toc338617910"/>
+      <w:r>
+        <w:rPr>
+          <w:lang w:val="fr-CH"/>
+        </w:rPr>
+        <w:t>setup</w:t>
       </w:r>
       <w:r>
         <w:rPr>
@@ -3980,9 +4426,15 @@
         <w:rPr>
           <w:lang w:val="fr-CH"/>
         </w:rPr>
-        <w:t>security</w:t>
-      </w:r>
-      <w:bookmarkEnd w:id="2"/>
+        <w:t>user</w:t>
+      </w:r>
+      <w:r>
+        <w:rPr>
+          <w:lang w:val="fr-CH"/>
+        </w:rPr>
+        <w:t xml:space="preserve"> and passwords</w:t>
+      </w:r>
+      <w:bookmarkEnd w:id="3"/>
     </w:p>
     <w:p>
       <w:pPr>
@@ -3991,14 +4443,20 @@
           <w:lang w:val="fr-CH"/>
         </w:rPr>
       </w:pPr>
-      <w:bookmarkStart w:id="3" w:name="_Toc338358558"/>
-      <w:r>
-        <w:rPr>
-          <w:lang w:val="fr-CH"/>
-        </w:rPr>
-        <w:t>Setup Users</w:t>
-      </w:r>
-      <w:bookmarkEnd w:id="3"/>
+      <w:bookmarkStart w:id="4" w:name="_Toc338617911"/>
+      <w:r>
+        <w:rPr>
+          <w:lang w:val="fr-CH"/>
+        </w:rPr>
+        <w:t>Setup User</w:t>
+      </w:r>
+      <w:r>
+        <w:rPr>
+          <w:lang w:val="fr-CH"/>
+        </w:rPr>
+        <w:t xml:space="preserve"> with passwords</w:t>
+      </w:r>
+      <w:bookmarkEnd w:id="4"/>
     </w:p>
     <w:p>
       <w:pPr>
@@ -4431,60 +4889,63 @@
           <w:ilvl w:val="0"/>
           <w:numId w:val="6"/>
         </w:numPr>
-        <w:rPr>
-          <w:lang w:val="fr-CH"/>
-        </w:rPr>
-      </w:pPr>
-      <w:proofErr w:type="spellStart"/>
-      <w:r>
-        <w:rPr>
-          <w:lang w:val="fr-CH"/>
-        </w:rPr>
-        <w:t>Add</w:t>
-      </w:r>
-      <w:proofErr w:type="spellEnd"/>
-      <w:r>
-        <w:rPr>
-          <w:lang w:val="fr-CH"/>
-        </w:rPr>
+      </w:pPr>
+      <w:r>
+        <w:t xml:space="preserve">Add </w:t>
+      </w:r>
+      <w:proofErr w:type="spellStart"/>
+      <w:r>
+        <w:t>another</w:t>
+      </w:r>
+      <w:proofErr w:type="spellEnd"/>
+      <w:r>
         <w:t xml:space="preserve"> </w:t>
       </w:r>
       <w:proofErr w:type="spellStart"/>
       <w:r>
-        <w:rPr>
-          <w:lang w:val="fr-CH"/>
-        </w:rPr>
-        <w:t>somebody</w:t>
-      </w:r>
-      <w:proofErr w:type="spellEnd"/>
-      <w:r>
-        <w:rPr>
-          <w:lang w:val="fr-CH"/>
-        </w:rPr>
+        <w:t>user</w:t>
+      </w:r>
+      <w:proofErr w:type="spellEnd"/>
+      <w:r>
+        <w:t xml:space="preserve"> (</w:t>
+      </w:r>
+      <w:proofErr w:type="spellStart"/>
+      <w:r>
+        <w:t>with</w:t>
+      </w:r>
+      <w:proofErr w:type="spellEnd"/>
+      <w:r>
         <w:t xml:space="preserve"> </w:t>
       </w:r>
       <w:proofErr w:type="spellStart"/>
       <w:r>
-        <w:rPr>
-          <w:lang w:val="fr-CH"/>
-        </w:rPr>
-        <w:t>else</w:t>
-      </w:r>
-      <w:proofErr w:type="spellEnd"/>
-      <w:r>
-        <w:rPr>
-          <w:lang w:val="fr-CH"/>
-        </w:rPr>
-        <w:t xml:space="preserve"> as a global editor</w:t>
+        <w:t>read</w:t>
+      </w:r>
+      <w:proofErr w:type="spellEnd"/>
+      <w:r>
+        <w:t>/</w:t>
+      </w:r>
+      <w:proofErr w:type="spellStart"/>
+      <w:r>
+        <w:t>write</w:t>
+      </w:r>
+      <w:proofErr w:type="spellEnd"/>
+      <w:r>
+        <w:t xml:space="preserve"> </w:t>
+      </w:r>
+      <w:proofErr w:type="spellStart"/>
+      <w:r>
+        <w:t>access</w:t>
+      </w:r>
+      <w:proofErr w:type="spellEnd"/>
+      <w:r>
+        <w:t>)</w:t>
       </w:r>
     </w:p>
     <w:p>
       <w:pPr>
         <w:pStyle w:val="Listenabsatz"/>
         <w:ind w:left="1080"/>
-        <w:rPr>
-          <w:lang w:val="fr-CH"/>
-        </w:rPr>
       </w:pPr>
     </w:p>
     <w:p>
@@ -4512,9 +4973,18 @@
           <w:b/>
           <w:sz w:val="16"/>
           <w:szCs w:val="16"/>
-          <w:lang w:val="fr-CH"/>
-        </w:rPr>
-        <w:t xml:space="preserve">  $</w:t>
+        </w:rPr>
+        <w:t xml:space="preserve">  </w:t>
+      </w:r>
+      <w:r>
+        <w:rPr>
+          <w:rFonts w:ascii="Courier New" w:hAnsi="Courier New" w:cs="Courier New"/>
+          <w:b/>
+          <w:sz w:val="16"/>
+          <w:szCs w:val="16"/>
+          <w:lang w:val="fr-CH"/>
+        </w:rPr>
+        <w:t>$</w:t>
       </w:r>
       <w:proofErr w:type="spellStart"/>
       <w:proofErr w:type="gramStart"/>
@@ -4652,21 +5122,74 @@
     </w:p>
     <w:p>
       <w:pPr>
+        <w:pStyle w:val="berschrift3"/>
+        <w:rPr>
+          <w:lang w:val="fr-CH"/>
+        </w:rPr>
+      </w:pPr>
+      <w:bookmarkStart w:id="5" w:name="_Toc338617912"/>
+      <w:r>
+        <w:rPr>
+          <w:lang w:val="fr-CH"/>
+        </w:rPr>
+        <w:t xml:space="preserve">Setup </w:t>
+      </w:r>
+      <w:r>
+        <w:rPr>
+          <w:lang w:val="fr-CH"/>
+        </w:rPr>
+        <w:t>read only users</w:t>
+      </w:r>
+      <w:bookmarkEnd w:id="5"/>
+    </w:p>
+    <w:p>
+      <w:pPr>
         <w:pStyle w:val="Listenabsatz"/>
-        <w:numPr>
-          <w:ilvl w:val="0"/>
-          <w:numId w:val="6"/>
-        </w:numPr>
-        <w:rPr>
-          <w:lang w:val="fr-CH"/>
-        </w:rPr>
-      </w:pPr>
-      <w:proofErr w:type="spellStart"/>
-      <w:r>
-        <w:rPr>
-          <w:lang w:val="fr-CH"/>
-        </w:rPr>
-        <w:t>Add</w:t>
+        <w:ind w:left="1080"/>
+        <w:rPr>
+          <w:lang w:val="fr-CH"/>
+        </w:rPr>
+      </w:pPr>
+      <w:r>
+        <w:rPr>
+          <w:lang w:val="fr-CH"/>
+        </w:rPr>
+        <w:t xml:space="preserve">A </w:t>
+      </w:r>
+      <w:proofErr w:type="spellStart"/>
+      <w:r>
+        <w:rPr>
+          <w:lang w:val="fr-CH"/>
+        </w:rPr>
+        <w:t>readonly</w:t>
+      </w:r>
+      <w:proofErr w:type="spellEnd"/>
+      <w:r>
+        <w:rPr>
+          <w:lang w:val="fr-CH"/>
+        </w:rPr>
+        <w:t xml:space="preserve"> user « </w:t>
+      </w:r>
+      <w:proofErr w:type="spellStart"/>
+      <w:r>
+        <w:rPr>
+          <w:lang w:val="fr-CH"/>
+        </w:rPr>
+        <w:t>view</w:t>
+      </w:r>
+      <w:proofErr w:type="spellEnd"/>
+      <w:r>
+        <w:rPr>
+          <w:lang w:val="fr-CH"/>
+        </w:rPr>
+        <w:t xml:space="preserve"> » </w:t>
+      </w:r>
+      <w:proofErr w:type="spellStart"/>
+      <w:r>
+        <w:rPr>
+          <w:lang w:val="fr-CH"/>
+        </w:rPr>
+        <w:t>using</w:t>
       </w:r>
       <w:proofErr w:type="spellEnd"/>
       <w:r>
@@ -4675,18 +5198,26 @@
         </w:rPr>
         <w:t xml:space="preserve"> </w:t>
       </w:r>
-      <w:r>
-        <w:rPr>
-          <w:lang w:val="fr-CH"/>
-        </w:rPr>
-        <w:t>« </w:t>
-      </w:r>
-      <w:proofErr w:type="spellStart"/>
-      <w:r>
-        <w:rPr>
-          <w:lang w:val="fr-CH"/>
-        </w:rPr>
-        <w:t>view</w:t>
+      <w:proofErr w:type="spellStart"/>
+      <w:r>
+        <w:rPr>
+          <w:lang w:val="fr-CH"/>
+        </w:rPr>
+        <w:t>role</w:t>
+      </w:r>
+      <w:proofErr w:type="spellEnd"/>
+      <w:r>
+        <w:rPr>
+          <w:lang w:val="fr-CH"/>
+        </w:rPr>
+        <w:t xml:space="preserve"> « </w:t>
+      </w:r>
+      <w:proofErr w:type="spellStart"/>
+      <w:r>
+        <w:rPr>
+          <w:lang w:val="fr-CH"/>
+        </w:rPr>
+        <w:t>readonly</w:t>
       </w:r>
       <w:proofErr w:type="spellEnd"/>
       <w:r>
@@ -4695,25 +5226,19 @@
         </w:rPr>
         <w:t xml:space="preserve"> » </w:t>
       </w:r>
-      <w:r>
-        <w:rPr>
-          <w:lang w:val="fr-CH"/>
-        </w:rPr>
-        <w:t>as a « </w:t>
-      </w:r>
-      <w:proofErr w:type="spellStart"/>
-      <w:r>
-        <w:rPr>
-          <w:lang w:val="fr-CH"/>
-        </w:rPr>
-        <w:t>readonly</w:t>
-      </w:r>
-      <w:proofErr w:type="spellEnd"/>
-      <w:r>
-        <w:rPr>
-          <w:lang w:val="fr-CH"/>
-        </w:rPr>
-        <w:t>» user</w:t>
+      <w:proofErr w:type="spellStart"/>
+      <w:r>
+        <w:rPr>
+          <w:lang w:val="fr-CH"/>
+        </w:rPr>
+        <w:t>assigned</w:t>
+      </w:r>
+      <w:proofErr w:type="spellEnd"/>
+      <w:r>
+        <w:rPr>
+          <w:lang w:val="fr-CH"/>
+        </w:rPr>
+        <w:t>.</w:t>
       </w:r>
     </w:p>
     <w:p>
@@ -5000,16 +5525,32 @@
     <w:p>
       <w:pPr>
         <w:pStyle w:val="berschrift3"/>
-        <w:rPr>
-          <w:lang w:val="fr-CH"/>
-        </w:rPr>
-      </w:pPr>
-      <w:bookmarkStart w:id="4" w:name="_Toc338358559"/>
-      <w:r>
-        <w:rPr>
-          <w:lang w:val="fr-CH"/>
-        </w:rPr>
-        <w:t>Setup read-only IP-Range</w:t>
+        <w:numPr>
+          <w:ilvl w:val="2"/>
+          <w:numId w:val="18"/>
+        </w:numPr>
+        <w:rPr>
+          <w:lang w:val="fr-CH"/>
+        </w:rPr>
+      </w:pPr>
+      <w:bookmarkStart w:id="6" w:name="_Toc338617913"/>
+      <w:r>
+        <w:rPr>
+          <w:lang w:val="fr-CH"/>
+        </w:rPr>
+        <w:t xml:space="preserve">Setup </w:t>
+      </w:r>
+      <w:r>
+        <w:rPr>
+          <w:lang w:val="fr-CH"/>
+        </w:rPr>
+        <w:t xml:space="preserve">single </w:t>
+      </w:r>
+      <w:r>
+        <w:rPr>
+          <w:lang w:val="fr-CH"/>
+        </w:rPr>
+        <w:t>user</w:t>
       </w:r>
       <w:r>
         <w:rPr>
@@ -5017,50 +5558,96 @@
         </w:rPr>
         <w:t>s</w:t>
       </w:r>
-      <w:bookmarkEnd w:id="4"/>
+      <w:bookmarkEnd w:id="6"/>
+    </w:p>
+    <w:p>
+      <w:pPr>
+        <w:pStyle w:val="Listenabsatz"/>
+        <w:ind w:left="1080"/>
+        <w:rPr>
+          <w:lang w:val="fr-CH"/>
+        </w:rPr>
+      </w:pPr>
     </w:p>
     <w:p>
       <w:pPr>
         <w:pStyle w:val="Listenabsatz"/>
         <w:numPr>
           <w:ilvl w:val="0"/>
-          <w:numId w:val="10"/>
+          <w:numId w:val="6"/>
         </w:numPr>
         <w:rPr>
           <w:lang w:val="fr-CH"/>
         </w:rPr>
       </w:pPr>
-      <w:r>
-        <w:rPr>
-          <w:lang w:val="fr-CH"/>
-        </w:rPr>
-        <w:t xml:space="preserve">Edit </w:t>
-      </w:r>
-      <w:r>
-        <w:rPr>
-          <w:lang w:val="fr-CH"/>
-        </w:rPr>
-        <w:t>« config/</w:t>
-      </w:r>
-      <w:proofErr w:type="spellStart"/>
-      <w:r>
-        <w:rPr>
-          <w:lang w:val="fr-CH"/>
-        </w:rPr>
-        <w:t>cfg.</w:t>
-      </w:r>
-      <w:r>
-        <w:rPr>
-          <w:color w:val="FF0000"/>
-          <w:lang w:val="fr-CH"/>
-        </w:rPr>
-        <w:t>user</w:t>
-      </w:r>
-      <w:r>
-        <w:rPr>
-          <w:lang w:val="fr-CH"/>
-        </w:rPr>
-        <w:t>.php</w:t>
+      <w:proofErr w:type="spellStart"/>
+      <w:r>
+        <w:rPr>
+          <w:lang w:val="fr-CH"/>
+        </w:rPr>
+        <w:t>Allow</w:t>
+      </w:r>
+      <w:proofErr w:type="spellEnd"/>
+      <w:r>
+        <w:rPr>
+          <w:lang w:val="fr-CH"/>
+        </w:rPr>
+        <w:t xml:space="preserve"> the user </w:t>
+      </w:r>
+      <w:r>
+        <w:rPr>
+          <w:lang w:val="fr-CH"/>
+        </w:rPr>
+        <w:t>« </w:t>
+      </w:r>
+      <w:proofErr w:type="spellStart"/>
+      <w:r>
+        <w:rPr>
+          <w:lang w:val="fr-CH"/>
+        </w:rPr>
+        <w:t>view</w:t>
+      </w:r>
+      <w:proofErr w:type="spellEnd"/>
+      <w:r>
+        <w:rPr>
+          <w:lang w:val="fr-CH"/>
+        </w:rPr>
+        <w:t xml:space="preserve"> » </w:t>
+      </w:r>
+      <w:proofErr w:type="spellStart"/>
+      <w:r>
+        <w:rPr>
+          <w:lang w:val="fr-CH"/>
+        </w:rPr>
+        <w:t>only</w:t>
+      </w:r>
+      <w:proofErr w:type="spellEnd"/>
+      <w:r>
+        <w:rPr>
+          <w:lang w:val="fr-CH"/>
+        </w:rPr>
+        <w:t xml:space="preserve"> to </w:t>
+      </w:r>
+      <w:proofErr w:type="spellStart"/>
+      <w:r>
+        <w:rPr>
+          <w:lang w:val="fr-CH"/>
+        </w:rPr>
+        <w:t>access</w:t>
+      </w:r>
+      <w:proofErr w:type="spellEnd"/>
+      <w:r>
+        <w:rPr>
+          <w:lang w:val="fr-CH"/>
+        </w:rPr>
+        <w:t xml:space="preserve"> « </w:t>
+      </w:r>
+      <w:proofErr w:type="spellStart"/>
+      <w:r>
+        <w:rPr>
+          <w:lang w:val="fr-CH"/>
+        </w:rPr>
+        <w:t>mygroup</w:t>
       </w:r>
       <w:proofErr w:type="spellEnd"/>
       <w:r>
@@ -5073,70 +5660,11 @@
     <w:p>
       <w:pPr>
         <w:pStyle w:val="Listenabsatz"/>
-        <w:numPr>
-          <w:ilvl w:val="0"/>
-          <w:numId w:val="10"/>
-        </w:numPr>
-        <w:rPr>
-          <w:lang w:val="fr-CH"/>
-        </w:rPr>
-      </w:pPr>
-      <w:proofErr w:type="spellStart"/>
-      <w:r>
-        <w:rPr>
-          <w:lang w:val="fr-CH"/>
-        </w:rPr>
-        <w:t>Add</w:t>
-      </w:r>
-      <w:proofErr w:type="spellEnd"/>
-      <w:r>
-        <w:rPr>
-          <w:lang w:val="fr-CH"/>
-        </w:rPr>
-        <w:t xml:space="preserve"> </w:t>
-      </w:r>
-      <w:proofErr w:type="spellStart"/>
-      <w:r>
-        <w:rPr>
-          <w:lang w:val="fr-CH"/>
-        </w:rPr>
-        <w:t>your</w:t>
-      </w:r>
-      <w:proofErr w:type="spellEnd"/>
-      <w:r>
-        <w:rPr>
-          <w:lang w:val="fr-CH"/>
-        </w:rPr>
-        <w:t xml:space="preserve"> </w:t>
-      </w:r>
-      <w:proofErr w:type="spellStart"/>
-      <w:r>
-        <w:rPr>
-          <w:lang w:val="fr-CH"/>
-        </w:rPr>
-        <w:t>company’s</w:t>
-      </w:r>
-      <w:proofErr w:type="spellEnd"/>
-      <w:r>
-        <w:rPr>
-          <w:lang w:val="fr-CH"/>
-        </w:rPr>
-        <w:t xml:space="preserve"> IP-range (or Proxy IP-</w:t>
-      </w:r>
-      <w:proofErr w:type="spellStart"/>
-      <w:r>
-        <w:rPr>
-          <w:lang w:val="fr-CH"/>
-        </w:rPr>
-        <w:t>addresses</w:t>
-      </w:r>
-      <w:proofErr w:type="spellEnd"/>
-      <w:r>
-        <w:rPr>
-          <w:lang w:val="fr-CH"/>
-        </w:rPr>
-        <w:t>) as editors</w:t>
-      </w:r>
+        <w:ind w:left="1080"/>
+        <w:rPr>
+          <w:lang w:val="fr-CH"/>
+        </w:rPr>
+      </w:pPr>
     </w:p>
     <w:p>
       <w:pPr>
@@ -5153,47 +5681,54 @@
           <w:b/>
           <w:sz w:val="16"/>
           <w:szCs w:val="16"/>
-        </w:rPr>
-      </w:pPr>
-      <w:r>
-        <w:rPr>
-          <w:rFonts w:ascii="Courier New" w:hAnsi="Courier New" w:cs="Courier New"/>
-          <w:b/>
-          <w:sz w:val="16"/>
-          <w:szCs w:val="16"/>
-          <w:lang w:val="fr-CH"/>
-        </w:rPr>
-        <w:t xml:space="preserve">  </w:t>
-      </w:r>
-      <w:r>
-        <w:rPr>
-          <w:rFonts w:ascii="Courier New" w:hAnsi="Courier New" w:cs="Courier New"/>
-          <w:b/>
-          <w:sz w:val="16"/>
-          <w:szCs w:val="16"/>
-        </w:rPr>
-        <w:t>$</w:t>
-      </w:r>
-      <w:proofErr w:type="spellStart"/>
-      <w:r>
-        <w:rPr>
-          <w:rFonts w:ascii="Courier New" w:hAnsi="Courier New" w:cs="Courier New"/>
-          <w:b/>
-          <w:sz w:val="16"/>
-          <w:szCs w:val="16"/>
-        </w:rPr>
-        <w:t>iplist</w:t>
-      </w:r>
-      <w:proofErr w:type="spellEnd"/>
-      <w:r>
-        <w:rPr>
-          <w:rFonts w:ascii="Courier New" w:hAnsi="Courier New" w:cs="Courier New"/>
-          <w:b/>
-          <w:sz w:val="16"/>
-          <w:szCs w:val="16"/>
-        </w:rPr>
-        <w:t>['</w:t>
-      </w:r>
+          <w:lang w:val="fr-CH"/>
+        </w:rPr>
+      </w:pPr>
+      <w:r>
+        <w:rPr>
+          <w:rFonts w:ascii="Courier New" w:hAnsi="Courier New" w:cs="Courier New"/>
+          <w:b/>
+          <w:sz w:val="16"/>
+          <w:szCs w:val="16"/>
+          <w:lang w:val="fr-CH"/>
+        </w:rPr>
+        <w:t xml:space="preserve">  $</w:t>
+      </w:r>
+      <w:proofErr w:type="spellStart"/>
+      <w:proofErr w:type="gramStart"/>
+      <w:r>
+        <w:rPr>
+          <w:rFonts w:ascii="Courier New" w:hAnsi="Courier New" w:cs="Courier New"/>
+          <w:b/>
+          <w:sz w:val="16"/>
+          <w:szCs w:val="16"/>
+          <w:lang w:val="fr-CH"/>
+        </w:rPr>
+        <w:t>userlist</w:t>
+      </w:r>
+      <w:proofErr w:type="spellEnd"/>
+      <w:r>
+        <w:rPr>
+          <w:rFonts w:ascii="Courier New" w:hAnsi="Courier New" w:cs="Courier New"/>
+          <w:b/>
+          <w:sz w:val="16"/>
+          <w:szCs w:val="16"/>
+          <w:lang w:val="fr-CH"/>
+        </w:rPr>
+        <w:t>[</w:t>
+      </w:r>
+      <w:proofErr w:type="gramEnd"/>
+      <w:r>
+        <w:rPr>
+          <w:rFonts w:ascii="Courier New" w:hAnsi="Courier New" w:cs="Courier New"/>
+          <w:b/>
+          <w:sz w:val="16"/>
+          <w:szCs w:val="16"/>
+          <w:lang w:val="fr-CH"/>
+        </w:rPr>
+        <w:t>'</w:t>
+      </w:r>
+      <w:proofErr w:type="spellStart"/>
       <w:r>
         <w:rPr>
           <w:rFonts w:ascii="Courier New" w:hAnsi="Courier New" w:cs="Courier New"/>
@@ -5201,15 +5736,18 @@
           <w:color w:val="FF0000"/>
           <w:sz w:val="16"/>
           <w:szCs w:val="16"/>
-        </w:rPr>
-        <w:t>169.168.1.*</w:t>
-      </w:r>
-      <w:r>
-        <w:rPr>
-          <w:rFonts w:ascii="Courier New" w:hAnsi="Courier New" w:cs="Courier New"/>
-          <w:b/>
-          <w:sz w:val="16"/>
-          <w:szCs w:val="16"/>
+          <w:lang w:val="fr-CH"/>
+        </w:rPr>
+        <w:t>view</w:t>
+      </w:r>
+      <w:proofErr w:type="spellEnd"/>
+      <w:r>
+        <w:rPr>
+          <w:rFonts w:ascii="Courier New" w:hAnsi="Courier New" w:cs="Courier New"/>
+          <w:b/>
+          <w:sz w:val="16"/>
+          <w:szCs w:val="16"/>
+          <w:lang w:val="fr-CH"/>
         </w:rPr>
         <w:t>']['</w:t>
       </w:r>
@@ -5220,146 +5758,50 @@
           <w:b/>
           <w:sz w:val="16"/>
           <w:szCs w:val="16"/>
-        </w:rPr>
-        <w:t>role</w:t>
-      </w:r>
-      <w:proofErr w:type="spellEnd"/>
-      <w:r>
-        <w:rPr>
-          <w:rFonts w:ascii="Courier New" w:hAnsi="Courier New" w:cs="Courier New"/>
-          <w:b/>
-          <w:sz w:val="16"/>
-          <w:szCs w:val="16"/>
-        </w:rPr>
-        <w:t>']      = "</w:t>
-      </w:r>
-      <w:proofErr w:type="spellStart"/>
-      <w:r>
-        <w:rPr>
-          <w:rFonts w:ascii="Courier New" w:hAnsi="Courier New" w:cs="Courier New"/>
-          <w:b/>
-          <w:sz w:val="16"/>
-          <w:szCs w:val="16"/>
-        </w:rPr>
-        <w:t>editor</w:t>
-      </w:r>
-      <w:proofErr w:type="spellEnd"/>
-      <w:r>
-        <w:rPr>
-          <w:rFonts w:ascii="Courier New" w:hAnsi="Courier New" w:cs="Courier New"/>
-          <w:b/>
-          <w:sz w:val="16"/>
-          <w:szCs w:val="16"/>
-        </w:rPr>
-        <w:t>";</w:t>
-      </w:r>
-    </w:p>
-    <w:p>
-      <w:pPr>
-        <w:pStyle w:val="Listenabsatz"/>
-        <w:numPr>
-          <w:ilvl w:val="0"/>
-          <w:numId w:val="10"/>
-        </w:numPr>
-        <w:rPr>
-          <w:lang w:val="fr-CH"/>
-        </w:rPr>
-      </w:pPr>
-      <w:r>
-        <w:rPr>
-          <w:lang w:val="fr-CH"/>
-        </w:rPr>
-        <w:t xml:space="preserve">OR </w:t>
-      </w:r>
-      <w:proofErr w:type="spellStart"/>
-      <w:r>
-        <w:rPr>
-          <w:lang w:val="fr-CH"/>
-        </w:rPr>
-        <w:t>just</w:t>
-      </w:r>
-      <w:proofErr w:type="spellEnd"/>
-      <w:r>
-        <w:rPr>
+          <w:lang w:val="fr-CH"/>
+        </w:rPr>
+        <w:t>pass</w:t>
+      </w:r>
+      <w:proofErr w:type="spellEnd"/>
+      <w:r>
+        <w:rPr>
+          <w:rFonts w:ascii="Courier New" w:hAnsi="Courier New" w:cs="Courier New"/>
+          <w:b/>
+          <w:sz w:val="16"/>
+          <w:szCs w:val="16"/>
+          <w:lang w:val="fr-CH"/>
+        </w:rPr>
+        <w:t xml:space="preserve">'] </w:t>
+      </w:r>
+      <w:r>
+        <w:rPr>
+          <w:rFonts w:ascii="Courier New" w:hAnsi="Courier New" w:cs="Courier New"/>
+          <w:b/>
+          <w:sz w:val="16"/>
+          <w:szCs w:val="16"/>
           <w:lang w:val="fr-CH"/>
         </w:rPr>
         <w:t xml:space="preserve"> </w:t>
       </w:r>
-      <w:proofErr w:type="spellStart"/>
-      <w:r>
-        <w:rPr>
-          <w:lang w:val="fr-CH"/>
-        </w:rPr>
-        <w:t>a</w:t>
-      </w:r>
-      <w:r>
-        <w:rPr>
-          <w:lang w:val="fr-CH"/>
-        </w:rPr>
-        <w:t>dd</w:t>
-      </w:r>
-      <w:proofErr w:type="spellEnd"/>
-      <w:r>
-        <w:rPr>
-          <w:lang w:val="fr-CH"/>
-        </w:rPr>
-        <w:t xml:space="preserve"> </w:t>
-      </w:r>
-      <w:proofErr w:type="spellStart"/>
-      <w:r>
-        <w:rPr>
-          <w:lang w:val="fr-CH"/>
-        </w:rPr>
-        <w:t>your</w:t>
-      </w:r>
-      <w:proofErr w:type="spellEnd"/>
-      <w:r>
-        <w:rPr>
-          <w:lang w:val="fr-CH"/>
-        </w:rPr>
-        <w:t xml:space="preserve"> </w:t>
-      </w:r>
-      <w:proofErr w:type="spellStart"/>
-      <w:r>
-        <w:rPr>
-          <w:lang w:val="fr-CH"/>
-        </w:rPr>
-        <w:t>company</w:t>
-      </w:r>
-      <w:proofErr w:type="spellEnd"/>
-      <w:r>
-        <w:rPr>
-          <w:lang w:val="fr-CH"/>
-        </w:rPr>
-        <w:t xml:space="preserve"> « </w:t>
-      </w:r>
-      <w:proofErr w:type="spellStart"/>
-      <w:r>
-        <w:rPr>
-          <w:lang w:val="fr-CH"/>
-        </w:rPr>
-        <w:t>read</w:t>
-      </w:r>
-      <w:proofErr w:type="spellEnd"/>
-      <w:r>
-        <w:rPr>
-          <w:lang w:val="fr-CH"/>
-        </w:rPr>
-        <w:t xml:space="preserve"> </w:t>
-      </w:r>
-      <w:proofErr w:type="spellStart"/>
-      <w:r>
-        <w:rPr>
-          <w:lang w:val="fr-CH"/>
-        </w:rPr>
-        <w:t>only</w:t>
-      </w:r>
-      <w:proofErr w:type="spellEnd"/>
-      <w:r>
-        <w:rPr>
-          <w:lang w:val="fr-CH"/>
-        </w:rPr>
-        <w:t> »</w:t>
+      <w:r>
+        <w:rPr>
+          <w:rFonts w:ascii="Courier New" w:hAnsi="Courier New" w:cs="Courier New"/>
+          <w:b/>
+          <w:sz w:val="16"/>
+          <w:szCs w:val="16"/>
+          <w:lang w:val="fr-CH"/>
+        </w:rPr>
+        <w:t xml:space="preserve">= </w:t>
+      </w:r>
+      <w:r>
+        <w:rPr>
+          <w:rFonts w:ascii="Courier New" w:hAnsi="Courier New" w:cs="Courier New"/>
+          <w:b/>
+          <w:sz w:val="16"/>
+          <w:szCs w:val="16"/>
+          <w:lang w:val="fr-CH"/>
+        </w:rPr>
+        <w:t>"secret-light";</w:t>
       </w:r>
     </w:p>
     <w:p>
@@ -5406,7 +5848,7 @@
           <w:sz w:val="16"/>
           <w:szCs w:val="16"/>
         </w:rPr>
-        <w:t>iplist</w:t>
+        <w:t>userlist</w:t>
       </w:r>
       <w:proofErr w:type="spellEnd"/>
       <w:r>
@@ -5418,6 +5860,7 @@
         </w:rPr>
         <w:t>['</w:t>
       </w:r>
+      <w:proofErr w:type="spellStart"/>
       <w:r>
         <w:rPr>
           <w:rFonts w:ascii="Courier New" w:hAnsi="Courier New" w:cs="Courier New"/>
@@ -5426,8 +5869,9 @@
           <w:sz w:val="16"/>
           <w:szCs w:val="16"/>
         </w:rPr>
-        <w:t>169.168.1.*</w:t>
-      </w:r>
+        <w:t>view</w:t>
+      </w:r>
+      <w:proofErr w:type="spellEnd"/>
       <w:r>
         <w:rPr>
           <w:rFonts w:ascii="Courier New" w:hAnsi="Courier New" w:cs="Courier New"/>
@@ -5455,7 +5899,25 @@
           <w:sz w:val="16"/>
           <w:szCs w:val="16"/>
         </w:rPr>
-        <w:t>']      = "</w:t>
+        <w:t xml:space="preserve">'] </w:t>
+      </w:r>
+      <w:r>
+        <w:rPr>
+          <w:rFonts w:ascii="Courier New" w:hAnsi="Courier New" w:cs="Courier New"/>
+          <w:b/>
+          <w:sz w:val="16"/>
+          <w:szCs w:val="16"/>
+        </w:rPr>
+        <w:t xml:space="preserve"> </w:t>
+      </w:r>
+      <w:r>
+        <w:rPr>
+          <w:rFonts w:ascii="Courier New" w:hAnsi="Courier New" w:cs="Courier New"/>
+          <w:b/>
+          <w:sz w:val="16"/>
+          <w:szCs w:val="16"/>
+        </w:rPr>
+        <w:t>= "</w:t>
       </w:r>
       <w:proofErr w:type="spellStart"/>
       <w:r>
@@ -5476,106 +5938,6 @@
           <w:szCs w:val="16"/>
         </w:rPr>
         <w:t>";</w:t>
-      </w:r>
-    </w:p>
-    <w:p>
-      <w:pPr>
-        <w:pStyle w:val="berschrift3"/>
-      </w:pPr>
-      <w:bookmarkStart w:id="5" w:name="_Toc338358560"/>
-      <w:r>
-        <w:t>Setup users in database</w:t>
-      </w:r>
-      <w:bookmarkEnd w:id="5"/>
-    </w:p>
-    <w:p>
-      <w:proofErr w:type="spellStart"/>
-      <w:r>
-        <w:t>You</w:t>
-      </w:r>
-      <w:proofErr w:type="spellEnd"/>
-      <w:r>
-        <w:t xml:space="preserve"> </w:t>
-      </w:r>
-      <w:proofErr w:type="spellStart"/>
-      <w:r>
-        <w:t>may</w:t>
-      </w:r>
-      <w:proofErr w:type="spellEnd"/>
-      <w:r>
-        <w:t xml:space="preserve"> manage </w:t>
-      </w:r>
-      <w:proofErr w:type="spellStart"/>
-      <w:r>
-        <w:t>your</w:t>
-      </w:r>
-      <w:proofErr w:type="spellEnd"/>
-      <w:r>
-        <w:t xml:space="preserve"> </w:t>
-      </w:r>
-      <w:proofErr w:type="spellStart"/>
-      <w:r>
-        <w:t>users</w:t>
-      </w:r>
-      <w:proofErr w:type="spellEnd"/>
-      <w:r>
-        <w:t xml:space="preserve"> in </w:t>
-      </w:r>
-      <w:proofErr w:type="spellStart"/>
-      <w:r>
-        <w:t>the</w:t>
-      </w:r>
-      <w:proofErr w:type="spellEnd"/>
-      <w:r>
-        <w:t xml:space="preserve"> </w:t>
-      </w:r>
-      <w:proofErr w:type="spellStart"/>
-      <w:r>
-        <w:t>database</w:t>
-      </w:r>
-      <w:proofErr w:type="spellEnd"/>
-      <w:r>
-        <w:t xml:space="preserve"> </w:t>
-      </w:r>
-      <w:proofErr w:type="spellStart"/>
-      <w:r>
-        <w:t>too</w:t>
-      </w:r>
-      <w:proofErr w:type="spellEnd"/>
-      <w:r>
-        <w:t xml:space="preserve">, just </w:t>
-      </w:r>
-      <w:proofErr w:type="spellStart"/>
-      <w:r>
-        <w:t>uncomment</w:t>
-      </w:r>
-      <w:proofErr w:type="spellEnd"/>
-      <w:r>
-        <w:t xml:space="preserve"> </w:t>
-      </w:r>
-      <w:proofErr w:type="spellStart"/>
-      <w:r>
-        <w:t>the</w:t>
-      </w:r>
-      <w:proofErr w:type="spellEnd"/>
-      <w:r>
-        <w:t xml:space="preserve"> « </w:t>
-      </w:r>
-      <w:proofErr w:type="spellStart"/>
-      <w:r>
-        <w:t>usertable</w:t>
-      </w:r>
-      <w:proofErr w:type="spellEnd"/>
-      <w:r>
-        <w:t xml:space="preserve"> » </w:t>
-      </w:r>
-      <w:proofErr w:type="spellStart"/>
-      <w:r>
-        <w:t>line</w:t>
-      </w:r>
-      <w:proofErr w:type="spellEnd"/>
-      <w:r>
-        <w:t>:</w:t>
       </w:r>
     </w:p>
     <w:p>
@@ -5591,6 +5953,689 @@
         <w:rPr>
           <w:rFonts w:ascii="Courier New" w:hAnsi="Courier New" w:cs="Courier New"/>
           <w:b/>
+          <w:color w:val="FF0000"/>
+          <w:sz w:val="16"/>
+          <w:szCs w:val="16"/>
+        </w:rPr>
+      </w:pPr>
+      <w:r>
+        <w:rPr>
+          <w:rFonts w:ascii="Courier New" w:hAnsi="Courier New" w:cs="Courier New"/>
+          <w:b/>
+          <w:sz w:val="16"/>
+          <w:szCs w:val="16"/>
+        </w:rPr>
+        <w:t xml:space="preserve">  $</w:t>
+      </w:r>
+      <w:proofErr w:type="spellStart"/>
+      <w:r>
+        <w:rPr>
+          <w:rFonts w:ascii="Courier New" w:hAnsi="Courier New" w:cs="Courier New"/>
+          <w:b/>
+          <w:sz w:val="16"/>
+          <w:szCs w:val="16"/>
+        </w:rPr>
+        <w:t>userlist</w:t>
+      </w:r>
+      <w:proofErr w:type="spellEnd"/>
+      <w:r>
+        <w:rPr>
+          <w:rFonts w:ascii="Courier New" w:hAnsi="Courier New" w:cs="Courier New"/>
+          <w:b/>
+          <w:sz w:val="16"/>
+          <w:szCs w:val="16"/>
+        </w:rPr>
+        <w:t>['</w:t>
+      </w:r>
+      <w:proofErr w:type="spellStart"/>
+      <w:r>
+        <w:rPr>
+          <w:rFonts w:ascii="Courier New" w:hAnsi="Courier New" w:cs="Courier New"/>
+          <w:b/>
+          <w:color w:val="FF0000"/>
+          <w:sz w:val="16"/>
+          <w:szCs w:val="16"/>
+        </w:rPr>
+        <w:t>view</w:t>
+      </w:r>
+      <w:proofErr w:type="spellEnd"/>
+      <w:r>
+        <w:rPr>
+          <w:rFonts w:ascii="Courier New" w:hAnsi="Courier New" w:cs="Courier New"/>
+          <w:b/>
+          <w:sz w:val="16"/>
+          <w:szCs w:val="16"/>
+        </w:rPr>
+        <w:t>']['</w:t>
+      </w:r>
+      <w:proofErr w:type="spellStart"/>
+      <w:r>
+        <w:rPr>
+          <w:rFonts w:ascii="Courier New" w:hAnsi="Courier New" w:cs="Courier New"/>
+          <w:b/>
+          <w:sz w:val="16"/>
+          <w:szCs w:val="16"/>
+        </w:rPr>
+        <w:t>group</w:t>
+      </w:r>
+      <w:proofErr w:type="spellEnd"/>
+      <w:r>
+        <w:rPr>
+          <w:rFonts w:ascii="Courier New" w:hAnsi="Courier New" w:cs="Courier New"/>
+          <w:b/>
+          <w:sz w:val="16"/>
+          <w:szCs w:val="16"/>
+        </w:rPr>
+        <w:t>'] = "</w:t>
+      </w:r>
+      <w:proofErr w:type="spellStart"/>
+      <w:r>
+        <w:rPr>
+          <w:rFonts w:ascii="Courier New" w:hAnsi="Courier New" w:cs="Courier New"/>
+          <w:b/>
+          <w:color w:val="FF0000"/>
+          <w:sz w:val="16"/>
+          <w:szCs w:val="16"/>
+        </w:rPr>
+        <w:t>mygroup</w:t>
+      </w:r>
+      <w:proofErr w:type="spellEnd"/>
+      <w:r>
+        <w:rPr>
+          <w:rFonts w:ascii="Courier New" w:hAnsi="Courier New" w:cs="Courier New"/>
+          <w:b/>
+          <w:sz w:val="16"/>
+          <w:szCs w:val="16"/>
+        </w:rPr>
+        <w:t>";</w:t>
+      </w:r>
+    </w:p>
+    <w:p>
+      <w:pPr>
+        <w:pStyle w:val="berschrift3"/>
+      </w:pPr>
+      <w:bookmarkStart w:id="7" w:name="_Toc338617914"/>
+      <w:r>
+        <w:t>Setup read-only IP-Range</w:t>
+      </w:r>
+      <w:r>
+        <w:t>s</w:t>
+      </w:r>
+      <w:bookmarkEnd w:id="7"/>
+    </w:p>
+    <w:p>
+      <w:pPr>
+        <w:pStyle w:val="Listenabsatz"/>
+        <w:numPr>
+          <w:ilvl w:val="0"/>
+          <w:numId w:val="10"/>
+        </w:numPr>
+        <w:rPr>
+          <w:lang w:val="fr-CH"/>
+        </w:rPr>
+      </w:pPr>
+      <w:r>
+        <w:rPr>
+          <w:lang w:val="fr-CH"/>
+        </w:rPr>
+        <w:t xml:space="preserve">Edit </w:t>
+      </w:r>
+      <w:r>
+        <w:rPr>
+          <w:lang w:val="fr-CH"/>
+        </w:rPr>
+        <w:t>« config/</w:t>
+      </w:r>
+      <w:proofErr w:type="spellStart"/>
+      <w:r>
+        <w:rPr>
+          <w:lang w:val="fr-CH"/>
+        </w:rPr>
+        <w:t>cfg.</w:t>
+      </w:r>
+      <w:r>
+        <w:rPr>
+          <w:color w:val="FF0000"/>
+          <w:lang w:val="fr-CH"/>
+        </w:rPr>
+        <w:t>user</w:t>
+      </w:r>
+      <w:r>
+        <w:rPr>
+          <w:lang w:val="fr-CH"/>
+        </w:rPr>
+        <w:t>.php</w:t>
+      </w:r>
+      <w:proofErr w:type="spellEnd"/>
+      <w:r>
+        <w:rPr>
+          <w:lang w:val="fr-CH"/>
+        </w:rPr>
+        <w:t> »</w:t>
+      </w:r>
+    </w:p>
+    <w:p>
+      <w:pPr>
+        <w:pStyle w:val="Listenabsatz"/>
+        <w:numPr>
+          <w:ilvl w:val="0"/>
+          <w:numId w:val="10"/>
+        </w:numPr>
+        <w:rPr>
+          <w:lang w:val="fr-CH"/>
+        </w:rPr>
+      </w:pPr>
+      <w:proofErr w:type="spellStart"/>
+      <w:r>
+        <w:rPr>
+          <w:lang w:val="fr-CH"/>
+        </w:rPr>
+        <w:t>Add</w:t>
+      </w:r>
+      <w:proofErr w:type="spellEnd"/>
+      <w:r>
+        <w:rPr>
+          <w:lang w:val="fr-CH"/>
+        </w:rPr>
+        <w:t xml:space="preserve"> </w:t>
+      </w:r>
+      <w:proofErr w:type="spellStart"/>
+      <w:r>
+        <w:rPr>
+          <w:lang w:val="fr-CH"/>
+        </w:rPr>
+        <w:t>your</w:t>
+      </w:r>
+      <w:proofErr w:type="spellEnd"/>
+      <w:r>
+        <w:rPr>
+          <w:lang w:val="fr-CH"/>
+        </w:rPr>
+        <w:t xml:space="preserve"> </w:t>
+      </w:r>
+      <w:proofErr w:type="spellStart"/>
+      <w:r>
+        <w:rPr>
+          <w:lang w:val="fr-CH"/>
+        </w:rPr>
+        <w:t>company’s</w:t>
+      </w:r>
+      <w:proofErr w:type="spellEnd"/>
+      <w:r>
+        <w:rPr>
+          <w:lang w:val="fr-CH"/>
+        </w:rPr>
+        <w:t xml:space="preserve"> IP-range (or Proxy IP-</w:t>
+      </w:r>
+      <w:proofErr w:type="spellStart"/>
+      <w:r>
+        <w:rPr>
+          <w:lang w:val="fr-CH"/>
+        </w:rPr>
+        <w:t>addresses</w:t>
+      </w:r>
+      <w:proofErr w:type="spellEnd"/>
+      <w:r>
+        <w:rPr>
+          <w:lang w:val="fr-CH"/>
+        </w:rPr>
+        <w:t>) as editors</w:t>
+      </w:r>
+    </w:p>
+    <w:p>
+      <w:pPr>
+        <w:pBdr>
+          <w:top w:val="single" w:sz="4" w:space="1" w:color="auto"/>
+          <w:left w:val="single" w:sz="4" w:space="0" w:color="auto"/>
+          <w:bottom w:val="single" w:sz="4" w:space="1" w:color="auto"/>
+          <w:right w:val="single" w:sz="4" w:space="4" w:color="auto"/>
+        </w:pBdr>
+        <w:shd w:val="clear" w:color="auto" w:fill="F2DBDB" w:themeFill="accent2" w:themeFillTint="33"/>
+        <w:spacing w:after="60"/>
+        <w:rPr>
+          <w:rFonts w:ascii="Courier New" w:hAnsi="Courier New" w:cs="Courier New"/>
+          <w:b/>
+          <w:sz w:val="16"/>
+          <w:szCs w:val="16"/>
+        </w:rPr>
+      </w:pPr>
+      <w:r>
+        <w:rPr>
+          <w:rFonts w:ascii="Courier New" w:hAnsi="Courier New" w:cs="Courier New"/>
+          <w:b/>
+          <w:sz w:val="16"/>
+          <w:szCs w:val="16"/>
+          <w:lang w:val="fr-CH"/>
+        </w:rPr>
+        <w:t xml:space="preserve">  </w:t>
+      </w:r>
+      <w:r>
+        <w:rPr>
+          <w:rFonts w:ascii="Courier New" w:hAnsi="Courier New" w:cs="Courier New"/>
+          <w:b/>
+          <w:sz w:val="16"/>
+          <w:szCs w:val="16"/>
+        </w:rPr>
+        <w:t>$</w:t>
+      </w:r>
+      <w:proofErr w:type="spellStart"/>
+      <w:r>
+        <w:rPr>
+          <w:rFonts w:ascii="Courier New" w:hAnsi="Courier New" w:cs="Courier New"/>
+          <w:b/>
+          <w:sz w:val="16"/>
+          <w:szCs w:val="16"/>
+        </w:rPr>
+        <w:t>iplist</w:t>
+      </w:r>
+      <w:proofErr w:type="spellEnd"/>
+      <w:r>
+        <w:rPr>
+          <w:rFonts w:ascii="Courier New" w:hAnsi="Courier New" w:cs="Courier New"/>
+          <w:b/>
+          <w:sz w:val="16"/>
+          <w:szCs w:val="16"/>
+        </w:rPr>
+        <w:t>['</w:t>
+      </w:r>
+      <w:r>
+        <w:rPr>
+          <w:rFonts w:ascii="Courier New" w:hAnsi="Courier New" w:cs="Courier New"/>
+          <w:b/>
+          <w:color w:val="FF0000"/>
+          <w:sz w:val="16"/>
+          <w:szCs w:val="16"/>
+        </w:rPr>
+        <w:t>169.168.1.*</w:t>
+      </w:r>
+      <w:r>
+        <w:rPr>
+          <w:rFonts w:ascii="Courier New" w:hAnsi="Courier New" w:cs="Courier New"/>
+          <w:b/>
+          <w:sz w:val="16"/>
+          <w:szCs w:val="16"/>
+        </w:rPr>
+        <w:t>']['</w:t>
+      </w:r>
+      <w:proofErr w:type="spellStart"/>
+      <w:r>
+        <w:rPr>
+          <w:rFonts w:ascii="Courier New" w:hAnsi="Courier New" w:cs="Courier New"/>
+          <w:b/>
+          <w:sz w:val="16"/>
+          <w:szCs w:val="16"/>
+        </w:rPr>
+        <w:t>role</w:t>
+      </w:r>
+      <w:proofErr w:type="spellEnd"/>
+      <w:r>
+        <w:rPr>
+          <w:rFonts w:ascii="Courier New" w:hAnsi="Courier New" w:cs="Courier New"/>
+          <w:b/>
+          <w:sz w:val="16"/>
+          <w:szCs w:val="16"/>
+        </w:rPr>
+        <w:t>']      = "</w:t>
+      </w:r>
+      <w:proofErr w:type="spellStart"/>
+      <w:r>
+        <w:rPr>
+          <w:rFonts w:ascii="Courier New" w:hAnsi="Courier New" w:cs="Courier New"/>
+          <w:b/>
+          <w:sz w:val="16"/>
+          <w:szCs w:val="16"/>
+        </w:rPr>
+        <w:t>editor</w:t>
+      </w:r>
+      <w:proofErr w:type="spellEnd"/>
+      <w:r>
+        <w:rPr>
+          <w:rFonts w:ascii="Courier New" w:hAnsi="Courier New" w:cs="Courier New"/>
+          <w:b/>
+          <w:sz w:val="16"/>
+          <w:szCs w:val="16"/>
+        </w:rPr>
+        <w:t>";</w:t>
+      </w:r>
+    </w:p>
+    <w:p>
+      <w:pPr>
+        <w:pStyle w:val="Listenabsatz"/>
+        <w:numPr>
+          <w:ilvl w:val="0"/>
+          <w:numId w:val="10"/>
+        </w:numPr>
+        <w:rPr>
+          <w:lang w:val="fr-CH"/>
+        </w:rPr>
+      </w:pPr>
+      <w:r>
+        <w:rPr>
+          <w:lang w:val="fr-CH"/>
+        </w:rPr>
+        <w:lastRenderedPageBreak/>
+        <w:t xml:space="preserve">OR </w:t>
+      </w:r>
+      <w:proofErr w:type="spellStart"/>
+      <w:r>
+        <w:rPr>
+          <w:lang w:val="fr-CH"/>
+        </w:rPr>
+        <w:t>just</w:t>
+      </w:r>
+      <w:proofErr w:type="spellEnd"/>
+      <w:r>
+        <w:rPr>
+          <w:lang w:val="fr-CH"/>
+        </w:rPr>
+        <w:t xml:space="preserve"> </w:t>
+      </w:r>
+      <w:proofErr w:type="spellStart"/>
+      <w:r>
+        <w:rPr>
+          <w:lang w:val="fr-CH"/>
+        </w:rPr>
+        <w:t>a</w:t>
+      </w:r>
+      <w:r>
+        <w:rPr>
+          <w:lang w:val="fr-CH"/>
+        </w:rPr>
+        <w:t>dd</w:t>
+      </w:r>
+      <w:proofErr w:type="spellEnd"/>
+      <w:r>
+        <w:rPr>
+          <w:lang w:val="fr-CH"/>
+        </w:rPr>
+        <w:t xml:space="preserve"> </w:t>
+      </w:r>
+      <w:proofErr w:type="spellStart"/>
+      <w:r>
+        <w:rPr>
+          <w:lang w:val="fr-CH"/>
+        </w:rPr>
+        <w:t>your</w:t>
+      </w:r>
+      <w:proofErr w:type="spellEnd"/>
+      <w:r>
+        <w:rPr>
+          <w:lang w:val="fr-CH"/>
+        </w:rPr>
+        <w:t xml:space="preserve"> </w:t>
+      </w:r>
+      <w:proofErr w:type="spellStart"/>
+      <w:r>
+        <w:rPr>
+          <w:lang w:val="fr-CH"/>
+        </w:rPr>
+        <w:t>company</w:t>
+      </w:r>
+      <w:proofErr w:type="spellEnd"/>
+      <w:r>
+        <w:rPr>
+          <w:lang w:val="fr-CH"/>
+        </w:rPr>
+        <w:t xml:space="preserve"> « </w:t>
+      </w:r>
+      <w:proofErr w:type="spellStart"/>
+      <w:r>
+        <w:rPr>
+          <w:lang w:val="fr-CH"/>
+        </w:rPr>
+        <w:t>read</w:t>
+      </w:r>
+      <w:proofErr w:type="spellEnd"/>
+      <w:r>
+        <w:rPr>
+          <w:lang w:val="fr-CH"/>
+        </w:rPr>
+        <w:t xml:space="preserve"> </w:t>
+      </w:r>
+      <w:proofErr w:type="spellStart"/>
+      <w:r>
+        <w:rPr>
+          <w:lang w:val="fr-CH"/>
+        </w:rPr>
+        <w:t>only</w:t>
+      </w:r>
+      <w:proofErr w:type="spellEnd"/>
+      <w:r>
+        <w:rPr>
+          <w:lang w:val="fr-CH"/>
+        </w:rPr>
+        <w:t> »</w:t>
+      </w:r>
+    </w:p>
+    <w:p>
+      <w:pPr>
+        <w:pBdr>
+          <w:top w:val="single" w:sz="4" w:space="1" w:color="auto"/>
+          <w:left w:val="single" w:sz="4" w:space="0" w:color="auto"/>
+          <w:bottom w:val="single" w:sz="4" w:space="1" w:color="auto"/>
+          <w:right w:val="single" w:sz="4" w:space="4" w:color="auto"/>
+        </w:pBdr>
+        <w:shd w:val="clear" w:color="auto" w:fill="F2DBDB" w:themeFill="accent2" w:themeFillTint="33"/>
+        <w:spacing w:after="60"/>
+        <w:rPr>
+          <w:rFonts w:ascii="Courier New" w:hAnsi="Courier New" w:cs="Courier New"/>
+          <w:b/>
+          <w:sz w:val="16"/>
+          <w:szCs w:val="16"/>
+        </w:rPr>
+      </w:pPr>
+      <w:r>
+        <w:rPr>
+          <w:rFonts w:ascii="Courier New" w:hAnsi="Courier New" w:cs="Courier New"/>
+          <w:b/>
+          <w:sz w:val="16"/>
+          <w:szCs w:val="16"/>
+          <w:lang w:val="fr-CH"/>
+        </w:rPr>
+        <w:t xml:space="preserve">  </w:t>
+      </w:r>
+      <w:r>
+        <w:rPr>
+          <w:rFonts w:ascii="Courier New" w:hAnsi="Courier New" w:cs="Courier New"/>
+          <w:b/>
+          <w:sz w:val="16"/>
+          <w:szCs w:val="16"/>
+        </w:rPr>
+        <w:t>$</w:t>
+      </w:r>
+      <w:proofErr w:type="spellStart"/>
+      <w:r>
+        <w:rPr>
+          <w:rFonts w:ascii="Courier New" w:hAnsi="Courier New" w:cs="Courier New"/>
+          <w:b/>
+          <w:sz w:val="16"/>
+          <w:szCs w:val="16"/>
+        </w:rPr>
+        <w:t>iplist</w:t>
+      </w:r>
+      <w:proofErr w:type="spellEnd"/>
+      <w:r>
+        <w:rPr>
+          <w:rFonts w:ascii="Courier New" w:hAnsi="Courier New" w:cs="Courier New"/>
+          <w:b/>
+          <w:sz w:val="16"/>
+          <w:szCs w:val="16"/>
+        </w:rPr>
+        <w:t>['</w:t>
+      </w:r>
+      <w:r>
+        <w:rPr>
+          <w:rFonts w:ascii="Courier New" w:hAnsi="Courier New" w:cs="Courier New"/>
+          <w:b/>
+          <w:color w:val="FF0000"/>
+          <w:sz w:val="16"/>
+          <w:szCs w:val="16"/>
+        </w:rPr>
+        <w:t>169.168.1.*</w:t>
+      </w:r>
+      <w:r>
+        <w:rPr>
+          <w:rFonts w:ascii="Courier New" w:hAnsi="Courier New" w:cs="Courier New"/>
+          <w:b/>
+          <w:sz w:val="16"/>
+          <w:szCs w:val="16"/>
+        </w:rPr>
+        <w:t>']['</w:t>
+      </w:r>
+      <w:proofErr w:type="spellStart"/>
+      <w:r>
+        <w:rPr>
+          <w:rFonts w:ascii="Courier New" w:hAnsi="Courier New" w:cs="Courier New"/>
+          <w:b/>
+          <w:sz w:val="16"/>
+          <w:szCs w:val="16"/>
+        </w:rPr>
+        <w:t>role</w:t>
+      </w:r>
+      <w:proofErr w:type="spellEnd"/>
+      <w:r>
+        <w:rPr>
+          <w:rFonts w:ascii="Courier New" w:hAnsi="Courier New" w:cs="Courier New"/>
+          <w:b/>
+          <w:sz w:val="16"/>
+          <w:szCs w:val="16"/>
+        </w:rPr>
+        <w:t>']      = "</w:t>
+      </w:r>
+      <w:proofErr w:type="spellStart"/>
+      <w:r>
+        <w:rPr>
+          <w:rFonts w:ascii="Courier New" w:hAnsi="Courier New" w:cs="Courier New"/>
+          <w:b/>
+          <w:sz w:val="16"/>
+          <w:szCs w:val="16"/>
+        </w:rPr>
+        <w:t>readonly</w:t>
+      </w:r>
+      <w:proofErr w:type="spellEnd"/>
+      <w:r>
+        <w:rPr>
+          <w:rFonts w:ascii="Courier New" w:hAnsi="Courier New" w:cs="Courier New"/>
+          <w:b/>
+          <w:sz w:val="16"/>
+          <w:szCs w:val="16"/>
+        </w:rPr>
+        <w:t>";</w:t>
+      </w:r>
+    </w:p>
+    <w:p>
+      <w:pPr>
+        <w:pStyle w:val="berschrift3"/>
+      </w:pPr>
+      <w:bookmarkStart w:id="8" w:name="_Toc338617915"/>
+      <w:r>
+        <w:t>Setup users in database</w:t>
+      </w:r>
+      <w:bookmarkEnd w:id="8"/>
+    </w:p>
+    <w:p>
+      <w:proofErr w:type="spellStart"/>
+      <w:r>
+        <w:t>You</w:t>
+      </w:r>
+      <w:proofErr w:type="spellEnd"/>
+      <w:r>
+        <w:t xml:space="preserve"> </w:t>
+      </w:r>
+      <w:proofErr w:type="spellStart"/>
+      <w:r>
+        <w:t>may</w:t>
+      </w:r>
+      <w:proofErr w:type="spellEnd"/>
+      <w:r>
+        <w:t xml:space="preserve"> manage </w:t>
+      </w:r>
+      <w:proofErr w:type="spellStart"/>
+      <w:r>
+        <w:t>your</w:t>
+      </w:r>
+      <w:proofErr w:type="spellEnd"/>
+      <w:r>
+        <w:t xml:space="preserve"> </w:t>
+      </w:r>
+      <w:proofErr w:type="spellStart"/>
+      <w:r>
+        <w:t>users</w:t>
+      </w:r>
+      <w:proofErr w:type="spellEnd"/>
+      <w:r>
+        <w:t xml:space="preserve"> in </w:t>
+      </w:r>
+      <w:proofErr w:type="spellStart"/>
+      <w:r>
+        <w:t>the</w:t>
+      </w:r>
+      <w:proofErr w:type="spellEnd"/>
+      <w:r>
+        <w:t xml:space="preserve"> </w:t>
+      </w:r>
+      <w:proofErr w:type="spellStart"/>
+      <w:r>
+        <w:t>database</w:t>
+      </w:r>
+      <w:proofErr w:type="spellEnd"/>
+      <w:r>
+        <w:t xml:space="preserve"> </w:t>
+      </w:r>
+      <w:proofErr w:type="spellStart"/>
+      <w:r>
+        <w:t>too</w:t>
+      </w:r>
+      <w:proofErr w:type="spellEnd"/>
+      <w:r>
+        <w:t xml:space="preserve">, just </w:t>
+      </w:r>
+      <w:proofErr w:type="spellStart"/>
+      <w:r>
+        <w:t>uncomment</w:t>
+      </w:r>
+      <w:proofErr w:type="spellEnd"/>
+      <w:r>
+        <w:t xml:space="preserve"> </w:t>
+      </w:r>
+      <w:proofErr w:type="spellStart"/>
+      <w:r>
+        <w:t>the</w:t>
+      </w:r>
+      <w:proofErr w:type="spellEnd"/>
+      <w:r>
+        <w:t xml:space="preserve"> « </w:t>
+      </w:r>
+      <w:proofErr w:type="spellStart"/>
+      <w:r>
+        <w:t>usertable</w:t>
+      </w:r>
+      <w:proofErr w:type="spellEnd"/>
+      <w:r>
+        <w:t xml:space="preserve"> » </w:t>
+      </w:r>
+      <w:proofErr w:type="spellStart"/>
+      <w:r>
+        <w:t>line</w:t>
+      </w:r>
+      <w:proofErr w:type="spellEnd"/>
+      <w:r>
+        <w:t>:</w:t>
+      </w:r>
+    </w:p>
+    <w:p>
+      <w:pPr>
+        <w:pBdr>
+          <w:top w:val="single" w:sz="4" w:space="1" w:color="auto"/>
+          <w:left w:val="single" w:sz="4" w:space="0" w:color="auto"/>
+          <w:bottom w:val="single" w:sz="4" w:space="1" w:color="auto"/>
+          <w:right w:val="single" w:sz="4" w:space="4" w:color="auto"/>
+        </w:pBdr>
+        <w:shd w:val="clear" w:color="auto" w:fill="F2DBDB" w:themeFill="accent2" w:themeFillTint="33"/>
+        <w:spacing w:after="60"/>
+        <w:rPr>
+          <w:rFonts w:ascii="Courier New" w:hAnsi="Courier New" w:cs="Courier New"/>
+          <w:b/>
           <w:sz w:val="16"/>
           <w:szCs w:val="16"/>
         </w:rPr>
@@ -6243,7 +7288,6 @@
           <w:szCs w:val="16"/>
           <w:lang w:val="fr-CH"/>
         </w:rPr>
-        <w:lastRenderedPageBreak/>
         <w:t xml:space="preserve">INSERT INTO </w:t>
       </w:r>
       <w:proofErr w:type="spellStart"/>
@@ -6715,7 +7759,7 @@
           <w:lang w:val="fr-CH"/>
         </w:rPr>
       </w:pPr>
-      <w:bookmarkStart w:id="6" w:name="_Toc338358561"/>
+      <w:bookmarkStart w:id="9" w:name="_Toc338617916"/>
       <w:r>
         <w:rPr>
           <w:lang w:val="fr-CH"/>
@@ -6746,7 +7790,7 @@
         </w:rPr>
         <w:t>ntegrations</w:t>
       </w:r>
-      <w:bookmarkEnd w:id="6"/>
+      <w:bookmarkEnd w:id="9"/>
     </w:p>
     <w:p>
       <w:pPr>
@@ -6755,14 +7799,14 @@
           <w:lang w:val="fr-CH"/>
         </w:rPr>
       </w:pPr>
-      <w:bookmarkStart w:id="7" w:name="_Toc338358562"/>
+      <w:bookmarkStart w:id="10" w:name="_Toc338617917"/>
       <w:r>
         <w:rPr>
           <w:lang w:val="fr-CH"/>
         </w:rPr>
         <w:t>iPhone / Android integration</w:t>
       </w:r>
-      <w:bookmarkEnd w:id="7"/>
+      <w:bookmarkEnd w:id="10"/>
     </w:p>
     <w:p>
       <w:pPr>
@@ -7563,11 +8607,11 @@
       <w:pPr>
         <w:pStyle w:val="berschrift3"/>
       </w:pPr>
-      <w:bookmarkStart w:id="8" w:name="_Toc338358563"/>
+      <w:bookmarkStart w:id="11" w:name="_Toc338617918"/>
       <w:r>
         <w:t>Facebook / Twitter / Google integration</w:t>
       </w:r>
-      <w:bookmarkEnd w:id="8"/>
+      <w:bookmarkEnd w:id="11"/>
     </w:p>
     <w:p>
       <w:proofErr w:type="spellStart"/>
@@ -7602,14 +8646,14 @@
           <w:lang w:val="fr-CH"/>
         </w:rPr>
       </w:pPr>
-      <w:bookmarkStart w:id="9" w:name="_Toc338358564"/>
+      <w:bookmarkStart w:id="12" w:name="_Toc338617919"/>
       <w:r>
         <w:rPr>
           <w:lang w:val="fr-CH"/>
         </w:rPr>
         <w:t>Look &amp; feel changes</w:t>
       </w:r>
-      <w:bookmarkEnd w:id="9"/>
+      <w:bookmarkEnd w:id="12"/>
     </w:p>
     <w:p>
       <w:pPr>
@@ -7618,14 +8662,14 @@
           <w:lang w:val="fr-CH"/>
         </w:rPr>
       </w:pPr>
-      <w:bookmarkStart w:id="10" w:name="_Toc338358565"/>
+      <w:bookmarkStart w:id="13" w:name="_Toc338617920"/>
       <w:r>
         <w:rPr>
           <w:lang w:val="fr-CH"/>
         </w:rPr>
         <w:t>Disable Google-Maps</w:t>
       </w:r>
-      <w:bookmarkEnd w:id="10"/>
+      <w:bookmarkEnd w:id="13"/>
     </w:p>
     <w:p>
       <w:pPr>
@@ -7853,14 +8897,14 @@
           <w:lang w:val="fr-CH"/>
         </w:rPr>
       </w:pPr>
-      <w:bookmarkStart w:id="11" w:name="_Toc338358566"/>
+      <w:bookmarkStart w:id="14" w:name="_Toc338617921"/>
       <w:r>
         <w:rPr>
           <w:lang w:val="fr-CH"/>
         </w:rPr>
         <w:t>Rows displayed on « index.php »</w:t>
       </w:r>
-      <w:bookmarkEnd w:id="11"/>
+      <w:bookmarkEnd w:id="14"/>
     </w:p>
     <w:p>
       <w:pPr>
@@ -7943,6 +8987,7 @@
           <w:szCs w:val="16"/>
           <w:lang w:val="fr-CH"/>
         </w:rPr>
+        <w:lastRenderedPageBreak/>
         <w:t xml:space="preserve">  $</w:t>
       </w:r>
       <w:proofErr w:type="spellStart"/>
@@ -8705,7 +9750,6 @@
           <w:sz w:val="16"/>
           <w:szCs w:val="16"/>
         </w:rPr>
-        <w:lastRenderedPageBreak/>
         <w:t xml:space="preserve">           /</w:t>
       </w:r>
       <w:proofErr w:type="gramStart"/>
@@ -8878,19 +9922,14 @@
           <w:lang w:val="fr-CH"/>
         </w:rPr>
       </w:pPr>
-      <w:bookmarkStart w:id="12" w:name="_Toc338358567"/>
-      <w:r>
-        <w:rPr>
-          <w:lang w:val="fr-CH"/>
-        </w:rPr>
-        <w:t xml:space="preserve">uPGRADE </w:t>
-      </w:r>
-      <w:r>
-        <w:rPr>
-          <w:lang w:val="fr-CH"/>
-        </w:rPr>
-        <w:t>your addressbook</w:t>
-      </w:r>
+      <w:bookmarkStart w:id="15" w:name="_Toc338617922"/>
+      <w:r>
+        <w:rPr>
+          <w:lang w:val="fr-CH"/>
+        </w:rPr>
+        <w:t>uPGRADE your addressbook</w:t>
+      </w:r>
+      <w:bookmarkEnd w:id="15"/>
     </w:p>
     <w:p>
       <w:pPr>
@@ -8899,12 +9938,14 @@
           <w:lang w:val="fr-CH"/>
         </w:rPr>
       </w:pPr>
+      <w:bookmarkStart w:id="16" w:name="_Toc338617923"/>
       <w:r>
         <w:rPr>
           <w:lang w:val="fr-CH"/>
         </w:rPr>
         <w:t>Fix your language</w:t>
       </w:r>
+      <w:bookmarkEnd w:id="16"/>
     </w:p>
     <w:p>
       <w:pPr>
@@ -9005,13 +10046,7 @@
         <w:rPr>
           <w:lang w:val="fr-CH"/>
         </w:rPr>
-        <w:t xml:space="preserve">) </w:t>
-      </w:r>
-      <w:r>
-        <w:rPr>
-          <w:lang w:val="fr-CH"/>
-        </w:rPr>
-        <w:t xml:space="preserve">Backup or </w:t>
+        <w:t xml:space="preserve">) Backup or </w:t>
       </w:r>
       <w:proofErr w:type="spellStart"/>
       <w:r>
@@ -9369,31 +10404,7 @@
         <w:rPr>
           <w:lang w:val="fr-CH"/>
         </w:rPr>
-        <w:t xml:space="preserve"> a </w:t>
-      </w:r>
-      <w:r>
-        <w:rPr>
-          <w:lang w:val="fr-CH"/>
-        </w:rPr>
-        <w:t xml:space="preserve">full </w:t>
-      </w:r>
-      <w:r>
-        <w:rPr>
-          <w:lang w:val="fr-CH"/>
-        </w:rPr>
-        <w:t>dump</w:t>
-      </w:r>
-      <w:r>
-        <w:rPr>
-          <w:lang w:val="fr-CH"/>
-        </w:rPr>
-        <w:t>/export</w:t>
-      </w:r>
-      <w:r>
-        <w:rPr>
-          <w:lang w:val="fr-CH"/>
-        </w:rPr>
-        <w:t xml:space="preserve"> or </w:t>
+        <w:t xml:space="preserve"> a full dump/export or </w:t>
       </w:r>
       <w:proofErr w:type="spellStart"/>
       <w:r>
@@ -9435,13 +10446,7 @@
         <w:rPr>
           <w:lang w:val="fr-CH"/>
         </w:rPr>
-        <w:t xml:space="preserve"> command</w:t>
-      </w:r>
-      <w:r>
-        <w:rPr>
-          <w:lang w:val="fr-CH"/>
-        </w:rPr>
-        <w:t>.</w:t>
+        <w:t xml:space="preserve"> command.</w:t>
       </w:r>
     </w:p>
     <w:p>
@@ -9660,10 +10665,7 @@
         <w:pStyle w:val="Listenabsatz"/>
       </w:pPr>
       <w:r>
-        <w:t>3</w:t>
-      </w:r>
-      <w:r>
-        <w:t xml:space="preserve">b) </w:t>
+        <w:t xml:space="preserve">3b) </w:t>
       </w:r>
       <w:proofErr w:type="spellStart"/>
       <w:r>
@@ -9671,14 +10673,19 @@
       </w:r>
       <w:proofErr w:type="spellEnd"/>
       <w:r>
+        <w:t xml:space="preserve"> all </w:t>
+      </w:r>
+      <w:proofErr w:type="spellStart"/>
+      <w:r>
+        <w:t>patches</w:t>
+      </w:r>
+      <w:proofErr w:type="spellEnd"/>
+      <w:r>
         <w:t xml:space="preserve"> </w:t>
       </w:r>
-      <w:r>
-        <w:t xml:space="preserve">all </w:t>
-      </w:r>
-      <w:proofErr w:type="spellStart"/>
-      <w:r>
-        <w:t>patches</w:t>
+      <w:proofErr w:type="spellStart"/>
+      <w:r>
+        <w:t>greater</w:t>
       </w:r>
       <w:proofErr w:type="spellEnd"/>
       <w:r>
@@ -9686,7 +10693,7 @@
       </w:r>
       <w:proofErr w:type="spellStart"/>
       <w:r>
-        <w:t>greater</w:t>
+        <w:t>your</w:t>
       </w:r>
       <w:proofErr w:type="spellEnd"/>
       <w:r>
@@ -9694,6 +10701,91 @@
       </w:r>
       <w:proofErr w:type="spellStart"/>
       <w:r>
+        <w:t>old</w:t>
+      </w:r>
+      <w:proofErr w:type="spellEnd"/>
+      <w:r>
+        <w:t xml:space="preserve"> </w:t>
+      </w:r>
+      <w:proofErr w:type="spellStart"/>
+      <w:r>
+        <w:t>version</w:t>
+      </w:r>
+      <w:proofErr w:type="spellEnd"/>
+      <w:r>
+        <w:t xml:space="preserve"> </w:t>
+      </w:r>
+      <w:proofErr w:type="spellStart"/>
+      <w:r>
+        <w:t>to</w:t>
+      </w:r>
+      <w:proofErr w:type="spellEnd"/>
+      <w:r>
+        <w:t xml:space="preserve"> </w:t>
+      </w:r>
+      <w:proofErr w:type="spellStart"/>
+      <w:r>
+        <w:t>the</w:t>
+      </w:r>
+      <w:proofErr w:type="spellEnd"/>
+      <w:r>
+        <w:t xml:space="preserve"> </w:t>
+      </w:r>
+      <w:proofErr w:type="spellStart"/>
+      <w:r>
+        <w:t>database</w:t>
+      </w:r>
+      <w:proofErr w:type="spellEnd"/>
+      <w:r>
+        <w:t xml:space="preserve"> (e.g. </w:t>
+      </w:r>
+      <w:proofErr w:type="spellStart"/>
+      <w:r>
+        <w:t>with</w:t>
+      </w:r>
+      <w:proofErr w:type="spellEnd"/>
+      <w:r>
+        <w:t xml:space="preserve"> </w:t>
+      </w:r>
+      <w:proofErr w:type="spellStart"/>
+      <w:r>
+        <w:t>phpmyadmin</w:t>
+      </w:r>
+      <w:proofErr w:type="spellEnd"/>
+      <w:r>
+        <w:t>)</w:t>
+      </w:r>
+    </w:p>
+    <w:p>
+      <w:pPr>
+        <w:pStyle w:val="Listenabsatz"/>
+      </w:pPr>
+    </w:p>
+    <w:p>
+      <w:pPr>
+        <w:pStyle w:val="Listenabsatz"/>
+      </w:pPr>
+      <w:r>
+        <w:t xml:space="preserve">4a) Upload all </w:t>
+      </w:r>
+      <w:proofErr w:type="spellStart"/>
+      <w:r>
+        <w:t>files</w:t>
+      </w:r>
+      <w:proofErr w:type="spellEnd"/>
+      <w:r>
+        <w:t xml:space="preserve"> </w:t>
+      </w:r>
+      <w:proofErr w:type="spellStart"/>
+      <w:r>
+        <w:t>to</w:t>
+      </w:r>
+      <w:proofErr w:type="spellEnd"/>
+      <w:r>
+        <w:t xml:space="preserve"> </w:t>
+      </w:r>
+      <w:proofErr w:type="spellStart"/>
+      <w:r>
         <w:t>your</w:t>
       </w:r>
       <w:proofErr w:type="spellEnd"/>
@@ -9702,19 +10794,11 @@
       </w:r>
       <w:proofErr w:type="spellStart"/>
       <w:r>
-        <w:t>old</w:t>
-      </w:r>
-      <w:proofErr w:type="spellEnd"/>
-      <w:r>
-        <w:t xml:space="preserve"> </w:t>
-      </w:r>
-      <w:proofErr w:type="spellStart"/>
-      <w:r>
-        <w:t>version</w:t>
-      </w:r>
-      <w:proofErr w:type="spellEnd"/>
-      <w:r>
-        <w:t xml:space="preserve"> </w:t>
+        <w:t>website</w:t>
+      </w:r>
+      <w:proofErr w:type="spellEnd"/>
+      <w:r>
+        <w:t xml:space="preserve">, e.g. </w:t>
       </w:r>
       <w:proofErr w:type="spellStart"/>
       <w:r>
@@ -9722,133 +10806,14 @@
       </w:r>
       <w:proofErr w:type="spellEnd"/>
       <w:r>
-        <w:t xml:space="preserve"> </w:t>
-      </w:r>
-      <w:proofErr w:type="spellStart"/>
-      <w:r>
-        <w:t>the</w:t>
-      </w:r>
-      <w:proofErr w:type="spellEnd"/>
-      <w:r>
-        <w:t xml:space="preserve"> </w:t>
-      </w:r>
-      <w:proofErr w:type="spellStart"/>
-      <w:r>
-        <w:t>database</w:t>
-      </w:r>
-      <w:proofErr w:type="spellEnd"/>
-      <w:r>
-        <w:t xml:space="preserve"> (e.g. </w:t>
-      </w:r>
-      <w:proofErr w:type="spellStart"/>
-      <w:r>
-        <w:t>with</w:t>
-      </w:r>
-      <w:proofErr w:type="spellEnd"/>
-      <w:r>
-        <w:t xml:space="preserve"> </w:t>
-      </w:r>
-      <w:proofErr w:type="spellStart"/>
-      <w:r>
-        <w:t>phpmyadmin</w:t>
-      </w:r>
-      <w:proofErr w:type="spellEnd"/>
-      <w:r>
-        <w:t>)</w:t>
-      </w:r>
-    </w:p>
-    <w:p>
-      <w:pPr>
-        <w:pStyle w:val="Listenabsatz"/>
-      </w:pPr>
-    </w:p>
-    <w:p>
-      <w:pPr>
-        <w:pStyle w:val="Listenabsatz"/>
-        <w:rPr>
-          <w:lang w:val="fr-CH"/>
-        </w:rPr>
-      </w:pPr>
-      <w:r>
-        <w:rPr>
-          <w:lang w:val="fr-CH"/>
-        </w:rPr>
-        <w:t>4</w:t>
-      </w:r>
-      <w:r>
-        <w:rPr>
-          <w:lang w:val="fr-CH"/>
-        </w:rPr>
-        <w:t xml:space="preserve">a) </w:t>
-      </w:r>
-      <w:proofErr w:type="spellStart"/>
-      <w:r>
-        <w:rPr>
-          <w:lang w:val="fr-CH"/>
-        </w:rPr>
-        <w:t>Upload</w:t>
-      </w:r>
-      <w:proofErr w:type="spellEnd"/>
-      <w:r>
-        <w:rPr>
-          <w:lang w:val="fr-CH"/>
-        </w:rPr>
-        <w:t xml:space="preserve"> all files to </w:t>
-      </w:r>
-      <w:proofErr w:type="spellStart"/>
-      <w:r>
-        <w:rPr>
-          <w:lang w:val="fr-CH"/>
-        </w:rPr>
-        <w:t>your</w:t>
-      </w:r>
-      <w:proofErr w:type="spellEnd"/>
-      <w:r>
-        <w:rPr>
-          <w:lang w:val="fr-CH"/>
-        </w:rPr>
-        <w:t xml:space="preserve"> </w:t>
-      </w:r>
-      <w:proofErr w:type="spellStart"/>
-      <w:r>
-        <w:rPr>
-          <w:lang w:val="fr-CH"/>
-        </w:rPr>
-        <w:t>website</w:t>
-      </w:r>
-      <w:proofErr w:type="spellEnd"/>
-      <w:r>
-        <w:rPr>
-          <w:lang w:val="fr-CH"/>
-        </w:rPr>
-        <w:t xml:space="preserve">, </w:t>
-      </w:r>
-      <w:proofErr w:type="spellStart"/>
-      <w:r>
-        <w:rPr>
-          <w:lang w:val="fr-CH"/>
-        </w:rPr>
-        <w:t>e.g</w:t>
-      </w:r>
-      <w:proofErr w:type="spellEnd"/>
-      <w:r>
-        <w:rPr>
-          <w:lang w:val="fr-CH"/>
-        </w:rPr>
-        <w:t>. to „yourdomain.com/</w:t>
-      </w:r>
-      <w:proofErr w:type="spellStart"/>
-      <w:r>
-        <w:rPr>
-          <w:lang w:val="fr-CH"/>
-        </w:rPr>
+        <w:t xml:space="preserve"> „yourdomain.com/</w:t>
+      </w:r>
+      <w:proofErr w:type="spellStart"/>
+      <w:r>
         <w:t>addressbook</w:t>
       </w:r>
       <w:proofErr w:type="spellEnd"/>
       <w:r>
-        <w:rPr>
-          <w:lang w:val="fr-CH"/>
-        </w:rPr>
         <w:t>“</w:t>
       </w:r>
     </w:p>
@@ -9928,27 +10893,34 @@
           <w:color w:val="FF0000"/>
           <w:sz w:val="16"/>
           <w:szCs w:val="16"/>
-          <w:lang w:val="fr-CH"/>
-        </w:rPr>
-      </w:pPr>
-      <w:r>
-        <w:rPr>
-          <w:rFonts w:ascii="Courier New" w:hAnsi="Courier New" w:cs="Courier New"/>
-          <w:b/>
-          <w:sz w:val="16"/>
-          <w:szCs w:val="16"/>
-          <w:lang w:val="fr-CH"/>
-        </w:rPr>
-        <w:t xml:space="preserve">  $</w:t>
-      </w:r>
-      <w:proofErr w:type="spellStart"/>
-      <w:r>
-        <w:rPr>
-          <w:rFonts w:ascii="Courier New" w:hAnsi="Courier New" w:cs="Courier New"/>
-          <w:b/>
-          <w:sz w:val="16"/>
-          <w:szCs w:val="16"/>
-          <w:lang w:val="fr-CH"/>
+        </w:rPr>
+      </w:pPr>
+      <w:r>
+        <w:rPr>
+          <w:rFonts w:ascii="Courier New" w:hAnsi="Courier New" w:cs="Courier New"/>
+          <w:b/>
+          <w:sz w:val="16"/>
+          <w:szCs w:val="16"/>
+          <w:lang w:val="fr-CH"/>
+        </w:rPr>
+        <w:t xml:space="preserve">  </w:t>
+      </w:r>
+      <w:r>
+        <w:rPr>
+          <w:rFonts w:ascii="Courier New" w:hAnsi="Courier New" w:cs="Courier New"/>
+          <w:b/>
+          <w:sz w:val="16"/>
+          <w:szCs w:val="16"/>
+        </w:rPr>
+        <w:t>$</w:t>
+      </w:r>
+      <w:proofErr w:type="spellStart"/>
+      <w:r>
+        <w:rPr>
+          <w:rFonts w:ascii="Courier New" w:hAnsi="Courier New" w:cs="Courier New"/>
+          <w:b/>
+          <w:sz w:val="16"/>
+          <w:szCs w:val="16"/>
         </w:rPr>
         <w:t>dbname</w:t>
       </w:r>
@@ -9959,7 +10931,6 @@
           <w:b/>
           <w:sz w:val="16"/>
           <w:szCs w:val="16"/>
-          <w:lang w:val="fr-CH"/>
         </w:rPr>
         <w:t xml:space="preserve">       = </w:t>
       </w:r>
@@ -9970,9 +10941,30 @@
           <w:color w:val="FF0000"/>
           <w:sz w:val="16"/>
           <w:szCs w:val="16"/>
-          <w:lang w:val="fr-CH"/>
-        </w:rPr>
-        <w:t xml:space="preserve">"test";      </w:t>
+        </w:rPr>
+        <w:t>"</w:t>
+      </w:r>
+      <w:proofErr w:type="spellStart"/>
+      <w:r>
+        <w:rPr>
+          <w:rFonts w:ascii="Courier New" w:hAnsi="Courier New" w:cs="Courier New"/>
+          <w:b/>
+          <w:color w:val="FF0000"/>
+          <w:sz w:val="16"/>
+          <w:szCs w:val="16"/>
+        </w:rPr>
+        <w:t>test</w:t>
+      </w:r>
+      <w:proofErr w:type="spellEnd"/>
+      <w:r>
+        <w:rPr>
+          <w:rFonts w:ascii="Courier New" w:hAnsi="Courier New" w:cs="Courier New"/>
+          <w:b/>
+          <w:color w:val="FF0000"/>
+          <w:sz w:val="16"/>
+          <w:szCs w:val="16"/>
+        </w:rPr>
+        <w:t xml:space="preserve">";      </w:t>
       </w:r>
     </w:p>
     <w:p>
@@ -9991,16 +10983,14 @@
           <w:color w:val="FF0000"/>
           <w:sz w:val="16"/>
           <w:szCs w:val="16"/>
-          <w:lang w:val="fr-CH"/>
-        </w:rPr>
-      </w:pPr>
-      <w:r>
-        <w:rPr>
-          <w:rFonts w:ascii="Courier New" w:hAnsi="Courier New" w:cs="Courier New"/>
-          <w:b/>
-          <w:sz w:val="16"/>
-          <w:szCs w:val="16"/>
-          <w:lang w:val="fr-CH"/>
+        </w:rPr>
+      </w:pPr>
+      <w:r>
+        <w:rPr>
+          <w:rFonts w:ascii="Courier New" w:hAnsi="Courier New" w:cs="Courier New"/>
+          <w:b/>
+          <w:sz w:val="16"/>
+          <w:szCs w:val="16"/>
         </w:rPr>
         <w:t xml:space="preserve">  $</w:t>
       </w:r>
@@ -10011,7 +11001,6 @@
           <w:b/>
           <w:sz w:val="16"/>
           <w:szCs w:val="16"/>
-          <w:lang w:val="fr-CH"/>
         </w:rPr>
         <w:t>dbserver</w:t>
       </w:r>
@@ -10022,7 +11011,6 @@
           <w:b/>
           <w:sz w:val="16"/>
           <w:szCs w:val="16"/>
-          <w:lang w:val="fr-CH"/>
         </w:rPr>
         <w:t xml:space="preserve">     = </w:t>
       </w:r>
@@ -10033,7 +11021,6 @@
           <w:color w:val="FF0000"/>
           <w:sz w:val="16"/>
           <w:szCs w:val="16"/>
-          <w:lang w:val="fr-CH"/>
         </w:rPr>
         <w:t>"</w:t>
       </w:r>
@@ -10045,7 +11032,6 @@
           <w:color w:val="FF0000"/>
           <w:sz w:val="16"/>
           <w:szCs w:val="16"/>
-          <w:lang w:val="fr-CH"/>
         </w:rPr>
         <w:t>localhost</w:t>
       </w:r>
@@ -10057,7 +11043,6 @@
           <w:color w:val="FF0000"/>
           <w:sz w:val="16"/>
           <w:szCs w:val="16"/>
-          <w:lang w:val="fr-CH"/>
         </w:rPr>
         <w:t xml:space="preserve">"; </w:t>
       </w:r>
@@ -10078,16 +11063,14 @@
           <w:color w:val="FF0000"/>
           <w:sz w:val="16"/>
           <w:szCs w:val="16"/>
-          <w:lang w:val="fr-CH"/>
-        </w:rPr>
-      </w:pPr>
-      <w:r>
-        <w:rPr>
-          <w:rFonts w:ascii="Courier New" w:hAnsi="Courier New" w:cs="Courier New"/>
-          <w:b/>
-          <w:sz w:val="16"/>
-          <w:szCs w:val="16"/>
-          <w:lang w:val="fr-CH"/>
+        </w:rPr>
+      </w:pPr>
+      <w:r>
+        <w:rPr>
+          <w:rFonts w:ascii="Courier New" w:hAnsi="Courier New" w:cs="Courier New"/>
+          <w:b/>
+          <w:sz w:val="16"/>
+          <w:szCs w:val="16"/>
         </w:rPr>
         <w:t xml:space="preserve">  $</w:t>
       </w:r>
@@ -10098,7 +11081,6 @@
           <w:b/>
           <w:sz w:val="16"/>
           <w:szCs w:val="16"/>
-          <w:lang w:val="fr-CH"/>
         </w:rPr>
         <w:t>dbuser</w:t>
       </w:r>
@@ -10109,7 +11091,6 @@
           <w:b/>
           <w:sz w:val="16"/>
           <w:szCs w:val="16"/>
-          <w:lang w:val="fr-CH"/>
         </w:rPr>
         <w:t xml:space="preserve">       = </w:t>
       </w:r>
@@ -10120,7 +11101,6 @@
           <w:color w:val="FF0000"/>
           <w:sz w:val="16"/>
           <w:szCs w:val="16"/>
-          <w:lang w:val="fr-CH"/>
         </w:rPr>
         <w:t>"</w:t>
       </w:r>
@@ -10132,7 +11112,6 @@
           <w:color w:val="FF0000"/>
           <w:sz w:val="16"/>
           <w:szCs w:val="16"/>
-          <w:lang w:val="fr-CH"/>
         </w:rPr>
         <w:t>root</w:t>
       </w:r>
@@ -10144,7 +11123,6 @@
           <w:color w:val="FF0000"/>
           <w:sz w:val="16"/>
           <w:szCs w:val="16"/>
-          <w:lang w:val="fr-CH"/>
         </w:rPr>
         <w:t xml:space="preserve">"; </w:t>
       </w:r>
@@ -10164,16 +11142,14 @@
           <w:b/>
           <w:sz w:val="16"/>
           <w:szCs w:val="16"/>
-          <w:lang w:val="fr-CH"/>
-        </w:rPr>
-      </w:pPr>
-      <w:r>
-        <w:rPr>
-          <w:rFonts w:ascii="Courier New" w:hAnsi="Courier New" w:cs="Courier New"/>
-          <w:b/>
-          <w:sz w:val="16"/>
-          <w:szCs w:val="16"/>
-          <w:lang w:val="fr-CH"/>
+        </w:rPr>
+      </w:pPr>
+      <w:r>
+        <w:rPr>
+          <w:rFonts w:ascii="Courier New" w:hAnsi="Courier New" w:cs="Courier New"/>
+          <w:b/>
+          <w:sz w:val="16"/>
+          <w:szCs w:val="16"/>
         </w:rPr>
         <w:t xml:space="preserve">  $</w:t>
       </w:r>
@@ -10184,7 +11160,6 @@
           <w:b/>
           <w:sz w:val="16"/>
           <w:szCs w:val="16"/>
-          <w:lang w:val="fr-CH"/>
         </w:rPr>
         <w:t>dbpass</w:t>
       </w:r>
@@ -10195,7 +11170,6 @@
           <w:b/>
           <w:sz w:val="16"/>
           <w:szCs w:val="16"/>
-          <w:lang w:val="fr-CH"/>
         </w:rPr>
         <w:t xml:space="preserve">       = </w:t>
       </w:r>
@@ -10206,7 +11180,6 @@
           <w:color w:val="FF0000"/>
           <w:sz w:val="16"/>
           <w:szCs w:val="16"/>
-          <w:lang w:val="fr-CH"/>
         </w:rPr>
         <w:t>""</w:t>
       </w:r>
@@ -10216,7 +11189,6 @@
           <w:b/>
           <w:sz w:val="16"/>
           <w:szCs w:val="16"/>
-          <w:lang w:val="fr-CH"/>
         </w:rPr>
         <w:t xml:space="preserve">; </w:t>
       </w:r>
@@ -10224,9 +11196,6 @@
     <w:p>
       <w:pPr>
         <w:pStyle w:val="Listenabsatz"/>
-        <w:rPr>
-          <w:lang w:val="fr-CH"/>
-        </w:rPr>
       </w:pPr>
     </w:p>
     <w:p>
@@ -10234,10 +11203,7 @@
         <w:pStyle w:val="Listenabsatz"/>
       </w:pPr>
       <w:r>
-        <w:t>5</w:t>
-      </w:r>
-      <w:r>
-        <w:t xml:space="preserve">) </w:t>
+        <w:t xml:space="preserve">5) </w:t>
       </w:r>
       <w:proofErr w:type="spellStart"/>
       <w:r>
@@ -10384,13 +11350,14 @@
           <w:lang w:val="fr-CH"/>
         </w:rPr>
       </w:pPr>
+      <w:bookmarkStart w:id="17" w:name="_Toc338617924"/>
       <w:r>
         <w:rPr>
           <w:lang w:val="fr-CH"/>
         </w:rPr>
         <w:t>Improve the addressbook</w:t>
       </w:r>
-      <w:bookmarkEnd w:id="12"/>
+      <w:bookmarkEnd w:id="17"/>
     </w:p>
     <w:p>
       <w:pPr>
@@ -10399,14 +11366,14 @@
           <w:lang w:val="fr-CH"/>
         </w:rPr>
       </w:pPr>
-      <w:bookmarkStart w:id="13" w:name="_Toc338358568"/>
+      <w:bookmarkStart w:id="18" w:name="_Toc338617925"/>
       <w:r>
         <w:rPr>
           <w:lang w:val="fr-CH"/>
         </w:rPr>
         <w:t>Fix your language</w:t>
       </w:r>
-      <w:bookmarkEnd w:id="13"/>
+      <w:bookmarkEnd w:id="18"/>
     </w:p>
     <w:p>
       <w:pPr>
@@ -10548,14 +11515,14 @@
           <w:lang w:val="fr-CH"/>
         </w:rPr>
       </w:pPr>
-      <w:bookmarkStart w:id="14" w:name="_Toc338358569"/>
+      <w:bookmarkStart w:id="19" w:name="_Toc338617926"/>
       <w:r>
         <w:rPr>
           <w:lang w:val="fr-CH"/>
         </w:rPr>
         <w:t>Fix your address guess</w:t>
       </w:r>
-      <w:bookmarkEnd w:id="14"/>
+      <w:bookmarkEnd w:id="19"/>
     </w:p>
     <w:p>
       <w:pPr>
@@ -10581,14 +11548,15 @@
           <w:lang w:val="fr-CH"/>
         </w:rPr>
       </w:pPr>
-      <w:bookmarkStart w:id="15" w:name="_Toc338358570"/>
-      <w:r>
-        <w:rPr>
-          <w:lang w:val="fr-CH"/>
-        </w:rPr>
+      <w:bookmarkStart w:id="20" w:name="_Toc338617927"/>
+      <w:r>
+        <w:rPr>
+          <w:lang w:val="fr-CH"/>
+        </w:rPr>
+        <w:lastRenderedPageBreak/>
         <w:t>Fix your layout</w:t>
       </w:r>
-      <w:bookmarkEnd w:id="15"/>
+      <w:bookmarkEnd w:id="20"/>
     </w:p>
     <w:p>
       <w:pPr>
@@ -10614,7 +11582,7 @@
           <w:lang w:val="fr-CH"/>
         </w:rPr>
       </w:pPr>
-      <w:bookmarkStart w:id="16" w:name="_Toc338358571"/>
+      <w:bookmarkStart w:id="21" w:name="_Toc338617928"/>
       <w:r>
         <w:rPr>
           <w:lang w:val="fr-CH"/>
@@ -10633,7 +11601,7 @@
         </w:rPr>
         <w:t>s</w:t>
       </w:r>
-      <w:bookmarkEnd w:id="16"/>
+      <w:bookmarkEnd w:id="21"/>
     </w:p>
     <w:p>
       <w:pPr>
@@ -10767,7 +11735,7 @@
           <w:lang w:val="fr-CH"/>
         </w:rPr>
       </w:pPr>
-      <w:bookmarkStart w:id="17" w:name="_Toc338358572"/>
+      <w:bookmarkStart w:id="22" w:name="_Toc338617929"/>
       <w:r>
         <w:rPr>
           <w:lang w:val="fr-CH"/>
@@ -10775,7 +11743,7 @@
         <w:lastRenderedPageBreak/>
         <w:t>Access your addresses</w:t>
       </w:r>
-      <w:bookmarkEnd w:id="17"/>
+      <w:bookmarkEnd w:id="22"/>
     </w:p>
     <w:p>
       <w:pPr>
@@ -10784,14 +11752,14 @@
           <w:lang w:val="fr-CH"/>
         </w:rPr>
       </w:pPr>
-      <w:bookmarkStart w:id="18" w:name="_Toc338358573"/>
+      <w:bookmarkStart w:id="23" w:name="_Toc338617930"/>
       <w:r>
         <w:rPr>
           <w:lang w:val="fr-CH"/>
         </w:rPr>
         <w:t>Over the web</w:t>
       </w:r>
-      <w:bookmarkEnd w:id="18"/>
+      <w:bookmarkEnd w:id="23"/>
     </w:p>
     <w:p>
       <w:pPr>
@@ -10819,14 +11787,14 @@
           <w:lang w:val="fr-CH"/>
         </w:rPr>
       </w:pPr>
-      <w:bookmarkStart w:id="19" w:name="_Toc338358574"/>
+      <w:bookmarkStart w:id="24" w:name="_Toc338617931"/>
       <w:r>
         <w:rPr>
           <w:lang w:val="fr-CH"/>
         </w:rPr>
         <w:t>Over the mobile phone</w:t>
       </w:r>
-      <w:bookmarkEnd w:id="19"/>
+      <w:bookmarkEnd w:id="24"/>
     </w:p>
     <w:p>
       <w:pPr>
@@ -11045,14 +12013,14 @@
           <w:lang w:val="fr-CH"/>
         </w:rPr>
       </w:pPr>
-      <w:bookmarkStart w:id="20" w:name="_Toc338358575"/>
+      <w:bookmarkStart w:id="25" w:name="_Toc338617932"/>
       <w:r>
         <w:rPr>
           <w:lang w:val="fr-CH"/>
         </w:rPr>
         <w:t>iPhone</w:t>
       </w:r>
-      <w:bookmarkEnd w:id="20"/>
+      <w:bookmarkEnd w:id="25"/>
     </w:p>
     <w:p>
       <w:pPr>
@@ -11132,14 +12100,14 @@
           <w:lang w:val="fr-CH"/>
         </w:rPr>
       </w:pPr>
-      <w:bookmarkStart w:id="21" w:name="_Toc338358576"/>
+      <w:bookmarkStart w:id="26" w:name="_Toc338617933"/>
       <w:r>
         <w:rPr>
           <w:lang w:val="fr-CH"/>
         </w:rPr>
         <w:t>Android</w:t>
       </w:r>
-      <w:bookmarkEnd w:id="21"/>
+      <w:bookmarkEnd w:id="26"/>
     </w:p>
     <w:p>
       <w:pPr>
@@ -11161,11 +12129,11 @@
       <w:pPr>
         <w:pStyle w:val="berschrift2"/>
       </w:pPr>
-      <w:bookmarkStart w:id="22" w:name="_Toc338358577"/>
+      <w:bookmarkStart w:id="27" w:name="_Toc338617934"/>
       <w:r>
         <w:t>Over the database interface</w:t>
       </w:r>
-      <w:bookmarkEnd w:id="22"/>
+      <w:bookmarkEnd w:id="27"/>
     </w:p>
     <w:p>
       <w:pPr>
@@ -11201,11 +12169,11 @@
       <w:pPr>
         <w:pStyle w:val="berschrift2"/>
       </w:pPr>
-      <w:bookmarkStart w:id="23" w:name="_Toc338358578"/>
+      <w:bookmarkStart w:id="28" w:name="_Toc338617935"/>
       <w:r>
         <w:t>Over e-Mail</w:t>
       </w:r>
-      <w:bookmarkEnd w:id="23"/>
+      <w:bookmarkEnd w:id="28"/>
     </w:p>
     <w:p>
       <w:pPr>
@@ -11266,21 +12234,21 @@
       <w:pPr>
         <w:pStyle w:val="berschrift1"/>
       </w:pPr>
-      <w:bookmarkStart w:id="24" w:name="_Toc338358579"/>
+      <w:bookmarkStart w:id="29" w:name="_Toc338617936"/>
       <w:r>
         <w:t>Manage your addresses</w:t>
       </w:r>
-      <w:bookmarkEnd w:id="24"/>
+      <w:bookmarkEnd w:id="29"/>
     </w:p>
     <w:p>
       <w:pPr>
         <w:pStyle w:val="berschrift2"/>
       </w:pPr>
-      <w:bookmarkStart w:id="25" w:name="_Toc338358580"/>
+      <w:bookmarkStart w:id="30" w:name="_Toc338617937"/>
       <w:r>
         <w:t>Search an address</w:t>
       </w:r>
-      <w:bookmarkEnd w:id="25"/>
+      <w:bookmarkEnd w:id="30"/>
     </w:p>
     <w:p>
       <w:pPr>
@@ -11402,24 +12370,24 @@
       <w:pPr>
         <w:pStyle w:val="berschrift2"/>
       </w:pPr>
-      <w:bookmarkStart w:id="26" w:name="_Toc338358581"/>
+      <w:bookmarkStart w:id="31" w:name="_Toc338617938"/>
       <w:r>
         <w:t>Add an address</w:t>
       </w:r>
-      <w:bookmarkEnd w:id="26"/>
+      <w:bookmarkEnd w:id="31"/>
     </w:p>
     <w:p>
       <w:pPr>
         <w:pStyle w:val="berschrift3"/>
       </w:pPr>
-      <w:bookmarkStart w:id="27" w:name="_Toc338358582"/>
+      <w:bookmarkStart w:id="32" w:name="_Toc338617939"/>
       <w:r>
         <w:t xml:space="preserve">With </w:t>
       </w:r>
       <w:r>
         <w:t>the web interface</w:t>
       </w:r>
-      <w:bookmarkEnd w:id="27"/>
+      <w:bookmarkEnd w:id="32"/>
     </w:p>
     <w:p>
       <w:pPr>
@@ -11440,7 +12408,7 @@
       <w:pPr>
         <w:pStyle w:val="berschrift3"/>
       </w:pPr>
-      <w:bookmarkStart w:id="28" w:name="_Toc338358583"/>
+      <w:bookmarkStart w:id="33" w:name="_Toc338617940"/>
       <w:r>
         <w:t xml:space="preserve">With </w:t>
       </w:r>
@@ -11450,7 +12418,7 @@
       <w:r>
         <w:t>E-Mail interface</w:t>
       </w:r>
-      <w:bookmarkEnd w:id="28"/>
+      <w:bookmarkEnd w:id="33"/>
     </w:p>
     <w:p>
       <w:pPr>
@@ -11508,7 +12476,7 @@
           <w:lang w:val="fr-CH"/>
         </w:rPr>
       </w:pPr>
-      <w:bookmarkStart w:id="29" w:name="_Toc338358584"/>
+      <w:bookmarkStart w:id="34" w:name="_Toc338617941"/>
       <w:r>
         <w:rPr>
           <w:lang w:val="fr-CH"/>
@@ -11521,7 +12489,7 @@
         </w:rPr>
         <w:t xml:space="preserve"> your mobile phone</w:t>
       </w:r>
-      <w:bookmarkEnd w:id="29"/>
+      <w:bookmarkEnd w:id="34"/>
     </w:p>
     <w:p>
       <w:pPr>
@@ -11580,11 +12548,11 @@
       <w:pPr>
         <w:pStyle w:val="berschrift2"/>
       </w:pPr>
-      <w:bookmarkStart w:id="30" w:name="_Toc338358585"/>
+      <w:bookmarkStart w:id="35" w:name="_Toc338617942"/>
       <w:r>
         <w:t>Edit an address</w:t>
       </w:r>
-      <w:bookmarkEnd w:id="30"/>
+      <w:bookmarkEnd w:id="35"/>
     </w:p>
     <w:p>
       <w:proofErr w:type="spellStart"/>
@@ -11651,16 +12619,14 @@
           <w:lang w:val="fr-CH"/>
         </w:rPr>
       </w:pPr>
-      <w:bookmarkStart w:id="31" w:name="_Toc338358586"/>
+      <w:bookmarkStart w:id="36" w:name="_Toc338617943"/>
       <w:r>
         <w:rPr>
           <w:lang w:val="fr-CH"/>
         </w:rPr>
         <w:t>Import / Export addresses</w:t>
       </w:r>
-      <w:bookmarkStart w:id="32" w:name="_GoBack"/>
-      <w:bookmarkEnd w:id="31"/>
-      <w:bookmarkEnd w:id="32"/>
+      <w:bookmarkEnd w:id="36"/>
     </w:p>
     <w:sectPr>
       <w:footerReference w:type="default" r:id="rId15"/>
@@ -11783,7 +12749,7 @@
               <w:noProof/>
               <w:lang w:val="de-DE"/>
             </w:rPr>
-            <w:t>5</w:t>
+            <w:t>1</w:t>
           </w:r>
           <w:r>
             <w:rPr>
@@ -12928,6 +13894,95 @@
     </w:lvl>
   </w:abstractNum>
   <w:abstractNum w:abstractNumId="10">
+    <w:nsid w:val="3A7C6B2E"/>
+    <w:multiLevelType w:val="hybridMultilevel"/>
+    <w:tmpl w:val="5A0CFA30"/>
+    <w:lvl w:ilvl="0" w:tplc="34A6309C">
+      <w:start w:val="1"/>
+      <w:numFmt w:val="decimal"/>
+      <w:lvlText w:val="%1)"/>
+      <w:lvlJc w:val="left"/>
+      <w:pPr>
+        <w:ind w:left="1080" w:hanging="360"/>
+      </w:pPr>
+      <w:rPr>
+        <w:rFonts w:hint="default"/>
+      </w:rPr>
+    </w:lvl>
+    <w:lvl w:ilvl="1" w:tplc="08070019" w:tentative="1">
+      <w:start w:val="1"/>
+      <w:numFmt w:val="lowerLetter"/>
+      <w:lvlText w:val="%2."/>
+      <w:lvlJc w:val="left"/>
+      <w:pPr>
+        <w:ind w:left="1800" w:hanging="360"/>
+      </w:pPr>
+    </w:lvl>
+    <w:lvl w:ilvl="2" w:tplc="0807001B" w:tentative="1">
+      <w:start w:val="1"/>
+      <w:numFmt w:val="lowerRoman"/>
+      <w:lvlText w:val="%3."/>
+      <w:lvlJc w:val="right"/>
+      <w:pPr>
+        <w:ind w:left="2520" w:hanging="180"/>
+      </w:pPr>
+    </w:lvl>
+    <w:lvl w:ilvl="3" w:tplc="0807000F" w:tentative="1">
+      <w:start w:val="1"/>
+      <w:numFmt w:val="decimal"/>
+      <w:lvlText w:val="%4."/>
+      <w:lvlJc w:val="left"/>
+      <w:pPr>
+        <w:ind w:left="3240" w:hanging="360"/>
+      </w:pPr>
+    </w:lvl>
+    <w:lvl w:ilvl="4" w:tplc="08070019" w:tentative="1">
+      <w:start w:val="1"/>
+      <w:numFmt w:val="lowerLetter"/>
+      <w:lvlText w:val="%5."/>
+      <w:lvlJc w:val="left"/>
+      <w:pPr>
+        <w:ind w:left="3960" w:hanging="360"/>
+      </w:pPr>
+    </w:lvl>
+    <w:lvl w:ilvl="5" w:tplc="0807001B" w:tentative="1">
+      <w:start w:val="1"/>
+      <w:numFmt w:val="lowerRoman"/>
+      <w:lvlText w:val="%6."/>
+      <w:lvlJc w:val="right"/>
+      <w:pPr>
+        <w:ind w:left="4680" w:hanging="180"/>
+      </w:pPr>
+    </w:lvl>
+    <w:lvl w:ilvl="6" w:tplc="0807000F" w:tentative="1">
+      <w:start w:val="1"/>
+      <w:numFmt w:val="decimal"/>
+      <w:lvlText w:val="%7."/>
+      <w:lvlJc w:val="left"/>
+      <w:pPr>
+        <w:ind w:left="5400" w:hanging="360"/>
+      </w:pPr>
+    </w:lvl>
+    <w:lvl w:ilvl="7" w:tplc="08070019" w:tentative="1">
+      <w:start w:val="1"/>
+      <w:numFmt w:val="lowerLetter"/>
+      <w:lvlText w:val="%8."/>
+      <w:lvlJc w:val="left"/>
+      <w:pPr>
+        <w:ind w:left="6120" w:hanging="360"/>
+      </w:pPr>
+    </w:lvl>
+    <w:lvl w:ilvl="8" w:tplc="0807001B" w:tentative="1">
+      <w:start w:val="1"/>
+      <w:numFmt w:val="lowerRoman"/>
+      <w:lvlText w:val="%9."/>
+      <w:lvlJc w:val="right"/>
+      <w:pPr>
+        <w:ind w:left="6840" w:hanging="180"/>
+      </w:pPr>
+    </w:lvl>
+  </w:abstractNum>
+  <w:abstractNum w:abstractNumId="11">
     <w:nsid w:val="3B84001F"/>
     <w:multiLevelType w:val="hybridMultilevel"/>
     <w:tmpl w:val="B1246858"/>
@@ -13040,7 +14095,7 @@
       </w:rPr>
     </w:lvl>
   </w:abstractNum>
-  <w:abstractNum w:abstractNumId="11">
+  <w:abstractNum w:abstractNumId="12">
     <w:nsid w:val="3E6C6E02"/>
     <w:multiLevelType w:val="hybridMultilevel"/>
     <w:tmpl w:val="9DE4C794"/>
@@ -13152,7 +14207,7 @@
       </w:rPr>
     </w:lvl>
   </w:abstractNum>
-  <w:abstractNum w:abstractNumId="12">
+  <w:abstractNum w:abstractNumId="13">
     <w:nsid w:val="57051BA6"/>
     <w:multiLevelType w:val="hybridMultilevel"/>
     <w:tmpl w:val="5A0CFA30"/>
@@ -13241,7 +14296,7 @@
       </w:pPr>
     </w:lvl>
   </w:abstractNum>
-  <w:abstractNum w:abstractNumId="13">
+  <w:abstractNum w:abstractNumId="14">
     <w:nsid w:val="5DF83E88"/>
     <w:multiLevelType w:val="hybridMultilevel"/>
     <w:tmpl w:val="5A0CFA30"/>
@@ -13330,7 +14385,7 @@
       </w:pPr>
     </w:lvl>
   </w:abstractNum>
-  <w:abstractNum w:abstractNumId="14">
+  <w:abstractNum w:abstractNumId="15">
     <w:nsid w:val="745B279E"/>
     <w:multiLevelType w:val="hybridMultilevel"/>
     <w:tmpl w:val="EEF84E48"/>
@@ -13420,7 +14475,7 @@
     </w:lvl>
   </w:abstractNum>
   <w:num w:numId="1">
-    <w:abstractNumId w:val="11"/>
+    <w:abstractNumId w:val="12"/>
   </w:num>
   <w:num w:numId="2">
     <w:abstractNumId w:val="4"/>
@@ -13438,13 +14493,13 @@
     <w:abstractNumId w:val="2"/>
   </w:num>
   <w:num w:numId="7">
-    <w:abstractNumId w:val="12"/>
+    <w:abstractNumId w:val="13"/>
   </w:num>
   <w:num w:numId="8">
     <w:abstractNumId w:val="7"/>
   </w:num>
   <w:num w:numId="9">
-    <w:abstractNumId w:val="13"/>
+    <w:abstractNumId w:val="14"/>
   </w:num>
   <w:num w:numId="10">
     <w:abstractNumId w:val="8"/>
@@ -13456,7 +14511,7 @@
     <w:abstractNumId w:val="1"/>
   </w:num>
   <w:num w:numId="13">
-    <w:abstractNumId w:val="10"/>
+    <w:abstractNumId w:val="11"/>
   </w:num>
   <w:num w:numId="14">
     <w:abstractNumId w:val="3"/>
@@ -13492,7 +14547,40 @@
     </w:lvlOverride>
   </w:num>
   <w:num w:numId="16">
-    <w:abstractNumId w:val="14"/>
+    <w:abstractNumId w:val="15"/>
+  </w:num>
+  <w:num w:numId="17">
+    <w:abstractNumId w:val="10"/>
+  </w:num>
+  <w:num w:numId="18">
+    <w:abstractNumId w:val="3"/>
+    <w:lvlOverride w:ilvl="0">
+      <w:startOverride w:val="1"/>
+    </w:lvlOverride>
+    <w:lvlOverride w:ilvl="1">
+      <w:startOverride w:val="1"/>
+    </w:lvlOverride>
+    <w:lvlOverride w:ilvl="2">
+      <w:startOverride w:val="1"/>
+    </w:lvlOverride>
+    <w:lvlOverride w:ilvl="3">
+      <w:startOverride w:val="1"/>
+    </w:lvlOverride>
+    <w:lvlOverride w:ilvl="4">
+      <w:startOverride w:val="1"/>
+    </w:lvlOverride>
+    <w:lvlOverride w:ilvl="5">
+      <w:startOverride w:val="1"/>
+    </w:lvlOverride>
+    <w:lvlOverride w:ilvl="6">
+      <w:startOverride w:val="1"/>
+    </w:lvlOverride>
+    <w:lvlOverride w:ilvl="7">
+      <w:startOverride w:val="1"/>
+    </w:lvlOverride>
+    <w:lvlOverride w:ilvl="8">
+      <w:startOverride w:val="1"/>
+    </w:lvlOverride>
   </w:num>
 </w:numbering>
 </file>
@@ -15755,7 +16843,7 @@
 </file>
 
 <file path=customXml/itemProps1.xml><?xml version="1.0" encoding="utf-8"?>
-<ds:datastoreItem xmlns:ds="http://schemas.openxmlformats.org/officeDocument/2006/customXml" ds:itemID="{868B72F7-8661-476A-ABFD-494B186752FE}">
+<ds:datastoreItem xmlns:ds="http://schemas.openxmlformats.org/officeDocument/2006/customXml" ds:itemID="{4A171E60-916D-4601-972D-7A81CFA431FC}">
   <ds:schemaRefs>
     <ds:schemaRef ds:uri="http://schemas.openxmlformats.org/officeDocument/2006/bibliography"/>
   </ds:schemaRefs>

</xml_diff>

<commit_message>
Add: Description for Yahoo/Gmail/Hotmail configuration in user maual.
</commit_message>
<xml_diff>
--- a/_howto/_USER_GUIDE.docx
+++ b/_howto/_USER_GUIDE.docx
@@ -99,8 +99,6 @@
         </w:rPr>
         <w:t>4</w:t>
       </w:r>
-      <w:bookmarkStart w:id="0" w:name="_GoBack"/>
-      <w:bookmarkEnd w:id="0"/>
     </w:p>
     <w:sdt>
       <w:sdtPr>
@@ -164,7 +162,7 @@
           <w:r>
             <w:fldChar w:fldCharType="separate"/>
           </w:r>
-          <w:hyperlink w:anchor="_Toc338617908" w:history="1">
+          <w:hyperlink w:anchor="_Toc338619619" w:history="1">
             <w:r>
               <w:rPr>
                 <w:rStyle w:val="Hyperlink"/>
@@ -209,7 +207,7 @@
                 <w:noProof/>
                 <w:webHidden/>
               </w:rPr>
-              <w:instrText xml:space="preserve"> PAGEREF _Toc338617908 \h </w:instrText>
+              <w:instrText xml:space="preserve"> PAGEREF _Toc338619619 \h </w:instrText>
             </w:r>
             <w:r>
               <w:rPr>
@@ -254,7 +252,7 @@
               <w:lang w:eastAsia="de-CH"/>
             </w:rPr>
           </w:pPr>
-          <w:hyperlink w:anchor="_Toc338617909" w:history="1">
+          <w:hyperlink w:anchor="_Toc338619620" w:history="1">
             <w:r>
               <w:rPr>
                 <w:rStyle w:val="Hyperlink"/>
@@ -297,7 +295,7 @@
                 <w:noProof/>
                 <w:webHidden/>
               </w:rPr>
-              <w:instrText xml:space="preserve"> PAGEREF _Toc338617909 \h </w:instrText>
+              <w:instrText xml:space="preserve"> PAGEREF _Toc338619620 \h </w:instrText>
             </w:r>
             <w:r>
               <w:rPr>
@@ -342,7 +340,7 @@
               <w:lang w:eastAsia="de-CH"/>
             </w:rPr>
           </w:pPr>
-          <w:hyperlink w:anchor="_Toc338617910" w:history="1">
+          <w:hyperlink w:anchor="_Toc338619621" w:history="1">
             <w:r>
               <w:rPr>
                 <w:rStyle w:val="Hyperlink"/>
@@ -387,7 +385,7 @@
                 <w:noProof/>
                 <w:webHidden/>
               </w:rPr>
-              <w:instrText xml:space="preserve"> PAGEREF _Toc338617910 \h </w:instrText>
+              <w:instrText xml:space="preserve"> PAGEREF _Toc338619621 \h </w:instrText>
             </w:r>
             <w:r>
               <w:rPr>
@@ -432,7 +430,7 @@
               <w:lang w:eastAsia="de-CH"/>
             </w:rPr>
           </w:pPr>
-          <w:hyperlink w:anchor="_Toc338617911" w:history="1">
+          <w:hyperlink w:anchor="_Toc338619622" w:history="1">
             <w:r>
               <w:rPr>
                 <w:rStyle w:val="Hyperlink"/>
@@ -477,7 +475,7 @@
                 <w:noProof/>
                 <w:webHidden/>
               </w:rPr>
-              <w:instrText xml:space="preserve"> PAGEREF _Toc338617911 \h </w:instrText>
+              <w:instrText xml:space="preserve"> PAGEREF _Toc338619622 \h </w:instrText>
             </w:r>
             <w:r>
               <w:rPr>
@@ -522,7 +520,7 @@
               <w:lang w:eastAsia="de-CH"/>
             </w:rPr>
           </w:pPr>
-          <w:hyperlink w:anchor="_Toc338617912" w:history="1">
+          <w:hyperlink w:anchor="_Toc338619623" w:history="1">
             <w:r>
               <w:rPr>
                 <w:rStyle w:val="Hyperlink"/>
@@ -567,7 +565,7 @@
                 <w:noProof/>
                 <w:webHidden/>
               </w:rPr>
-              <w:instrText xml:space="preserve"> PAGEREF _Toc338617912 \h </w:instrText>
+              <w:instrText xml:space="preserve"> PAGEREF _Toc338619623 \h </w:instrText>
             </w:r>
             <w:r>
               <w:rPr>
@@ -612,7 +610,7 @@
               <w:lang w:eastAsia="de-CH"/>
             </w:rPr>
           </w:pPr>
-          <w:hyperlink w:anchor="_Toc338617913" w:history="1">
+          <w:hyperlink w:anchor="_Toc338619624" w:history="1">
             <w:r>
               <w:rPr>
                 <w:rStyle w:val="Hyperlink"/>
@@ -657,7 +655,7 @@
                 <w:noProof/>
                 <w:webHidden/>
               </w:rPr>
-              <w:instrText xml:space="preserve"> PAGEREF _Toc338617913 \h </w:instrText>
+              <w:instrText xml:space="preserve"> PAGEREF _Toc338619624 \h </w:instrText>
             </w:r>
             <w:r>
               <w:rPr>
@@ -702,7 +700,7 @@
               <w:lang w:eastAsia="de-CH"/>
             </w:rPr>
           </w:pPr>
-          <w:hyperlink w:anchor="_Toc338617914" w:history="1">
+          <w:hyperlink w:anchor="_Toc338619625" w:history="1">
             <w:r>
               <w:rPr>
                 <w:rStyle w:val="Hyperlink"/>
@@ -745,7 +743,7 @@
                 <w:noProof/>
                 <w:webHidden/>
               </w:rPr>
-              <w:instrText xml:space="preserve"> PAGEREF _Toc338617914 \h </w:instrText>
+              <w:instrText xml:space="preserve"> PAGEREF _Toc338619625 \h </w:instrText>
             </w:r>
             <w:r>
               <w:rPr>
@@ -790,7 +788,7 @@
               <w:lang w:eastAsia="de-CH"/>
             </w:rPr>
           </w:pPr>
-          <w:hyperlink w:anchor="_Toc338617915" w:history="1">
+          <w:hyperlink w:anchor="_Toc338619626" w:history="1">
             <w:r>
               <w:rPr>
                 <w:rStyle w:val="Hyperlink"/>
@@ -833,7 +831,7 @@
                 <w:noProof/>
                 <w:webHidden/>
               </w:rPr>
-              <w:instrText xml:space="preserve"> PAGEREF _Toc338617915 \h </w:instrText>
+              <w:instrText xml:space="preserve"> PAGEREF _Toc338619626 \h </w:instrText>
             </w:r>
             <w:r>
               <w:rPr>
@@ -878,7 +876,7 @@
               <w:lang w:eastAsia="de-CH"/>
             </w:rPr>
           </w:pPr>
-          <w:hyperlink w:anchor="_Toc338617916" w:history="1">
+          <w:hyperlink w:anchor="_Toc338619627" w:history="1">
             <w:r>
               <w:rPr>
                 <w:rStyle w:val="Hyperlink"/>
@@ -923,7 +921,7 @@
                 <w:noProof/>
                 <w:webHidden/>
               </w:rPr>
-              <w:instrText xml:space="preserve"> PAGEREF _Toc338617916 \h </w:instrText>
+              <w:instrText xml:space="preserve"> PAGEREF _Toc338619627 \h </w:instrText>
             </w:r>
             <w:r>
               <w:rPr>
@@ -968,7 +966,7 @@
               <w:lang w:eastAsia="de-CH"/>
             </w:rPr>
           </w:pPr>
-          <w:hyperlink w:anchor="_Toc338617917" w:history="1">
+          <w:hyperlink w:anchor="_Toc338619628" w:history="1">
             <w:r>
               <w:rPr>
                 <w:rStyle w:val="Hyperlink"/>
@@ -1013,7 +1011,7 @@
                 <w:noProof/>
                 <w:webHidden/>
               </w:rPr>
-              <w:instrText xml:space="preserve"> PAGEREF _Toc338617917 \h </w:instrText>
+              <w:instrText xml:space="preserve"> PAGEREF _Toc338619628 \h </w:instrText>
             </w:r>
             <w:r>
               <w:rPr>
@@ -1058,7 +1056,7 @@
               <w:lang w:eastAsia="de-CH"/>
             </w:rPr>
           </w:pPr>
-          <w:hyperlink w:anchor="_Toc338617918" w:history="1">
+          <w:hyperlink w:anchor="_Toc338619629" w:history="1">
             <w:r>
               <w:rPr>
                 <w:rStyle w:val="Hyperlink"/>
@@ -1101,7 +1099,7 @@
                 <w:noProof/>
                 <w:webHidden/>
               </w:rPr>
-              <w:instrText xml:space="preserve"> PAGEREF _Toc338617918 \h </w:instrText>
+              <w:instrText xml:space="preserve"> PAGEREF _Toc338619629 \h </w:instrText>
             </w:r>
             <w:r>
               <w:rPr>
@@ -1121,7 +1119,7 @@
                 <w:noProof/>
                 <w:webHidden/>
               </w:rPr>
-              <w:t>3</w:t>
+              <w:t>4</w:t>
             </w:r>
             <w:r>
               <w:rPr>
@@ -1146,7 +1144,7 @@
               <w:lang w:eastAsia="de-CH"/>
             </w:rPr>
           </w:pPr>
-          <w:hyperlink w:anchor="_Toc338617919" w:history="1">
+          <w:hyperlink w:anchor="_Toc338619630" w:history="1">
             <w:r>
               <w:rPr>
                 <w:rStyle w:val="Hyperlink"/>
@@ -1191,7 +1189,7 @@
                 <w:noProof/>
                 <w:webHidden/>
               </w:rPr>
-              <w:instrText xml:space="preserve"> PAGEREF _Toc338617919 \h </w:instrText>
+              <w:instrText xml:space="preserve"> PAGEREF _Toc338619630 \h </w:instrText>
             </w:r>
             <w:r>
               <w:rPr>
@@ -1211,7 +1209,7 @@
                 <w:noProof/>
                 <w:webHidden/>
               </w:rPr>
-              <w:t>3</w:t>
+              <w:t>4</w:t>
             </w:r>
             <w:r>
               <w:rPr>
@@ -1236,7 +1234,7 @@
               <w:lang w:eastAsia="de-CH"/>
             </w:rPr>
           </w:pPr>
-          <w:hyperlink w:anchor="_Toc338617920" w:history="1">
+          <w:hyperlink w:anchor="_Toc338619631" w:history="1">
             <w:r>
               <w:rPr>
                 <w:rStyle w:val="Hyperlink"/>
@@ -1281,7 +1279,7 @@
                 <w:noProof/>
                 <w:webHidden/>
               </w:rPr>
-              <w:instrText xml:space="preserve"> PAGEREF _Toc338617920 \h </w:instrText>
+              <w:instrText xml:space="preserve"> PAGEREF _Toc338619631 \h </w:instrText>
             </w:r>
             <w:r>
               <w:rPr>
@@ -1301,7 +1299,7 @@
                 <w:noProof/>
                 <w:webHidden/>
               </w:rPr>
-              <w:t>3</w:t>
+              <w:t>4</w:t>
             </w:r>
             <w:r>
               <w:rPr>
@@ -1326,7 +1324,7 @@
               <w:lang w:eastAsia="de-CH"/>
             </w:rPr>
           </w:pPr>
-          <w:hyperlink w:anchor="_Toc338617921" w:history="1">
+          <w:hyperlink w:anchor="_Toc338619632" w:history="1">
             <w:r>
               <w:rPr>
                 <w:rStyle w:val="Hyperlink"/>
@@ -1371,7 +1369,7 @@
                 <w:noProof/>
                 <w:webHidden/>
               </w:rPr>
-              <w:instrText xml:space="preserve"> PAGEREF _Toc338617921 \h </w:instrText>
+              <w:instrText xml:space="preserve"> PAGEREF _Toc338619632 \h </w:instrText>
             </w:r>
             <w:r>
               <w:rPr>
@@ -1391,7 +1389,7 @@
                 <w:noProof/>
                 <w:webHidden/>
               </w:rPr>
-              <w:t>3</w:t>
+              <w:t>4</w:t>
             </w:r>
             <w:r>
               <w:rPr>
@@ -1416,7 +1414,7 @@
               <w:lang w:eastAsia="de-CH"/>
             </w:rPr>
           </w:pPr>
-          <w:hyperlink w:anchor="_Toc338617922" w:history="1">
+          <w:hyperlink w:anchor="_Toc338619633" w:history="1">
             <w:r>
               <w:rPr>
                 <w:rStyle w:val="Hyperlink"/>
@@ -1440,7 +1438,7 @@
                 <w:noProof/>
                 <w:lang w:val="fr-CH"/>
               </w:rPr>
-              <w:t>uPGRADE your addressbook</w:t>
+              <w:t>Upgrade your installation</w:t>
             </w:r>
             <w:r>
               <w:rPr>
@@ -1461,7 +1459,7 @@
                 <w:noProof/>
                 <w:webHidden/>
               </w:rPr>
-              <w:instrText xml:space="preserve"> PAGEREF _Toc338617922 \h </w:instrText>
+              <w:instrText xml:space="preserve"> PAGEREF _Toc338619633 \h </w:instrText>
             </w:r>
             <w:r>
               <w:rPr>
@@ -1506,7 +1504,7 @@
               <w:lang w:eastAsia="de-CH"/>
             </w:rPr>
           </w:pPr>
-          <w:hyperlink w:anchor="_Toc338617923" w:history="1">
+          <w:hyperlink w:anchor="_Toc338619634" w:history="1">
             <w:r>
               <w:rPr>
                 <w:rStyle w:val="Hyperlink"/>
@@ -1551,7 +1549,7 @@
                 <w:noProof/>
                 <w:webHidden/>
               </w:rPr>
-              <w:instrText xml:space="preserve"> PAGEREF _Toc338617923 \h </w:instrText>
+              <w:instrText xml:space="preserve"> PAGEREF _Toc338619634 \h </w:instrText>
             </w:r>
             <w:r>
               <w:rPr>
@@ -1596,7 +1594,7 @@
               <w:lang w:eastAsia="de-CH"/>
             </w:rPr>
           </w:pPr>
-          <w:hyperlink w:anchor="_Toc338617924" w:history="1">
+          <w:hyperlink w:anchor="_Toc338619635" w:history="1">
             <w:r>
               <w:rPr>
                 <w:rStyle w:val="Hyperlink"/>
@@ -1641,7 +1639,7 @@
                 <w:noProof/>
                 <w:webHidden/>
               </w:rPr>
-              <w:instrText xml:space="preserve"> PAGEREF _Toc338617924 \h </w:instrText>
+              <w:instrText xml:space="preserve"> PAGEREF _Toc338619635 \h </w:instrText>
             </w:r>
             <w:r>
               <w:rPr>
@@ -1661,7 +1659,7 @@
                 <w:noProof/>
                 <w:webHidden/>
               </w:rPr>
-              <w:t>4</w:t>
+              <w:t>5</w:t>
             </w:r>
             <w:r>
               <w:rPr>
@@ -1686,7 +1684,7 @@
               <w:lang w:eastAsia="de-CH"/>
             </w:rPr>
           </w:pPr>
-          <w:hyperlink w:anchor="_Toc338617925" w:history="1">
+          <w:hyperlink w:anchor="_Toc338619636" w:history="1">
             <w:r>
               <w:rPr>
                 <w:rStyle w:val="Hyperlink"/>
@@ -1731,7 +1729,7 @@
                 <w:noProof/>
                 <w:webHidden/>
               </w:rPr>
-              <w:instrText xml:space="preserve"> PAGEREF _Toc338617925 \h </w:instrText>
+              <w:instrText xml:space="preserve"> PAGEREF _Toc338619636 \h </w:instrText>
             </w:r>
             <w:r>
               <w:rPr>
@@ -1751,7 +1749,7 @@
                 <w:noProof/>
                 <w:webHidden/>
               </w:rPr>
-              <w:t>4</w:t>
+              <w:t>5</w:t>
             </w:r>
             <w:r>
               <w:rPr>
@@ -1776,7 +1774,7 @@
               <w:lang w:eastAsia="de-CH"/>
             </w:rPr>
           </w:pPr>
-          <w:hyperlink w:anchor="_Toc338617926" w:history="1">
+          <w:hyperlink w:anchor="_Toc338619637" w:history="1">
             <w:r>
               <w:rPr>
                 <w:rStyle w:val="Hyperlink"/>
@@ -1821,7 +1819,7 @@
                 <w:noProof/>
                 <w:webHidden/>
               </w:rPr>
-              <w:instrText xml:space="preserve"> PAGEREF _Toc338617926 \h </w:instrText>
+              <w:instrText xml:space="preserve"> PAGEREF _Toc338619637 \h </w:instrText>
             </w:r>
             <w:r>
               <w:rPr>
@@ -1841,7 +1839,7 @@
                 <w:noProof/>
                 <w:webHidden/>
               </w:rPr>
-              <w:t>4</w:t>
+              <w:t>5</w:t>
             </w:r>
             <w:r>
               <w:rPr>
@@ -1866,7 +1864,7 @@
               <w:lang w:eastAsia="de-CH"/>
             </w:rPr>
           </w:pPr>
-          <w:hyperlink w:anchor="_Toc338617927" w:history="1">
+          <w:hyperlink w:anchor="_Toc338619638" w:history="1">
             <w:r>
               <w:rPr>
                 <w:rStyle w:val="Hyperlink"/>
@@ -1911,7 +1909,7 @@
                 <w:noProof/>
                 <w:webHidden/>
               </w:rPr>
-              <w:instrText xml:space="preserve"> PAGEREF _Toc338617927 \h </w:instrText>
+              <w:instrText xml:space="preserve"> PAGEREF _Toc338619638 \h </w:instrText>
             </w:r>
             <w:r>
               <w:rPr>
@@ -1956,7 +1954,7 @@
               <w:lang w:eastAsia="de-CH"/>
             </w:rPr>
           </w:pPr>
-          <w:hyperlink w:anchor="_Toc338617928" w:history="1">
+          <w:hyperlink w:anchor="_Toc338619639" w:history="1">
             <w:r>
               <w:rPr>
                 <w:rStyle w:val="Hyperlink"/>
@@ -2001,7 +1999,7 @@
                 <w:noProof/>
                 <w:webHidden/>
               </w:rPr>
-              <w:instrText xml:space="preserve"> PAGEREF _Toc338617928 \h </w:instrText>
+              <w:instrText xml:space="preserve"> PAGEREF _Toc338619639 \h </w:instrText>
             </w:r>
             <w:r>
               <w:rPr>
@@ -2046,7 +2044,7 @@
               <w:lang w:eastAsia="de-CH"/>
             </w:rPr>
           </w:pPr>
-          <w:hyperlink w:anchor="_Toc338617929" w:history="1">
+          <w:hyperlink w:anchor="_Toc338619640" w:history="1">
             <w:r>
               <w:rPr>
                 <w:rStyle w:val="Hyperlink"/>
@@ -2091,7 +2089,7 @@
                 <w:noProof/>
                 <w:webHidden/>
               </w:rPr>
-              <w:instrText xml:space="preserve"> PAGEREF _Toc338617929 \h </w:instrText>
+              <w:instrText xml:space="preserve"> PAGEREF _Toc338619640 \h </w:instrText>
             </w:r>
             <w:r>
               <w:rPr>
@@ -2136,7 +2134,7 @@
               <w:lang w:eastAsia="de-CH"/>
             </w:rPr>
           </w:pPr>
-          <w:hyperlink w:anchor="_Toc338617930" w:history="1">
+          <w:hyperlink w:anchor="_Toc338619641" w:history="1">
             <w:r>
               <w:rPr>
                 <w:rStyle w:val="Hyperlink"/>
@@ -2181,7 +2179,7 @@
                 <w:noProof/>
                 <w:webHidden/>
               </w:rPr>
-              <w:instrText xml:space="preserve"> PAGEREF _Toc338617930 \h </w:instrText>
+              <w:instrText xml:space="preserve"> PAGEREF _Toc338619641 \h </w:instrText>
             </w:r>
             <w:r>
               <w:rPr>
@@ -2226,7 +2224,7 @@
               <w:lang w:eastAsia="de-CH"/>
             </w:rPr>
           </w:pPr>
-          <w:hyperlink w:anchor="_Toc338617931" w:history="1">
+          <w:hyperlink w:anchor="_Toc338619642" w:history="1">
             <w:r>
               <w:rPr>
                 <w:rStyle w:val="Hyperlink"/>
@@ -2271,7 +2269,7 @@
                 <w:noProof/>
                 <w:webHidden/>
               </w:rPr>
-              <w:instrText xml:space="preserve"> PAGEREF _Toc338617931 \h </w:instrText>
+              <w:instrText xml:space="preserve"> PAGEREF _Toc338619642 \h </w:instrText>
             </w:r>
             <w:r>
               <w:rPr>
@@ -2316,7 +2314,7 @@
               <w:lang w:eastAsia="de-CH"/>
             </w:rPr>
           </w:pPr>
-          <w:hyperlink w:anchor="_Toc338617932" w:history="1">
+          <w:hyperlink w:anchor="_Toc338619643" w:history="1">
             <w:r>
               <w:rPr>
                 <w:rStyle w:val="Hyperlink"/>
@@ -2361,7 +2359,7 @@
                 <w:noProof/>
                 <w:webHidden/>
               </w:rPr>
-              <w:instrText xml:space="preserve"> PAGEREF _Toc338617932 \h </w:instrText>
+              <w:instrText xml:space="preserve"> PAGEREF _Toc338619643 \h </w:instrText>
             </w:r>
             <w:r>
               <w:rPr>
@@ -2406,7 +2404,7 @@
               <w:lang w:eastAsia="de-CH"/>
             </w:rPr>
           </w:pPr>
-          <w:hyperlink w:anchor="_Toc338617933" w:history="1">
+          <w:hyperlink w:anchor="_Toc338619644" w:history="1">
             <w:r>
               <w:rPr>
                 <w:rStyle w:val="Hyperlink"/>
@@ -2451,7 +2449,7 @@
                 <w:noProof/>
                 <w:webHidden/>
               </w:rPr>
-              <w:instrText xml:space="preserve"> PAGEREF _Toc338617933 \h </w:instrText>
+              <w:instrText xml:space="preserve"> PAGEREF _Toc338619644 \h </w:instrText>
             </w:r>
             <w:r>
               <w:rPr>
@@ -2496,7 +2494,7 @@
               <w:lang w:eastAsia="de-CH"/>
             </w:rPr>
           </w:pPr>
-          <w:hyperlink w:anchor="_Toc338617934" w:history="1">
+          <w:hyperlink w:anchor="_Toc338619645" w:history="1">
             <w:r>
               <w:rPr>
                 <w:rStyle w:val="Hyperlink"/>
@@ -2539,7 +2537,7 @@
                 <w:noProof/>
                 <w:webHidden/>
               </w:rPr>
-              <w:instrText xml:space="preserve"> PAGEREF _Toc338617934 \h </w:instrText>
+              <w:instrText xml:space="preserve"> PAGEREF _Toc338619645 \h </w:instrText>
             </w:r>
             <w:r>
               <w:rPr>
@@ -2584,7 +2582,7 @@
               <w:lang w:eastAsia="de-CH"/>
             </w:rPr>
           </w:pPr>
-          <w:hyperlink w:anchor="_Toc338617935" w:history="1">
+          <w:hyperlink w:anchor="_Toc338619646" w:history="1">
             <w:r>
               <w:rPr>
                 <w:rStyle w:val="Hyperlink"/>
@@ -2627,7 +2625,7 @@
                 <w:noProof/>
                 <w:webHidden/>
               </w:rPr>
-              <w:instrText xml:space="preserve"> PAGEREF _Toc338617935 \h </w:instrText>
+              <w:instrText xml:space="preserve"> PAGEREF _Toc338619646 \h </w:instrText>
             </w:r>
             <w:r>
               <w:rPr>
@@ -2672,7 +2670,7 @@
               <w:lang w:eastAsia="de-CH"/>
             </w:rPr>
           </w:pPr>
-          <w:hyperlink w:anchor="_Toc338617936" w:history="1">
+          <w:hyperlink w:anchor="_Toc338619647" w:history="1">
             <w:r>
               <w:rPr>
                 <w:rStyle w:val="Hyperlink"/>
@@ -2715,7 +2713,7 @@
                 <w:noProof/>
                 <w:webHidden/>
               </w:rPr>
-              <w:instrText xml:space="preserve"> PAGEREF _Toc338617936 \h </w:instrText>
+              <w:instrText xml:space="preserve"> PAGEREF _Toc338619647 \h </w:instrText>
             </w:r>
             <w:r>
               <w:rPr>
@@ -2760,7 +2758,7 @@
               <w:lang w:eastAsia="de-CH"/>
             </w:rPr>
           </w:pPr>
-          <w:hyperlink w:anchor="_Toc338617937" w:history="1">
+          <w:hyperlink w:anchor="_Toc338619648" w:history="1">
             <w:r>
               <w:rPr>
                 <w:rStyle w:val="Hyperlink"/>
@@ -2803,7 +2801,7 @@
                 <w:noProof/>
                 <w:webHidden/>
               </w:rPr>
-              <w:instrText xml:space="preserve"> PAGEREF _Toc338617937 \h </w:instrText>
+              <w:instrText xml:space="preserve"> PAGEREF _Toc338619648 \h </w:instrText>
             </w:r>
             <w:r>
               <w:rPr>
@@ -2848,7 +2846,7 @@
               <w:lang w:eastAsia="de-CH"/>
             </w:rPr>
           </w:pPr>
-          <w:hyperlink w:anchor="_Toc338617938" w:history="1">
+          <w:hyperlink w:anchor="_Toc338619649" w:history="1">
             <w:r>
               <w:rPr>
                 <w:rStyle w:val="Hyperlink"/>
@@ -2891,7 +2889,7 @@
                 <w:noProof/>
                 <w:webHidden/>
               </w:rPr>
-              <w:instrText xml:space="preserve"> PAGEREF _Toc338617938 \h </w:instrText>
+              <w:instrText xml:space="preserve"> PAGEREF _Toc338619649 \h </w:instrText>
             </w:r>
             <w:r>
               <w:rPr>
@@ -2936,7 +2934,7 @@
               <w:lang w:eastAsia="de-CH"/>
             </w:rPr>
           </w:pPr>
-          <w:hyperlink w:anchor="_Toc338617939" w:history="1">
+          <w:hyperlink w:anchor="_Toc338619650" w:history="1">
             <w:r>
               <w:rPr>
                 <w:rStyle w:val="Hyperlink"/>
@@ -2979,7 +2977,7 @@
                 <w:noProof/>
                 <w:webHidden/>
               </w:rPr>
-              <w:instrText xml:space="preserve"> PAGEREF _Toc338617939 \h </w:instrText>
+              <w:instrText xml:space="preserve"> PAGEREF _Toc338619650 \h </w:instrText>
             </w:r>
             <w:r>
               <w:rPr>
@@ -3024,7 +3022,7 @@
               <w:lang w:eastAsia="de-CH"/>
             </w:rPr>
           </w:pPr>
-          <w:hyperlink w:anchor="_Toc338617940" w:history="1">
+          <w:hyperlink w:anchor="_Toc338619651" w:history="1">
             <w:r>
               <w:rPr>
                 <w:rStyle w:val="Hyperlink"/>
@@ -3067,7 +3065,7 @@
                 <w:noProof/>
                 <w:webHidden/>
               </w:rPr>
-              <w:instrText xml:space="preserve"> PAGEREF _Toc338617940 \h </w:instrText>
+              <w:instrText xml:space="preserve"> PAGEREF _Toc338619651 \h </w:instrText>
             </w:r>
             <w:r>
               <w:rPr>
@@ -3112,7 +3110,7 @@
               <w:lang w:eastAsia="de-CH"/>
             </w:rPr>
           </w:pPr>
-          <w:hyperlink w:anchor="_Toc338617941" w:history="1">
+          <w:hyperlink w:anchor="_Toc338619652" w:history="1">
             <w:r>
               <w:rPr>
                 <w:rStyle w:val="Hyperlink"/>
@@ -3157,7 +3155,7 @@
                 <w:noProof/>
                 <w:webHidden/>
               </w:rPr>
-              <w:instrText xml:space="preserve"> PAGEREF _Toc338617941 \h </w:instrText>
+              <w:instrText xml:space="preserve"> PAGEREF _Toc338619652 \h </w:instrText>
             </w:r>
             <w:r>
               <w:rPr>
@@ -3202,7 +3200,7 @@
               <w:lang w:eastAsia="de-CH"/>
             </w:rPr>
           </w:pPr>
-          <w:hyperlink w:anchor="_Toc338617942" w:history="1">
+          <w:hyperlink w:anchor="_Toc338619653" w:history="1">
             <w:r>
               <w:rPr>
                 <w:rStyle w:val="Hyperlink"/>
@@ -3245,7 +3243,7 @@
                 <w:noProof/>
                 <w:webHidden/>
               </w:rPr>
-              <w:instrText xml:space="preserve"> PAGEREF _Toc338617942 \h </w:instrText>
+              <w:instrText xml:space="preserve"> PAGEREF _Toc338619653 \h </w:instrText>
             </w:r>
             <w:r>
               <w:rPr>
@@ -3290,7 +3288,7 @@
               <w:lang w:eastAsia="de-CH"/>
             </w:rPr>
           </w:pPr>
-          <w:hyperlink w:anchor="_Toc338617943" w:history="1">
+          <w:hyperlink w:anchor="_Toc338619654" w:history="1">
             <w:r>
               <w:rPr>
                 <w:rStyle w:val="Hyperlink"/>
@@ -3335,7 +3333,7 @@
                 <w:noProof/>
                 <w:webHidden/>
               </w:rPr>
-              <w:instrText xml:space="preserve"> PAGEREF _Toc338617943 \h </w:instrText>
+              <w:instrText xml:space="preserve"> PAGEREF _Toc338619654 \h </w:instrText>
             </w:r>
             <w:r>
               <w:rPr>
@@ -3386,14 +3384,14 @@
           <w:lang w:val="fr-CH"/>
         </w:rPr>
       </w:pPr>
-      <w:bookmarkStart w:id="1" w:name="_Toc338617908"/>
+      <w:bookmarkStart w:id="0" w:name="_Toc338619619"/>
       <w:r>
         <w:rPr>
           <w:lang w:val="fr-CH"/>
         </w:rPr>
         <w:t>Install your addressbook</w:t>
       </w:r>
-      <w:bookmarkEnd w:id="1"/>
+      <w:bookmarkEnd w:id="0"/>
     </w:p>
     <w:p>
       <w:pPr>
@@ -3403,14 +3401,14 @@
           <w:numId w:val="15"/>
         </w:numPr>
       </w:pPr>
-      <w:bookmarkStart w:id="2" w:name="_Toc338617909"/>
+      <w:bookmarkStart w:id="1" w:name="_Toc338619620"/>
       <w:r>
         <w:t>Minimal</w:t>
       </w:r>
       <w:r>
         <w:t xml:space="preserve"> installation</w:t>
       </w:r>
-      <w:bookmarkEnd w:id="2"/>
+      <w:bookmarkEnd w:id="1"/>
     </w:p>
     <w:p>
       <w:pPr>
@@ -4329,10 +4327,7 @@
         </w:rPr>
       </w:pPr>
       <w:r>
-        <w:t>5</w:t>
-      </w:r>
-      <w:r>
-        <w:t xml:space="preserve">) </w:t>
+        <w:t xml:space="preserve">5) </w:t>
       </w:r>
       <w:r>
         <w:t xml:space="preserve">Change </w:t>
@@ -4409,7 +4404,7 @@
           <w:lang w:val="fr-CH"/>
         </w:rPr>
       </w:pPr>
-      <w:bookmarkStart w:id="3" w:name="_Toc338617910"/>
+      <w:bookmarkStart w:id="2" w:name="_Toc338619621"/>
       <w:r>
         <w:rPr>
           <w:lang w:val="fr-CH"/>
@@ -4426,37 +4421,31 @@
         <w:rPr>
           <w:lang w:val="fr-CH"/>
         </w:rPr>
-        <w:t>user</w:t>
-      </w:r>
-      <w:r>
-        <w:rPr>
-          <w:lang w:val="fr-CH"/>
-        </w:rPr>
-        <w:t xml:space="preserve"> and passwords</w:t>
+        <w:t>user and passwords</w:t>
+      </w:r>
+      <w:bookmarkEnd w:id="2"/>
+    </w:p>
+    <w:p>
+      <w:pPr>
+        <w:pStyle w:val="berschrift3"/>
+        <w:rPr>
+          <w:lang w:val="fr-CH"/>
+        </w:rPr>
+      </w:pPr>
+      <w:bookmarkStart w:id="3" w:name="_Toc338619622"/>
+      <w:r>
+        <w:rPr>
+          <w:lang w:val="fr-CH"/>
+        </w:rPr>
+        <w:t>Setup User</w:t>
+      </w:r>
+      <w:r>
+        <w:rPr>
+          <w:lang w:val="fr-CH"/>
+        </w:rPr>
+        <w:t xml:space="preserve"> with passwords</w:t>
       </w:r>
       <w:bookmarkEnd w:id="3"/>
-    </w:p>
-    <w:p>
-      <w:pPr>
-        <w:pStyle w:val="berschrift3"/>
-        <w:rPr>
-          <w:lang w:val="fr-CH"/>
-        </w:rPr>
-      </w:pPr>
-      <w:bookmarkStart w:id="4" w:name="_Toc338617911"/>
-      <w:r>
-        <w:rPr>
-          <w:lang w:val="fr-CH"/>
-        </w:rPr>
-        <w:t>Setup User</w:t>
-      </w:r>
-      <w:r>
-        <w:rPr>
-          <w:lang w:val="fr-CH"/>
-        </w:rPr>
-        <w:t xml:space="preserve"> with passwords</w:t>
-      </w:r>
-      <w:bookmarkEnd w:id="4"/>
     </w:p>
     <w:p>
       <w:pPr>
@@ -5127,7 +5116,7 @@
           <w:lang w:val="fr-CH"/>
         </w:rPr>
       </w:pPr>
-      <w:bookmarkStart w:id="5" w:name="_Toc338617912"/>
+      <w:bookmarkStart w:id="4" w:name="_Toc338619623"/>
       <w:r>
         <w:rPr>
           <w:lang w:val="fr-CH"/>
@@ -5140,7 +5129,7 @@
         </w:rPr>
         <w:t>read only users</w:t>
       </w:r>
-      <w:bookmarkEnd w:id="5"/>
+      <w:bookmarkEnd w:id="4"/>
     </w:p>
     <w:p>
       <w:pPr>
@@ -5533,7 +5522,7 @@
           <w:lang w:val="fr-CH"/>
         </w:rPr>
       </w:pPr>
-      <w:bookmarkStart w:id="6" w:name="_Toc338617913"/>
+      <w:bookmarkStart w:id="5" w:name="_Toc338619624"/>
       <w:r>
         <w:rPr>
           <w:lang w:val="fr-CH"/>
@@ -5558,7 +5547,7 @@
         </w:rPr>
         <w:t>s</w:t>
       </w:r>
-      <w:bookmarkEnd w:id="6"/>
+      <w:bookmarkEnd w:id="5"/>
     </w:p>
     <w:p>
       <w:pPr>
@@ -5819,6 +5808,7 @@
           <w:b/>
           <w:sz w:val="16"/>
           <w:szCs w:val="16"/>
+          <w:lang w:val="fr-CH"/>
         </w:rPr>
       </w:pPr>
       <w:r>
@@ -5837,16 +5827,19 @@
           <w:b/>
           <w:sz w:val="16"/>
           <w:szCs w:val="16"/>
+          <w:lang w:val="fr-CH"/>
         </w:rPr>
         <w:t>$</w:t>
       </w:r>
       <w:proofErr w:type="spellStart"/>
-      <w:r>
-        <w:rPr>
-          <w:rFonts w:ascii="Courier New" w:hAnsi="Courier New" w:cs="Courier New"/>
-          <w:b/>
-          <w:sz w:val="16"/>
-          <w:szCs w:val="16"/>
+      <w:proofErr w:type="gramStart"/>
+      <w:r>
+        <w:rPr>
+          <w:rFonts w:ascii="Courier New" w:hAnsi="Courier New" w:cs="Courier New"/>
+          <w:b/>
+          <w:sz w:val="16"/>
+          <w:szCs w:val="16"/>
+          <w:lang w:val="fr-CH"/>
         </w:rPr>
         <w:t>userlist</w:t>
       </w:r>
@@ -5857,8 +5850,20 @@
           <w:b/>
           <w:sz w:val="16"/>
           <w:szCs w:val="16"/>
-        </w:rPr>
-        <w:t>['</w:t>
+          <w:lang w:val="fr-CH"/>
+        </w:rPr>
+        <w:t>[</w:t>
+      </w:r>
+      <w:proofErr w:type="gramEnd"/>
+      <w:r>
+        <w:rPr>
+          <w:rFonts w:ascii="Courier New" w:hAnsi="Courier New" w:cs="Courier New"/>
+          <w:b/>
+          <w:sz w:val="16"/>
+          <w:szCs w:val="16"/>
+          <w:lang w:val="fr-CH"/>
+        </w:rPr>
+        <w:t>'</w:t>
       </w:r>
       <w:proofErr w:type="spellStart"/>
       <w:r>
@@ -5868,6 +5873,7 @@
           <w:color w:val="FF0000"/>
           <w:sz w:val="16"/>
           <w:szCs w:val="16"/>
+          <w:lang w:val="fr-CH"/>
         </w:rPr>
         <w:t>view</w:t>
       </w:r>
@@ -5878,6 +5884,7 @@
           <w:b/>
           <w:sz w:val="16"/>
           <w:szCs w:val="16"/>
+          <w:lang w:val="fr-CH"/>
         </w:rPr>
         <w:t>']['</w:t>
       </w:r>
@@ -5888,6 +5895,7 @@
           <w:b/>
           <w:sz w:val="16"/>
           <w:szCs w:val="16"/>
+          <w:lang w:val="fr-CH"/>
         </w:rPr>
         <w:t>role</w:t>
       </w:r>
@@ -5898,34 +5906,18 @@
           <w:b/>
           <w:sz w:val="16"/>
           <w:szCs w:val="16"/>
-        </w:rPr>
-        <w:t xml:space="preserve">'] </w:t>
-      </w:r>
-      <w:r>
-        <w:rPr>
-          <w:rFonts w:ascii="Courier New" w:hAnsi="Courier New" w:cs="Courier New"/>
-          <w:b/>
-          <w:sz w:val="16"/>
-          <w:szCs w:val="16"/>
-        </w:rPr>
-        <w:t xml:space="preserve"> </w:t>
-      </w:r>
-      <w:r>
-        <w:rPr>
-          <w:rFonts w:ascii="Courier New" w:hAnsi="Courier New" w:cs="Courier New"/>
-          <w:b/>
-          <w:sz w:val="16"/>
-          <w:szCs w:val="16"/>
-        </w:rPr>
-        <w:t>= "</w:t>
-      </w:r>
-      <w:proofErr w:type="spellStart"/>
-      <w:r>
-        <w:rPr>
-          <w:rFonts w:ascii="Courier New" w:hAnsi="Courier New" w:cs="Courier New"/>
-          <w:b/>
-          <w:sz w:val="16"/>
-          <w:szCs w:val="16"/>
+          <w:lang w:val="fr-CH"/>
+        </w:rPr>
+        <w:t>']  = "</w:t>
+      </w:r>
+      <w:proofErr w:type="spellStart"/>
+      <w:r>
+        <w:rPr>
+          <w:rFonts w:ascii="Courier New" w:hAnsi="Courier New" w:cs="Courier New"/>
+          <w:b/>
+          <w:sz w:val="16"/>
+          <w:szCs w:val="16"/>
+          <w:lang w:val="fr-CH"/>
         </w:rPr>
         <w:t>readonly</w:t>
       </w:r>
@@ -5936,6 +5928,7 @@
           <w:b/>
           <w:sz w:val="16"/>
           <w:szCs w:val="16"/>
+          <w:lang w:val="fr-CH"/>
         </w:rPr>
         <w:t>";</w:t>
       </w:r>
@@ -5956,24 +5949,28 @@
           <w:color w:val="FF0000"/>
           <w:sz w:val="16"/>
           <w:szCs w:val="16"/>
-        </w:rPr>
-      </w:pPr>
-      <w:r>
-        <w:rPr>
-          <w:rFonts w:ascii="Courier New" w:hAnsi="Courier New" w:cs="Courier New"/>
-          <w:b/>
-          <w:sz w:val="16"/>
-          <w:szCs w:val="16"/>
+          <w:lang w:val="fr-CH"/>
+        </w:rPr>
+      </w:pPr>
+      <w:r>
+        <w:rPr>
+          <w:rFonts w:ascii="Courier New" w:hAnsi="Courier New" w:cs="Courier New"/>
+          <w:b/>
+          <w:sz w:val="16"/>
+          <w:szCs w:val="16"/>
+          <w:lang w:val="fr-CH"/>
         </w:rPr>
         <w:t xml:space="preserve">  $</w:t>
       </w:r>
       <w:proofErr w:type="spellStart"/>
-      <w:r>
-        <w:rPr>
-          <w:rFonts w:ascii="Courier New" w:hAnsi="Courier New" w:cs="Courier New"/>
-          <w:b/>
-          <w:sz w:val="16"/>
-          <w:szCs w:val="16"/>
+      <w:proofErr w:type="gramStart"/>
+      <w:r>
+        <w:rPr>
+          <w:rFonts w:ascii="Courier New" w:hAnsi="Courier New" w:cs="Courier New"/>
+          <w:b/>
+          <w:sz w:val="16"/>
+          <w:szCs w:val="16"/>
+          <w:lang w:val="fr-CH"/>
         </w:rPr>
         <w:t>userlist</w:t>
       </w:r>
@@ -5984,8 +5981,20 @@
           <w:b/>
           <w:sz w:val="16"/>
           <w:szCs w:val="16"/>
-        </w:rPr>
-        <w:t>['</w:t>
+          <w:lang w:val="fr-CH"/>
+        </w:rPr>
+        <w:t>[</w:t>
+      </w:r>
+      <w:proofErr w:type="gramEnd"/>
+      <w:r>
+        <w:rPr>
+          <w:rFonts w:ascii="Courier New" w:hAnsi="Courier New" w:cs="Courier New"/>
+          <w:b/>
+          <w:sz w:val="16"/>
+          <w:szCs w:val="16"/>
+          <w:lang w:val="fr-CH"/>
+        </w:rPr>
+        <w:t>'</w:t>
       </w:r>
       <w:proofErr w:type="spellStart"/>
       <w:r>
@@ -5995,6 +6004,7 @@
           <w:color w:val="FF0000"/>
           <w:sz w:val="16"/>
           <w:szCs w:val="16"/>
+          <w:lang w:val="fr-CH"/>
         </w:rPr>
         <w:t>view</w:t>
       </w:r>
@@ -6005,28 +6015,9 @@
           <w:b/>
           <w:sz w:val="16"/>
           <w:szCs w:val="16"/>
-        </w:rPr>
-        <w:t>']['</w:t>
-      </w:r>
-      <w:proofErr w:type="spellStart"/>
-      <w:r>
-        <w:rPr>
-          <w:rFonts w:ascii="Courier New" w:hAnsi="Courier New" w:cs="Courier New"/>
-          <w:b/>
-          <w:sz w:val="16"/>
-          <w:szCs w:val="16"/>
-        </w:rPr>
-        <w:t>group</w:t>
-      </w:r>
-      <w:proofErr w:type="spellEnd"/>
-      <w:r>
-        <w:rPr>
-          <w:rFonts w:ascii="Courier New" w:hAnsi="Courier New" w:cs="Courier New"/>
-          <w:b/>
-          <w:sz w:val="16"/>
-          <w:szCs w:val="16"/>
-        </w:rPr>
-        <w:t>'] = "</w:t>
+          <w:lang w:val="fr-CH"/>
+        </w:rPr>
+        <w:t>']['group'] = "</w:t>
       </w:r>
       <w:proofErr w:type="spellStart"/>
       <w:r>
@@ -6036,6 +6027,7 @@
           <w:color w:val="FF0000"/>
           <w:sz w:val="16"/>
           <w:szCs w:val="16"/>
+          <w:lang w:val="fr-CH"/>
         </w:rPr>
         <w:t>mygroup</w:t>
       </w:r>
@@ -6046,6 +6038,7 @@
           <w:b/>
           <w:sz w:val="16"/>
           <w:szCs w:val="16"/>
+          <w:lang w:val="fr-CH"/>
         </w:rPr>
         <w:t>";</w:t>
       </w:r>
@@ -6054,14 +6047,14 @@
       <w:pPr>
         <w:pStyle w:val="berschrift3"/>
       </w:pPr>
-      <w:bookmarkStart w:id="7" w:name="_Toc338617914"/>
+      <w:bookmarkStart w:id="6" w:name="_Toc338619625"/>
       <w:r>
         <w:t>Setup read-only IP-Range</w:t>
       </w:r>
       <w:r>
         <w:t>s</w:t>
       </w:r>
-      <w:bookmarkEnd w:id="7"/>
+      <w:bookmarkEnd w:id="6"/>
     </w:p>
     <w:p>
       <w:pPr>
@@ -6527,11 +6520,11 @@
       <w:pPr>
         <w:pStyle w:val="berschrift3"/>
       </w:pPr>
-      <w:bookmarkStart w:id="8" w:name="_Toc338617915"/>
+      <w:bookmarkStart w:id="7" w:name="_Toc338619626"/>
       <w:r>
         <w:t>Setup users in database</w:t>
       </w:r>
-      <w:bookmarkEnd w:id="8"/>
+      <w:bookmarkEnd w:id="7"/>
     </w:p>
     <w:p>
       <w:proofErr w:type="spellStart"/>
@@ -7759,7 +7752,7 @@
           <w:lang w:val="fr-CH"/>
         </w:rPr>
       </w:pPr>
-      <w:bookmarkStart w:id="9" w:name="_Toc338617916"/>
+      <w:bookmarkStart w:id="8" w:name="_Toc338619627"/>
       <w:r>
         <w:rPr>
           <w:lang w:val="fr-CH"/>
@@ -7790,23 +7783,770 @@
         </w:rPr>
         <w:t>ntegrations</w:t>
       </w:r>
+      <w:bookmarkEnd w:id="8"/>
+    </w:p>
+    <w:p>
+      <w:pPr>
+        <w:pStyle w:val="berschrift3"/>
+        <w:rPr>
+          <w:lang w:val="fr-CH"/>
+        </w:rPr>
+      </w:pPr>
+      <w:bookmarkStart w:id="9" w:name="_Toc338619628"/>
+      <w:r>
+        <w:rPr>
+          <w:lang w:val="fr-CH"/>
+        </w:rPr>
+        <w:t>Yahoo-, Gmail-, hotmail for mailing</w:t>
+      </w:r>
+    </w:p>
+    <w:p>
+      <w:pPr>
+        <w:rPr>
+          <w:lang w:val="fr-CH"/>
+        </w:rPr>
+      </w:pPr>
+      <w:r>
+        <w:rPr>
+          <w:lang w:val="fr-CH"/>
+        </w:rPr>
+        <w:t xml:space="preserve">By default mail </w:t>
+      </w:r>
+      <w:proofErr w:type="spellStart"/>
+      <w:r>
+        <w:rPr>
+          <w:lang w:val="fr-CH"/>
+        </w:rPr>
+        <w:t>is</w:t>
+      </w:r>
+      <w:proofErr w:type="spellEnd"/>
+      <w:r>
+        <w:rPr>
+          <w:lang w:val="fr-CH"/>
+        </w:rPr>
+        <w:t xml:space="preserve"> sent over an « </w:t>
+      </w:r>
+      <w:proofErr w:type="spellStart"/>
+      <w:r>
+        <w:rPr>
+          <w:lang w:val="fr-CH"/>
+        </w:rPr>
+        <w:t>mailto</w:t>
+      </w:r>
+      <w:proofErr w:type="spellEnd"/>
+      <w:r>
+        <w:rPr>
+          <w:lang w:val="fr-CH"/>
+        </w:rPr>
+        <w:t xml:space="preserve"> : » call, </w:t>
+      </w:r>
+      <w:proofErr w:type="spellStart"/>
+      <w:r>
+        <w:rPr>
+          <w:lang w:val="fr-CH"/>
+        </w:rPr>
+        <w:t>usually</w:t>
+      </w:r>
+      <w:proofErr w:type="spellEnd"/>
+      <w:r>
+        <w:rPr>
+          <w:lang w:val="fr-CH"/>
+        </w:rPr>
+        <w:t xml:space="preserve"> </w:t>
+      </w:r>
+      <w:proofErr w:type="spellStart"/>
+      <w:r>
+        <w:rPr>
+          <w:lang w:val="fr-CH"/>
+        </w:rPr>
+        <w:t>opening</w:t>
+      </w:r>
+      <w:proofErr w:type="spellEnd"/>
+      <w:r>
+        <w:rPr>
+          <w:lang w:val="fr-CH"/>
+        </w:rPr>
+        <w:t xml:space="preserve"> </w:t>
+      </w:r>
+      <w:proofErr w:type="spellStart"/>
+      <w:r>
+        <w:rPr>
+          <w:lang w:val="fr-CH"/>
+        </w:rPr>
+        <w:t>your</w:t>
+      </w:r>
+      <w:proofErr w:type="spellEnd"/>
+      <w:r>
+        <w:rPr>
+          <w:lang w:val="fr-CH"/>
+        </w:rPr>
+        <w:t xml:space="preserve"> Default Mail client, </w:t>
+      </w:r>
+      <w:proofErr w:type="spellStart"/>
+      <w:r>
+        <w:rPr>
+          <w:lang w:val="fr-CH"/>
+        </w:rPr>
+        <w:t>e.g</w:t>
+      </w:r>
+      <w:proofErr w:type="spellEnd"/>
+      <w:r>
+        <w:rPr>
+          <w:lang w:val="fr-CH"/>
+        </w:rPr>
+        <w:t>. Outlook</w:t>
+      </w:r>
+      <w:r>
+        <w:rPr>
+          <w:lang w:val="fr-CH"/>
+        </w:rPr>
+        <w:t xml:space="preserve">. You </w:t>
+      </w:r>
+      <w:proofErr w:type="spellStart"/>
+      <w:r>
+        <w:rPr>
+          <w:lang w:val="fr-CH"/>
+        </w:rPr>
+        <w:t>may</w:t>
+      </w:r>
+      <w:proofErr w:type="spellEnd"/>
+      <w:r>
+        <w:rPr>
+          <w:lang w:val="fr-CH"/>
+        </w:rPr>
+        <w:t xml:space="preserve"> </w:t>
+      </w:r>
+      <w:proofErr w:type="spellStart"/>
+      <w:r>
+        <w:rPr>
+          <w:lang w:val="fr-CH"/>
+        </w:rPr>
+        <w:t>prefer</w:t>
+      </w:r>
+      <w:proofErr w:type="spellEnd"/>
+      <w:r>
+        <w:rPr>
+          <w:lang w:val="fr-CH"/>
+        </w:rPr>
+        <w:t xml:space="preserve"> </w:t>
+      </w:r>
+      <w:proofErr w:type="spellStart"/>
+      <w:r>
+        <w:rPr>
+          <w:lang w:val="fr-CH"/>
+        </w:rPr>
+        <w:t>another</w:t>
+      </w:r>
+      <w:proofErr w:type="spellEnd"/>
+      <w:r>
+        <w:rPr>
+          <w:lang w:val="fr-CH"/>
+        </w:rPr>
+        <w:t xml:space="preserve"> client.</w:t>
+      </w:r>
+    </w:p>
+    <w:p>
+      <w:pPr>
+        <w:rPr>
+          <w:lang w:val="fr-CH"/>
+        </w:rPr>
+      </w:pPr>
+    </w:p>
+    <w:p>
+      <w:pPr>
+        <w:pStyle w:val="Listenabsatz"/>
+        <w:numPr>
+          <w:ilvl w:val="0"/>
+          <w:numId w:val="19"/>
+        </w:numPr>
+        <w:rPr>
+          <w:lang w:val="fr-CH"/>
+        </w:rPr>
+      </w:pPr>
+      <w:r>
+        <w:rPr>
+          <w:lang w:val="fr-CH"/>
+        </w:rPr>
+        <w:t xml:space="preserve">Edit </w:t>
+      </w:r>
+      <w:r>
+        <w:rPr>
+          <w:lang w:val="fr-CH"/>
+        </w:rPr>
+        <w:t>« config/</w:t>
+      </w:r>
+      <w:proofErr w:type="spellStart"/>
+      <w:r>
+        <w:rPr>
+          <w:lang w:val="fr-CH"/>
+        </w:rPr>
+        <w:t>cfg.</w:t>
+      </w:r>
+      <w:r>
+        <w:rPr>
+          <w:color w:val="FF0000"/>
+          <w:lang w:val="fr-CH"/>
+        </w:rPr>
+        <w:t>user</w:t>
+      </w:r>
+      <w:r>
+        <w:rPr>
+          <w:lang w:val="fr-CH"/>
+        </w:rPr>
+        <w:t>.php</w:t>
+      </w:r>
+      <w:proofErr w:type="spellEnd"/>
+      <w:r>
+        <w:rPr>
+          <w:lang w:val="fr-CH"/>
+        </w:rPr>
+        <w:t> »</w:t>
+      </w:r>
+    </w:p>
+    <w:p>
+      <w:pPr>
+        <w:pStyle w:val="Listenabsatz"/>
+        <w:numPr>
+          <w:ilvl w:val="0"/>
+          <w:numId w:val="19"/>
+        </w:numPr>
+        <w:rPr>
+          <w:lang w:val="fr-CH"/>
+        </w:rPr>
+      </w:pPr>
+      <w:proofErr w:type="spellStart"/>
+      <w:r>
+        <w:rPr>
+          <w:lang w:val="fr-CH"/>
+        </w:rPr>
+        <w:t>Uncomment</w:t>
+      </w:r>
+      <w:proofErr w:type="spellEnd"/>
+      <w:r>
+        <w:rPr>
+          <w:lang w:val="fr-CH"/>
+        </w:rPr>
+        <w:t xml:space="preserve"> </w:t>
+      </w:r>
+      <w:proofErr w:type="spellStart"/>
+      <w:r>
+        <w:rPr>
+          <w:lang w:val="fr-CH"/>
+        </w:rPr>
+        <w:t>your</w:t>
+      </w:r>
+      <w:proofErr w:type="spellEnd"/>
+      <w:r>
+        <w:rPr>
+          <w:lang w:val="fr-CH"/>
+        </w:rPr>
+        <w:t xml:space="preserve"> </w:t>
+      </w:r>
+      <w:proofErr w:type="spellStart"/>
+      <w:r>
+        <w:rPr>
+          <w:lang w:val="fr-CH"/>
+        </w:rPr>
+        <w:t>prefered</w:t>
+      </w:r>
+      <w:proofErr w:type="spellEnd"/>
+      <w:r>
+        <w:rPr>
+          <w:lang w:val="fr-CH"/>
+        </w:rPr>
+        <w:t xml:space="preserve"> mail provider.</w:t>
+      </w:r>
+      <w:bookmarkStart w:id="10" w:name="_GoBack"/>
+      <w:bookmarkEnd w:id="10"/>
+    </w:p>
+    <w:p>
+      <w:pPr>
+        <w:pBdr>
+          <w:top w:val="single" w:sz="4" w:space="1" w:color="auto"/>
+          <w:left w:val="single" w:sz="4" w:space="0" w:color="auto"/>
+          <w:bottom w:val="single" w:sz="4" w:space="1" w:color="auto"/>
+          <w:right w:val="single" w:sz="4" w:space="4" w:color="auto"/>
+        </w:pBdr>
+        <w:shd w:val="clear" w:color="auto" w:fill="F2DBDB" w:themeFill="accent2" w:themeFillTint="33"/>
+        <w:spacing w:after="60"/>
+        <w:rPr>
+          <w:rFonts w:ascii="Courier New" w:hAnsi="Courier New" w:cs="Courier New"/>
+          <w:b/>
+          <w:sz w:val="16"/>
+          <w:szCs w:val="16"/>
+          <w:lang w:val="fr-CH"/>
+        </w:rPr>
+      </w:pPr>
+      <w:r>
+        <w:rPr>
+          <w:rFonts w:ascii="Courier New" w:hAnsi="Courier New" w:cs="Courier New"/>
+          <w:b/>
+          <w:sz w:val="16"/>
+          <w:szCs w:val="16"/>
+          <w:lang w:val="fr-CH"/>
+        </w:rPr>
+        <w:t xml:space="preserve">  </w:t>
+      </w:r>
+      <w:r>
+        <w:rPr>
+          <w:rFonts w:ascii="Courier New" w:hAnsi="Courier New" w:cs="Courier New"/>
+          <w:b/>
+          <w:sz w:val="16"/>
+          <w:szCs w:val="16"/>
+          <w:lang w:val="fr-CH"/>
+        </w:rPr>
+        <w:t xml:space="preserve">// </w:t>
+      </w:r>
+      <w:r>
+        <w:rPr>
+          <w:rFonts w:ascii="Courier New" w:hAnsi="Courier New" w:cs="Courier New"/>
+          <w:b/>
+          <w:sz w:val="16"/>
+          <w:szCs w:val="16"/>
+          <w:lang w:val="fr-CH"/>
+        </w:rPr>
+        <w:t>$</w:t>
+      </w:r>
+      <w:proofErr w:type="spellStart"/>
+      <w:proofErr w:type="gramStart"/>
+      <w:r>
+        <w:rPr>
+          <w:rFonts w:ascii="Courier New" w:hAnsi="Courier New" w:cs="Courier New"/>
+          <w:b/>
+          <w:sz w:val="16"/>
+          <w:szCs w:val="16"/>
+          <w:lang w:val="fr-CH"/>
+        </w:rPr>
+        <w:t>webmail_provider</w:t>
+      </w:r>
+      <w:proofErr w:type="spellEnd"/>
+      <w:proofErr w:type="gramEnd"/>
+      <w:r>
+        <w:rPr>
+          <w:rFonts w:ascii="Courier New" w:hAnsi="Courier New" w:cs="Courier New"/>
+          <w:b/>
+          <w:sz w:val="16"/>
+          <w:szCs w:val="16"/>
+          <w:lang w:val="fr-CH"/>
+        </w:rPr>
+        <w:t xml:space="preserve"> = "</w:t>
+      </w:r>
+      <w:proofErr w:type="spellStart"/>
+      <w:r>
+        <w:rPr>
+          <w:rFonts w:ascii="Courier New" w:hAnsi="Courier New" w:cs="Courier New"/>
+          <w:b/>
+          <w:sz w:val="16"/>
+          <w:szCs w:val="16"/>
+          <w:lang w:val="fr-CH"/>
+        </w:rPr>
+        <w:t>gmail</w:t>
+      </w:r>
+      <w:proofErr w:type="spellEnd"/>
+      <w:r>
+        <w:rPr>
+          <w:rFonts w:ascii="Courier New" w:hAnsi="Courier New" w:cs="Courier New"/>
+          <w:b/>
+          <w:sz w:val="16"/>
+          <w:szCs w:val="16"/>
+          <w:lang w:val="fr-CH"/>
+        </w:rPr>
+        <w:t>";</w:t>
+      </w:r>
+    </w:p>
+    <w:p>
+      <w:pPr>
+        <w:pBdr>
+          <w:top w:val="single" w:sz="4" w:space="1" w:color="auto"/>
+          <w:left w:val="single" w:sz="4" w:space="0" w:color="auto"/>
+          <w:bottom w:val="single" w:sz="4" w:space="1" w:color="auto"/>
+          <w:right w:val="single" w:sz="4" w:space="4" w:color="auto"/>
+        </w:pBdr>
+        <w:shd w:val="clear" w:color="auto" w:fill="F2DBDB" w:themeFill="accent2" w:themeFillTint="33"/>
+        <w:spacing w:after="60"/>
+        <w:rPr>
+          <w:rFonts w:ascii="Courier New" w:hAnsi="Courier New" w:cs="Courier New"/>
+          <w:b/>
+          <w:sz w:val="16"/>
+          <w:szCs w:val="16"/>
+          <w:lang w:val="fr-CH"/>
+        </w:rPr>
+      </w:pPr>
+      <w:r>
+        <w:rPr>
+          <w:rFonts w:ascii="Courier New" w:hAnsi="Courier New" w:cs="Courier New"/>
+          <w:b/>
+          <w:sz w:val="16"/>
+          <w:szCs w:val="16"/>
+          <w:lang w:val="fr-CH"/>
+        </w:rPr>
+        <w:t xml:space="preserve">  </w:t>
+      </w:r>
+      <w:r>
+        <w:rPr>
+          <w:rFonts w:ascii="Courier New" w:hAnsi="Courier New" w:cs="Courier New"/>
+          <w:b/>
+          <w:sz w:val="16"/>
+          <w:szCs w:val="16"/>
+          <w:lang w:val="fr-CH"/>
+        </w:rPr>
+        <w:t xml:space="preserve">// </w:t>
+      </w:r>
+      <w:r>
+        <w:rPr>
+          <w:rFonts w:ascii="Courier New" w:hAnsi="Courier New" w:cs="Courier New"/>
+          <w:b/>
+          <w:sz w:val="16"/>
+          <w:szCs w:val="16"/>
+          <w:lang w:val="fr-CH"/>
+        </w:rPr>
+        <w:t>$</w:t>
+      </w:r>
+      <w:proofErr w:type="spellStart"/>
+      <w:proofErr w:type="gramStart"/>
+      <w:r>
+        <w:rPr>
+          <w:rFonts w:ascii="Courier New" w:hAnsi="Courier New" w:cs="Courier New"/>
+          <w:b/>
+          <w:sz w:val="16"/>
+          <w:szCs w:val="16"/>
+          <w:lang w:val="fr-CH"/>
+        </w:rPr>
+        <w:t>webmail_provider</w:t>
+      </w:r>
+      <w:proofErr w:type="spellEnd"/>
+      <w:proofErr w:type="gramEnd"/>
+      <w:r>
+        <w:rPr>
+          <w:rFonts w:ascii="Courier New" w:hAnsi="Courier New" w:cs="Courier New"/>
+          <w:b/>
+          <w:sz w:val="16"/>
+          <w:szCs w:val="16"/>
+          <w:lang w:val="fr-CH"/>
+        </w:rPr>
+        <w:t xml:space="preserve"> = "</w:t>
+      </w:r>
+      <w:proofErr w:type="spellStart"/>
+      <w:r>
+        <w:rPr>
+          <w:rFonts w:ascii="Courier New" w:hAnsi="Courier New" w:cs="Courier New"/>
+          <w:b/>
+          <w:sz w:val="16"/>
+          <w:szCs w:val="16"/>
+          <w:lang w:val="fr-CH"/>
+        </w:rPr>
+        <w:t>yahoo</w:t>
+      </w:r>
+      <w:proofErr w:type="spellEnd"/>
+      <w:r>
+        <w:rPr>
+          <w:rFonts w:ascii="Courier New" w:hAnsi="Courier New" w:cs="Courier New"/>
+          <w:b/>
+          <w:sz w:val="16"/>
+          <w:szCs w:val="16"/>
+          <w:lang w:val="fr-CH"/>
+        </w:rPr>
+        <w:t>";</w:t>
+      </w:r>
+    </w:p>
+    <w:p>
+      <w:pPr>
+        <w:pBdr>
+          <w:top w:val="single" w:sz="4" w:space="1" w:color="auto"/>
+          <w:left w:val="single" w:sz="4" w:space="0" w:color="auto"/>
+          <w:bottom w:val="single" w:sz="4" w:space="1" w:color="auto"/>
+          <w:right w:val="single" w:sz="4" w:space="4" w:color="auto"/>
+        </w:pBdr>
+        <w:shd w:val="clear" w:color="auto" w:fill="F2DBDB" w:themeFill="accent2" w:themeFillTint="33"/>
+        <w:spacing w:after="60"/>
+        <w:rPr>
+          <w:rFonts w:ascii="Courier New" w:hAnsi="Courier New" w:cs="Courier New"/>
+          <w:b/>
+          <w:sz w:val="16"/>
+          <w:szCs w:val="16"/>
+        </w:rPr>
+      </w:pPr>
+      <w:r>
+        <w:rPr>
+          <w:rFonts w:ascii="Courier New" w:hAnsi="Courier New" w:cs="Courier New"/>
+          <w:b/>
+          <w:sz w:val="16"/>
+          <w:szCs w:val="16"/>
+          <w:lang w:val="fr-CH"/>
+        </w:rPr>
+        <w:t xml:space="preserve">  </w:t>
+      </w:r>
+      <w:r>
+        <w:rPr>
+          <w:rFonts w:ascii="Courier New" w:hAnsi="Courier New" w:cs="Courier New"/>
+          <w:b/>
+          <w:sz w:val="16"/>
+          <w:szCs w:val="16"/>
+          <w:lang w:val="fr-CH"/>
+        </w:rPr>
+        <w:t xml:space="preserve">// </w:t>
+      </w:r>
+      <w:r>
+        <w:rPr>
+          <w:rFonts w:ascii="Courier New" w:hAnsi="Courier New" w:cs="Courier New"/>
+          <w:b/>
+          <w:sz w:val="16"/>
+          <w:szCs w:val="16"/>
+        </w:rPr>
+        <w:t>$</w:t>
+      </w:r>
+      <w:proofErr w:type="spellStart"/>
+      <w:proofErr w:type="gramStart"/>
+      <w:r>
+        <w:rPr>
+          <w:rFonts w:ascii="Courier New" w:hAnsi="Courier New" w:cs="Courier New"/>
+          <w:b/>
+          <w:sz w:val="16"/>
+          <w:szCs w:val="16"/>
+        </w:rPr>
+        <w:t>webmail_provider</w:t>
+      </w:r>
+      <w:proofErr w:type="spellEnd"/>
+      <w:proofErr w:type="gramEnd"/>
+      <w:r>
+        <w:rPr>
+          <w:rFonts w:ascii="Courier New" w:hAnsi="Courier New" w:cs="Courier New"/>
+          <w:b/>
+          <w:sz w:val="16"/>
+          <w:szCs w:val="16"/>
+        </w:rPr>
+        <w:t xml:space="preserve"> = "</w:t>
+      </w:r>
+      <w:proofErr w:type="spellStart"/>
+      <w:r>
+        <w:rPr>
+          <w:rFonts w:ascii="Courier New" w:hAnsi="Courier New" w:cs="Courier New"/>
+          <w:b/>
+          <w:sz w:val="16"/>
+          <w:szCs w:val="16"/>
+        </w:rPr>
+        <w:t>hotmail</w:t>
+      </w:r>
+      <w:proofErr w:type="spellEnd"/>
+      <w:r>
+        <w:rPr>
+          <w:rFonts w:ascii="Courier New" w:hAnsi="Courier New" w:cs="Courier New"/>
+          <w:b/>
+          <w:sz w:val="16"/>
+          <w:szCs w:val="16"/>
+        </w:rPr>
+        <w:t>";</w:t>
+      </w:r>
+    </w:p>
+    <w:p>
+      <w:pPr>
+        <w:pStyle w:val="berschrift3"/>
+        <w:rPr>
+          <w:lang w:val="fr-CH"/>
+        </w:rPr>
+      </w:pPr>
+      <w:r>
+        <w:rPr>
+          <w:lang w:val="fr-CH"/>
+        </w:rPr>
+        <w:t xml:space="preserve">iPhone / Android </w:t>
+      </w:r>
       <w:bookmarkEnd w:id="9"/>
-    </w:p>
-    <w:p>
-      <w:pPr>
-        <w:pStyle w:val="berschrift3"/>
-        <w:rPr>
-          <w:lang w:val="fr-CH"/>
-        </w:rPr>
-      </w:pPr>
-      <w:bookmarkStart w:id="10" w:name="_Toc338617917"/>
-      <w:r>
-        <w:rPr>
-          <w:lang w:val="fr-CH"/>
-        </w:rPr>
-        <w:t>iPhone / Android integration</w:t>
-      </w:r>
-      <w:bookmarkEnd w:id="10"/>
+      <w:r>
+        <w:rPr>
+          <w:lang w:val="fr-CH"/>
+        </w:rPr>
+        <w:t>synchronization</w:t>
+      </w:r>
+    </w:p>
+    <w:p>
+      <w:pPr>
+        <w:rPr>
+          <w:lang w:val="fr-CH"/>
+        </w:rPr>
+      </w:pPr>
+    </w:p>
+    <w:p>
+      <w:pPr>
+        <w:rPr>
+          <w:lang w:val="fr-CH"/>
+        </w:rPr>
+      </w:pPr>
+      <w:proofErr w:type="spellStart"/>
+      <w:r>
+        <w:rPr>
+          <w:lang w:val="fr-CH"/>
+        </w:rPr>
+        <w:t>Keeping</w:t>
+      </w:r>
+      <w:proofErr w:type="spellEnd"/>
+      <w:r>
+        <w:rPr>
+          <w:lang w:val="fr-CH"/>
+        </w:rPr>
+        <w:t xml:space="preserve"> the mobile phone and the </w:t>
+      </w:r>
+      <w:proofErr w:type="spellStart"/>
+      <w:r>
+        <w:rPr>
+          <w:lang w:val="fr-CH"/>
+        </w:rPr>
+        <w:t>addressbook</w:t>
+      </w:r>
+      <w:proofErr w:type="spellEnd"/>
+      <w:r>
+        <w:rPr>
+          <w:lang w:val="fr-CH"/>
+        </w:rPr>
+        <w:t xml:space="preserve"> in </w:t>
+      </w:r>
+      <w:proofErr w:type="spellStart"/>
+      <w:r>
+        <w:rPr>
+          <w:lang w:val="fr-CH"/>
+        </w:rPr>
+        <w:t>sync</w:t>
+      </w:r>
+      <w:proofErr w:type="spellEnd"/>
+      <w:r>
+        <w:rPr>
+          <w:lang w:val="fr-CH"/>
+        </w:rPr>
+        <w:t xml:space="preserve"> </w:t>
+      </w:r>
+      <w:proofErr w:type="spellStart"/>
+      <w:r>
+        <w:rPr>
+          <w:lang w:val="fr-CH"/>
+        </w:rPr>
+        <w:t>is</w:t>
+      </w:r>
+      <w:proofErr w:type="spellEnd"/>
+      <w:r>
+        <w:rPr>
+          <w:lang w:val="fr-CH"/>
+        </w:rPr>
+        <w:t xml:space="preserve"> </w:t>
+      </w:r>
+      <w:proofErr w:type="spellStart"/>
+      <w:r>
+        <w:rPr>
+          <w:lang w:val="fr-CH"/>
+        </w:rPr>
+        <w:t>invaluable</w:t>
+      </w:r>
+      <w:proofErr w:type="spellEnd"/>
+      <w:r>
+        <w:rPr>
+          <w:lang w:val="fr-CH"/>
+        </w:rPr>
+        <w:t xml:space="preserve">, as </w:t>
+      </w:r>
+      <w:proofErr w:type="spellStart"/>
+      <w:r>
+        <w:rPr>
+          <w:lang w:val="fr-CH"/>
+        </w:rPr>
+        <w:t>you</w:t>
+      </w:r>
+      <w:proofErr w:type="spellEnd"/>
+      <w:r>
+        <w:rPr>
+          <w:lang w:val="fr-CH"/>
+        </w:rPr>
+        <w:t xml:space="preserve"> </w:t>
+      </w:r>
+      <w:proofErr w:type="spellStart"/>
+      <w:r>
+        <w:rPr>
+          <w:lang w:val="fr-CH"/>
+        </w:rPr>
+        <w:t>will</w:t>
+      </w:r>
+      <w:proofErr w:type="spellEnd"/>
+      <w:r>
+        <w:rPr>
+          <w:lang w:val="fr-CH"/>
+        </w:rPr>
+        <w:t xml:space="preserve"> </w:t>
+      </w:r>
+      <w:proofErr w:type="spellStart"/>
+      <w:r>
+        <w:rPr>
+          <w:lang w:val="fr-CH"/>
+        </w:rPr>
+        <w:t>never</w:t>
+      </w:r>
+      <w:proofErr w:type="spellEnd"/>
+      <w:r>
+        <w:rPr>
+          <w:lang w:val="fr-CH"/>
+        </w:rPr>
+        <w:t xml:space="preserve"> </w:t>
+      </w:r>
+      <w:proofErr w:type="spellStart"/>
+      <w:r>
+        <w:rPr>
+          <w:lang w:val="fr-CH"/>
+        </w:rPr>
+        <w:t>again</w:t>
+      </w:r>
+      <w:proofErr w:type="spellEnd"/>
+      <w:r>
+        <w:rPr>
+          <w:lang w:val="fr-CH"/>
+        </w:rPr>
+        <w:t xml:space="preserve"> </w:t>
+      </w:r>
+      <w:proofErr w:type="spellStart"/>
+      <w:r>
+        <w:rPr>
+          <w:lang w:val="fr-CH"/>
+        </w:rPr>
+        <w:t>forget</w:t>
+      </w:r>
+      <w:proofErr w:type="spellEnd"/>
+      <w:r>
+        <w:rPr>
+          <w:lang w:val="fr-CH"/>
+        </w:rPr>
+        <w:t xml:space="preserve"> a copy </w:t>
+      </w:r>
+      <w:proofErr w:type="spellStart"/>
+      <w:r>
+        <w:rPr>
+          <w:lang w:val="fr-CH"/>
+        </w:rPr>
+        <w:t>paste</w:t>
+      </w:r>
+      <w:proofErr w:type="spellEnd"/>
+      <w:r>
+        <w:rPr>
+          <w:lang w:val="fr-CH"/>
+        </w:rPr>
+        <w:t xml:space="preserve"> in </w:t>
+      </w:r>
+      <w:proofErr w:type="spellStart"/>
+      <w:r>
+        <w:rPr>
+          <w:lang w:val="fr-CH"/>
+        </w:rPr>
+        <w:t>any</w:t>
+      </w:r>
+      <w:proofErr w:type="spellEnd"/>
+      <w:r>
+        <w:rPr>
+          <w:lang w:val="fr-CH"/>
+        </w:rPr>
+        <w:t xml:space="preserve"> direction.</w:t>
+      </w:r>
+    </w:p>
+    <w:p>
+      <w:pPr>
+        <w:rPr>
+          <w:lang w:val="fr-CH"/>
+        </w:rPr>
+      </w:pPr>
     </w:p>
     <w:p>
       <w:pPr>
@@ -8589,6 +9329,7 @@
         <w:rPr>
           <w:i/>
         </w:rPr>
+        <w:lastRenderedPageBreak/>
         <w:t>tbd</w:t>
       </w:r>
       <w:proofErr w:type="spellEnd"/>
@@ -8607,7 +9348,7 @@
       <w:pPr>
         <w:pStyle w:val="berschrift3"/>
       </w:pPr>
-      <w:bookmarkStart w:id="11" w:name="_Toc338617918"/>
+      <w:bookmarkStart w:id="11" w:name="_Toc338619629"/>
       <w:r>
         <w:t>Facebook / Twitter / Google integration</w:t>
       </w:r>
@@ -8646,7 +9387,7 @@
           <w:lang w:val="fr-CH"/>
         </w:rPr>
       </w:pPr>
-      <w:bookmarkStart w:id="12" w:name="_Toc338617919"/>
+      <w:bookmarkStart w:id="12" w:name="_Toc338619630"/>
       <w:r>
         <w:rPr>
           <w:lang w:val="fr-CH"/>
@@ -8662,7 +9403,7 @@
           <w:lang w:val="fr-CH"/>
         </w:rPr>
       </w:pPr>
-      <w:bookmarkStart w:id="13" w:name="_Toc338617920"/>
+      <w:bookmarkStart w:id="13" w:name="_Toc338619631"/>
       <w:r>
         <w:rPr>
           <w:lang w:val="fr-CH"/>
@@ -8897,7 +9638,7 @@
           <w:lang w:val="fr-CH"/>
         </w:rPr>
       </w:pPr>
-      <w:bookmarkStart w:id="14" w:name="_Toc338617921"/>
+      <w:bookmarkStart w:id="14" w:name="_Toc338619632"/>
       <w:r>
         <w:rPr>
           <w:lang w:val="fr-CH"/>
@@ -8987,7 +9728,6 @@
           <w:szCs w:val="16"/>
           <w:lang w:val="fr-CH"/>
         </w:rPr>
-        <w:lastRenderedPageBreak/>
         <w:t xml:space="preserve">  $</w:t>
       </w:r>
       <w:proofErr w:type="spellStart"/>
@@ -9137,7 +9877,6 @@
           <w:color w:val="FF0000"/>
           <w:sz w:val="16"/>
           <w:szCs w:val="16"/>
-          <w:lang w:val="fr-CH"/>
         </w:rPr>
       </w:pPr>
       <w:r>
@@ -9158,12 +9897,10 @@
           <w:color w:val="FF0000"/>
           <w:sz w:val="16"/>
           <w:szCs w:val="16"/>
-          <w:lang w:val="fr-CH"/>
         </w:rPr>
         <w:t>, "</w:t>
       </w:r>
       <w:proofErr w:type="spellStart"/>
-      <w:proofErr w:type="gramStart"/>
       <w:r>
         <w:rPr>
           <w:rFonts w:ascii="Courier New" w:hAnsi="Courier New" w:cs="Courier New"/>
@@ -9171,12 +9908,10 @@
           <w:color w:val="FF0000"/>
           <w:sz w:val="16"/>
           <w:szCs w:val="16"/>
-          <w:lang w:val="fr-CH"/>
         </w:rPr>
         <w:t>last_first</w:t>
       </w:r>
       <w:proofErr w:type="spellEnd"/>
-      <w:proofErr w:type="gramEnd"/>
       <w:r>
         <w:rPr>
           <w:rFonts w:ascii="Courier New" w:hAnsi="Courier New" w:cs="Courier New"/>
@@ -9184,7 +9919,6 @@
           <w:color w:val="FF0000"/>
           <w:sz w:val="16"/>
           <w:szCs w:val="16"/>
-          <w:lang w:val="fr-CH"/>
         </w:rPr>
         <w:t>"</w:t>
       </w:r>
@@ -9212,7 +9946,6 @@
           <w:b/>
           <w:sz w:val="16"/>
           <w:szCs w:val="16"/>
-          <w:lang w:val="fr-CH"/>
         </w:rPr>
         <w:t xml:space="preserve">           </w:t>
       </w:r>
@@ -9922,12 +10655,18 @@
           <w:lang w:val="fr-CH"/>
         </w:rPr>
       </w:pPr>
-      <w:bookmarkStart w:id="15" w:name="_Toc338617922"/>
-      <w:r>
-        <w:rPr>
-          <w:lang w:val="fr-CH"/>
-        </w:rPr>
-        <w:t>uPGRADE your addressbook</w:t>
+      <w:bookmarkStart w:id="15" w:name="_Toc338619633"/>
+      <w:r>
+        <w:rPr>
+          <w:lang w:val="fr-CH"/>
+        </w:rPr>
+        <w:t>Up</w:t>
+      </w:r>
+      <w:r>
+        <w:rPr>
+          <w:lang w:val="fr-CH"/>
+        </w:rPr>
+        <w:t>grade your installation</w:t>
       </w:r>
       <w:bookmarkEnd w:id="15"/>
     </w:p>
@@ -9938,7 +10677,7 @@
           <w:lang w:val="fr-CH"/>
         </w:rPr>
       </w:pPr>
-      <w:bookmarkStart w:id="16" w:name="_Toc338617923"/>
+      <w:bookmarkStart w:id="16" w:name="_Toc338619634"/>
       <w:r>
         <w:rPr>
           <w:lang w:val="fr-CH"/>
@@ -10021,12 +10760,6 @@
     <w:p>
       <w:pPr>
         <w:pStyle w:val="Listenabsatz"/>
-        <w:ind w:left="1068"/>
-      </w:pPr>
-    </w:p>
-    <w:p>
-      <w:pPr>
-        <w:pStyle w:val="Listenabsatz"/>
       </w:pPr>
     </w:p>
     <w:p>
@@ -11072,6 +11805,7 @@
           <w:sz w:val="16"/>
           <w:szCs w:val="16"/>
         </w:rPr>
+        <w:lastRenderedPageBreak/>
         <w:t xml:space="preserve">  $</w:t>
       </w:r>
       <w:proofErr w:type="spellStart"/>
@@ -11350,7 +12084,7 @@
           <w:lang w:val="fr-CH"/>
         </w:rPr>
       </w:pPr>
-      <w:bookmarkStart w:id="17" w:name="_Toc338617924"/>
+      <w:bookmarkStart w:id="17" w:name="_Toc338619635"/>
       <w:r>
         <w:rPr>
           <w:lang w:val="fr-CH"/>
@@ -11366,7 +12100,7 @@
           <w:lang w:val="fr-CH"/>
         </w:rPr>
       </w:pPr>
-      <w:bookmarkStart w:id="18" w:name="_Toc338617925"/>
+      <w:bookmarkStart w:id="18" w:name="_Toc338619636"/>
       <w:r>
         <w:rPr>
           <w:lang w:val="fr-CH"/>
@@ -11515,7 +12249,7 @@
           <w:lang w:val="fr-CH"/>
         </w:rPr>
       </w:pPr>
-      <w:bookmarkStart w:id="19" w:name="_Toc338617926"/>
+      <w:bookmarkStart w:id="19" w:name="_Toc338619637"/>
       <w:r>
         <w:rPr>
           <w:lang w:val="fr-CH"/>
@@ -11548,12 +12282,11 @@
           <w:lang w:val="fr-CH"/>
         </w:rPr>
       </w:pPr>
-      <w:bookmarkStart w:id="20" w:name="_Toc338617927"/>
-      <w:r>
-        <w:rPr>
-          <w:lang w:val="fr-CH"/>
-        </w:rPr>
-        <w:lastRenderedPageBreak/>
+      <w:bookmarkStart w:id="20" w:name="_Toc338619638"/>
+      <w:r>
+        <w:rPr>
+          <w:lang w:val="fr-CH"/>
+        </w:rPr>
         <w:t>Fix your layout</w:t>
       </w:r>
       <w:bookmarkEnd w:id="20"/>
@@ -11582,7 +12315,7 @@
           <w:lang w:val="fr-CH"/>
         </w:rPr>
       </w:pPr>
-      <w:bookmarkStart w:id="21" w:name="_Toc338617928"/>
+      <w:bookmarkStart w:id="21" w:name="_Toc338619639"/>
       <w:r>
         <w:rPr>
           <w:lang w:val="fr-CH"/>
@@ -11735,7 +12468,7 @@
           <w:lang w:val="fr-CH"/>
         </w:rPr>
       </w:pPr>
-      <w:bookmarkStart w:id="22" w:name="_Toc338617929"/>
+      <w:bookmarkStart w:id="22" w:name="_Toc338619640"/>
       <w:r>
         <w:rPr>
           <w:lang w:val="fr-CH"/>
@@ -11752,7 +12485,7 @@
           <w:lang w:val="fr-CH"/>
         </w:rPr>
       </w:pPr>
-      <w:bookmarkStart w:id="23" w:name="_Toc338617930"/>
+      <w:bookmarkStart w:id="23" w:name="_Toc338619641"/>
       <w:r>
         <w:rPr>
           <w:lang w:val="fr-CH"/>
@@ -11787,7 +12520,7 @@
           <w:lang w:val="fr-CH"/>
         </w:rPr>
       </w:pPr>
-      <w:bookmarkStart w:id="24" w:name="_Toc338617931"/>
+      <w:bookmarkStart w:id="24" w:name="_Toc338619642"/>
       <w:r>
         <w:rPr>
           <w:lang w:val="fr-CH"/>
@@ -12013,7 +12746,7 @@
           <w:lang w:val="fr-CH"/>
         </w:rPr>
       </w:pPr>
-      <w:bookmarkStart w:id="25" w:name="_Toc338617932"/>
+      <w:bookmarkStart w:id="25" w:name="_Toc338619643"/>
       <w:r>
         <w:rPr>
           <w:lang w:val="fr-CH"/>
@@ -12100,7 +12833,7 @@
           <w:lang w:val="fr-CH"/>
         </w:rPr>
       </w:pPr>
-      <w:bookmarkStart w:id="26" w:name="_Toc338617933"/>
+      <w:bookmarkStart w:id="26" w:name="_Toc338619644"/>
       <w:r>
         <w:rPr>
           <w:lang w:val="fr-CH"/>
@@ -12129,7 +12862,7 @@
       <w:pPr>
         <w:pStyle w:val="berschrift2"/>
       </w:pPr>
-      <w:bookmarkStart w:id="27" w:name="_Toc338617934"/>
+      <w:bookmarkStart w:id="27" w:name="_Toc338619645"/>
       <w:r>
         <w:t>Over the database interface</w:t>
       </w:r>
@@ -12169,7 +12902,7 @@
       <w:pPr>
         <w:pStyle w:val="berschrift2"/>
       </w:pPr>
-      <w:bookmarkStart w:id="28" w:name="_Toc338617935"/>
+      <w:bookmarkStart w:id="28" w:name="_Toc338619646"/>
       <w:r>
         <w:t>Over e-Mail</w:t>
       </w:r>
@@ -12234,7 +12967,7 @@
       <w:pPr>
         <w:pStyle w:val="berschrift1"/>
       </w:pPr>
-      <w:bookmarkStart w:id="29" w:name="_Toc338617936"/>
+      <w:bookmarkStart w:id="29" w:name="_Toc338619647"/>
       <w:r>
         <w:t>Manage your addresses</w:t>
       </w:r>
@@ -12244,7 +12977,7 @@
       <w:pPr>
         <w:pStyle w:val="berschrift2"/>
       </w:pPr>
-      <w:bookmarkStart w:id="30" w:name="_Toc338617937"/>
+      <w:bookmarkStart w:id="30" w:name="_Toc338619648"/>
       <w:r>
         <w:t>Search an address</w:t>
       </w:r>
@@ -12370,7 +13103,7 @@
       <w:pPr>
         <w:pStyle w:val="berschrift2"/>
       </w:pPr>
-      <w:bookmarkStart w:id="31" w:name="_Toc338617938"/>
+      <w:bookmarkStart w:id="31" w:name="_Toc338619649"/>
       <w:r>
         <w:t>Add an address</w:t>
       </w:r>
@@ -12380,7 +13113,7 @@
       <w:pPr>
         <w:pStyle w:val="berschrift3"/>
       </w:pPr>
-      <w:bookmarkStart w:id="32" w:name="_Toc338617939"/>
+      <w:bookmarkStart w:id="32" w:name="_Toc338619650"/>
       <w:r>
         <w:t xml:space="preserve">With </w:t>
       </w:r>
@@ -12408,7 +13141,7 @@
       <w:pPr>
         <w:pStyle w:val="berschrift3"/>
       </w:pPr>
-      <w:bookmarkStart w:id="33" w:name="_Toc338617940"/>
+      <w:bookmarkStart w:id="33" w:name="_Toc338619651"/>
       <w:r>
         <w:t xml:space="preserve">With </w:t>
       </w:r>
@@ -12476,7 +13209,7 @@
           <w:lang w:val="fr-CH"/>
         </w:rPr>
       </w:pPr>
-      <w:bookmarkStart w:id="34" w:name="_Toc338617941"/>
+      <w:bookmarkStart w:id="34" w:name="_Toc338619652"/>
       <w:r>
         <w:rPr>
           <w:lang w:val="fr-CH"/>
@@ -12548,7 +13281,7 @@
       <w:pPr>
         <w:pStyle w:val="berschrift2"/>
       </w:pPr>
-      <w:bookmarkStart w:id="35" w:name="_Toc338617942"/>
+      <w:bookmarkStart w:id="35" w:name="_Toc338619653"/>
       <w:r>
         <w:t>Edit an address</w:t>
       </w:r>
@@ -12619,7 +13352,7 @@
           <w:lang w:val="fr-CH"/>
         </w:rPr>
       </w:pPr>
-      <w:bookmarkStart w:id="36" w:name="_Toc338617943"/>
+      <w:bookmarkStart w:id="36" w:name="_Toc338619654"/>
       <w:r>
         <w:rPr>
           <w:lang w:val="fr-CH"/>
@@ -12749,7 +13482,7 @@
               <w:noProof/>
               <w:lang w:val="de-DE"/>
             </w:rPr>
-            <w:t>1</w:t>
+            <w:t>3</w:t>
           </w:r>
           <w:r>
             <w:rPr>
@@ -14208,7 +14941,7 @@
     </w:lvl>
   </w:abstractNum>
   <w:abstractNum w:abstractNumId="13">
-    <w:nsid w:val="57051BA6"/>
+    <w:nsid w:val="458B1FFE"/>
     <w:multiLevelType w:val="hybridMultilevel"/>
     <w:tmpl w:val="5A0CFA30"/>
     <w:lvl w:ilvl="0" w:tplc="34A6309C">
@@ -14297,7 +15030,7 @@
     </w:lvl>
   </w:abstractNum>
   <w:abstractNum w:abstractNumId="14">
-    <w:nsid w:val="5DF83E88"/>
+    <w:nsid w:val="57051BA6"/>
     <w:multiLevelType w:val="hybridMultilevel"/>
     <w:tmpl w:val="5A0CFA30"/>
     <w:lvl w:ilvl="0" w:tplc="34A6309C">
@@ -14386,6 +15119,95 @@
     </w:lvl>
   </w:abstractNum>
   <w:abstractNum w:abstractNumId="15">
+    <w:nsid w:val="5DF83E88"/>
+    <w:multiLevelType w:val="hybridMultilevel"/>
+    <w:tmpl w:val="5A0CFA30"/>
+    <w:lvl w:ilvl="0" w:tplc="34A6309C">
+      <w:start w:val="1"/>
+      <w:numFmt w:val="decimal"/>
+      <w:lvlText w:val="%1)"/>
+      <w:lvlJc w:val="left"/>
+      <w:pPr>
+        <w:ind w:left="1080" w:hanging="360"/>
+      </w:pPr>
+      <w:rPr>
+        <w:rFonts w:hint="default"/>
+      </w:rPr>
+    </w:lvl>
+    <w:lvl w:ilvl="1" w:tplc="08070019" w:tentative="1">
+      <w:start w:val="1"/>
+      <w:numFmt w:val="lowerLetter"/>
+      <w:lvlText w:val="%2."/>
+      <w:lvlJc w:val="left"/>
+      <w:pPr>
+        <w:ind w:left="1800" w:hanging="360"/>
+      </w:pPr>
+    </w:lvl>
+    <w:lvl w:ilvl="2" w:tplc="0807001B" w:tentative="1">
+      <w:start w:val="1"/>
+      <w:numFmt w:val="lowerRoman"/>
+      <w:lvlText w:val="%3."/>
+      <w:lvlJc w:val="right"/>
+      <w:pPr>
+        <w:ind w:left="2520" w:hanging="180"/>
+      </w:pPr>
+    </w:lvl>
+    <w:lvl w:ilvl="3" w:tplc="0807000F" w:tentative="1">
+      <w:start w:val="1"/>
+      <w:numFmt w:val="decimal"/>
+      <w:lvlText w:val="%4."/>
+      <w:lvlJc w:val="left"/>
+      <w:pPr>
+        <w:ind w:left="3240" w:hanging="360"/>
+      </w:pPr>
+    </w:lvl>
+    <w:lvl w:ilvl="4" w:tplc="08070019" w:tentative="1">
+      <w:start w:val="1"/>
+      <w:numFmt w:val="lowerLetter"/>
+      <w:lvlText w:val="%5."/>
+      <w:lvlJc w:val="left"/>
+      <w:pPr>
+        <w:ind w:left="3960" w:hanging="360"/>
+      </w:pPr>
+    </w:lvl>
+    <w:lvl w:ilvl="5" w:tplc="0807001B" w:tentative="1">
+      <w:start w:val="1"/>
+      <w:numFmt w:val="lowerRoman"/>
+      <w:lvlText w:val="%6."/>
+      <w:lvlJc w:val="right"/>
+      <w:pPr>
+        <w:ind w:left="4680" w:hanging="180"/>
+      </w:pPr>
+    </w:lvl>
+    <w:lvl w:ilvl="6" w:tplc="0807000F" w:tentative="1">
+      <w:start w:val="1"/>
+      <w:numFmt w:val="decimal"/>
+      <w:lvlText w:val="%7."/>
+      <w:lvlJc w:val="left"/>
+      <w:pPr>
+        <w:ind w:left="5400" w:hanging="360"/>
+      </w:pPr>
+    </w:lvl>
+    <w:lvl w:ilvl="7" w:tplc="08070019" w:tentative="1">
+      <w:start w:val="1"/>
+      <w:numFmt w:val="lowerLetter"/>
+      <w:lvlText w:val="%8."/>
+      <w:lvlJc w:val="left"/>
+      <w:pPr>
+        <w:ind w:left="6120" w:hanging="360"/>
+      </w:pPr>
+    </w:lvl>
+    <w:lvl w:ilvl="8" w:tplc="0807001B" w:tentative="1">
+      <w:start w:val="1"/>
+      <w:numFmt w:val="lowerRoman"/>
+      <w:lvlText w:val="%9."/>
+      <w:lvlJc w:val="right"/>
+      <w:pPr>
+        <w:ind w:left="6840" w:hanging="180"/>
+      </w:pPr>
+    </w:lvl>
+  </w:abstractNum>
+  <w:abstractNum w:abstractNumId="16">
     <w:nsid w:val="745B279E"/>
     <w:multiLevelType w:val="hybridMultilevel"/>
     <w:tmpl w:val="EEF84E48"/>
@@ -14493,13 +15315,13 @@
     <w:abstractNumId w:val="2"/>
   </w:num>
   <w:num w:numId="7">
-    <w:abstractNumId w:val="13"/>
+    <w:abstractNumId w:val="14"/>
   </w:num>
   <w:num w:numId="8">
     <w:abstractNumId w:val="7"/>
   </w:num>
   <w:num w:numId="9">
-    <w:abstractNumId w:val="14"/>
+    <w:abstractNumId w:val="15"/>
   </w:num>
   <w:num w:numId="10">
     <w:abstractNumId w:val="8"/>
@@ -14547,7 +15369,7 @@
     </w:lvlOverride>
   </w:num>
   <w:num w:numId="16">
-    <w:abstractNumId w:val="15"/>
+    <w:abstractNumId w:val="16"/>
   </w:num>
   <w:num w:numId="17">
     <w:abstractNumId w:val="10"/>
@@ -14581,6 +15403,9 @@
     <w:lvlOverride w:ilvl="8">
       <w:startOverride w:val="1"/>
     </w:lvlOverride>
+  </w:num>
+  <w:num w:numId="19">
+    <w:abstractNumId w:val="13"/>
   </w:num>
 </w:numbering>
 </file>
@@ -16843,7 +17668,7 @@
 </file>
 
 <file path=customXml/itemProps1.xml><?xml version="1.0" encoding="utf-8"?>
-<ds:datastoreItem xmlns:ds="http://schemas.openxmlformats.org/officeDocument/2006/customXml" ds:itemID="{4A171E60-916D-4601-972D-7A81CFA431FC}">
+<ds:datastoreItem xmlns:ds="http://schemas.openxmlformats.org/officeDocument/2006/customXml" ds:itemID="{F65B43ED-D9DF-447C-BEFB-1B35A5F105F8}">
   <ds:schemaRefs>
     <ds:schemaRef ds:uri="http://schemas.openxmlformats.org/officeDocument/2006/bibliography"/>
   </ds:schemaRefs>

</xml_diff>

<commit_message>
- Chg: Improve build utiliy, add sample htaccess file.
</commit_message>
<xml_diff>
--- a/_howto/_USER_GUIDE.docx
+++ b/_howto/_USER_GUIDE.docx
@@ -6,6 +6,7 @@
       <w:pPr>
         <w:jc w:val="center"/>
       </w:pPr>
+      <w:bookmarkStart w:id="0" w:name="_GoBack"/>
       <w:r>
         <w:rPr>
           <w:noProof/>
@@ -162,7 +163,7 @@
           <w:r>
             <w:fldChar w:fldCharType="separate"/>
           </w:r>
-          <w:hyperlink w:anchor="_Toc338619619" w:history="1">
+          <w:hyperlink w:anchor="_Toc338794674" w:history="1">
             <w:r>
               <w:rPr>
                 <w:rStyle w:val="Hyperlink"/>
@@ -207,7 +208,7 @@
                 <w:noProof/>
                 <w:webHidden/>
               </w:rPr>
-              <w:instrText xml:space="preserve"> PAGEREF _Toc338619619 \h </w:instrText>
+              <w:instrText xml:space="preserve"> PAGEREF _Toc338794674 \h </w:instrText>
             </w:r>
             <w:r>
               <w:rPr>
@@ -252,7 +253,7 @@
               <w:lang w:eastAsia="de-CH"/>
             </w:rPr>
           </w:pPr>
-          <w:hyperlink w:anchor="_Toc338619620" w:history="1">
+          <w:hyperlink w:anchor="_Toc338794675" w:history="1">
             <w:r>
               <w:rPr>
                 <w:rStyle w:val="Hyperlink"/>
@@ -274,7 +275,7 @@
                 <w:rStyle w:val="Hyperlink"/>
                 <w:noProof/>
               </w:rPr>
-              <w:t>Minimal installation</w:t>
+              <w:t>Quick installation</w:t>
             </w:r>
             <w:r>
               <w:rPr>
@@ -295,7 +296,7 @@
                 <w:noProof/>
                 <w:webHidden/>
               </w:rPr>
-              <w:instrText xml:space="preserve"> PAGEREF _Toc338619620 \h </w:instrText>
+              <w:instrText xml:space="preserve"> PAGEREF _Toc338794675 \h </w:instrText>
             </w:r>
             <w:r>
               <w:rPr>
@@ -340,12 +341,11 @@
               <w:lang w:eastAsia="de-CH"/>
             </w:rPr>
           </w:pPr>
-          <w:hyperlink w:anchor="_Toc338619621" w:history="1">
+          <w:hyperlink w:anchor="_Toc338794676" w:history="1">
             <w:r>
               <w:rPr>
                 <w:rStyle w:val="Hyperlink"/>
                 <w:noProof/>
-                <w:lang w:val="fr-CH"/>
               </w:rPr>
               <w:t>2.2</w:t>
             </w:r>
@@ -362,19 +362,108 @@
               <w:rPr>
                 <w:rStyle w:val="Hyperlink"/>
                 <w:noProof/>
+              </w:rPr>
+              <w:t>Manual installation</w:t>
+            </w:r>
+            <w:r>
+              <w:rPr>
+                <w:noProof/>
+                <w:webHidden/>
+              </w:rPr>
+              <w:tab/>
+            </w:r>
+            <w:r>
+              <w:rPr>
+                <w:noProof/>
+                <w:webHidden/>
+              </w:rPr>
+              <w:fldChar w:fldCharType="begin"/>
+            </w:r>
+            <w:r>
+              <w:rPr>
+                <w:noProof/>
+                <w:webHidden/>
+              </w:rPr>
+              <w:instrText xml:space="preserve"> PAGEREF _Toc338794676 \h </w:instrText>
+            </w:r>
+            <w:r>
+              <w:rPr>
+                <w:noProof/>
+                <w:webHidden/>
+              </w:rPr>
+            </w:r>
+            <w:r>
+              <w:rPr>
+                <w:noProof/>
+                <w:webHidden/>
+              </w:rPr>
+              <w:fldChar w:fldCharType="separate"/>
+            </w:r>
+            <w:r>
+              <w:rPr>
+                <w:noProof/>
+                <w:webHidden/>
+              </w:rPr>
+              <w:t>2</w:t>
+            </w:r>
+            <w:r>
+              <w:rPr>
+                <w:noProof/>
+                <w:webHidden/>
+              </w:rPr>
+              <w:fldChar w:fldCharType="end"/>
+            </w:r>
+          </w:hyperlink>
+        </w:p>
+        <w:p>
+          <w:pPr>
+            <w:pStyle w:val="Verzeichnis2"/>
+            <w:tabs>
+              <w:tab w:val="left" w:pos="880"/>
+              <w:tab w:val="right" w:leader="dot" w:pos="9062"/>
+            </w:tabs>
+            <w:rPr>
+              <w:noProof/>
+              <w:sz w:val="22"/>
+              <w:szCs w:val="22"/>
+              <w:lang w:eastAsia="de-CH"/>
+            </w:rPr>
+          </w:pPr>
+          <w:hyperlink w:anchor="_Toc338794677" w:history="1">
+            <w:r>
+              <w:rPr>
+                <w:rStyle w:val="Hyperlink"/>
+                <w:noProof/>
                 <w:lang w:val="fr-CH"/>
               </w:rPr>
-              <w:t>setup user and passwords</w:t>
-            </w:r>
-            <w:r>
-              <w:rPr>
-                <w:noProof/>
-                <w:webHidden/>
+              <w:t>2.3</w:t>
+            </w:r>
+            <w:r>
+              <w:rPr>
+                <w:noProof/>
+                <w:sz w:val="22"/>
+                <w:szCs w:val="22"/>
+                <w:lang w:eastAsia="de-CH"/>
               </w:rPr>
               <w:tab/>
             </w:r>
             <w:r>
               <w:rPr>
+                <w:rStyle w:val="Hyperlink"/>
+                <w:noProof/>
+                <w:lang w:val="fr-CH"/>
+              </w:rPr>
+              <w:t>Setup user and passwords</w:t>
+            </w:r>
+            <w:r>
+              <w:rPr>
+                <w:noProof/>
+                <w:webHidden/>
+              </w:rPr>
+              <w:tab/>
+            </w:r>
+            <w:r>
+              <w:rPr>
                 <w:noProof/>
                 <w:webHidden/>
               </w:rPr>
@@ -385,7 +474,7 @@
                 <w:noProof/>
                 <w:webHidden/>
               </w:rPr>
-              <w:instrText xml:space="preserve"> PAGEREF _Toc338619621 \h </w:instrText>
+              <w:instrText xml:space="preserve"> PAGEREF _Toc338794677 \h </w:instrText>
             </w:r>
             <w:r>
               <w:rPr>
@@ -430,14 +519,14 @@
               <w:lang w:eastAsia="de-CH"/>
             </w:rPr>
           </w:pPr>
-          <w:hyperlink w:anchor="_Toc338619622" w:history="1">
+          <w:hyperlink w:anchor="_Toc338794678" w:history="1">
             <w:r>
               <w:rPr>
                 <w:rStyle w:val="Hyperlink"/>
                 <w:noProof/>
                 <w:lang w:val="fr-CH"/>
               </w:rPr>
-              <w:t>2.2.1</w:t>
+              <w:t>2.3.1</w:t>
             </w:r>
             <w:r>
               <w:rPr>
@@ -475,7 +564,7 @@
                 <w:noProof/>
                 <w:webHidden/>
               </w:rPr>
-              <w:instrText xml:space="preserve"> PAGEREF _Toc338619622 \h </w:instrText>
+              <w:instrText xml:space="preserve"> PAGEREF _Toc338794678 \h </w:instrText>
             </w:r>
             <w:r>
               <w:rPr>
@@ -520,14 +609,14 @@
               <w:lang w:eastAsia="de-CH"/>
             </w:rPr>
           </w:pPr>
-          <w:hyperlink w:anchor="_Toc338619623" w:history="1">
+          <w:hyperlink w:anchor="_Toc338794679" w:history="1">
             <w:r>
               <w:rPr>
                 <w:rStyle w:val="Hyperlink"/>
                 <w:noProof/>
                 <w:lang w:val="fr-CH"/>
               </w:rPr>
-              <w:t>2.2.2</w:t>
+              <w:t>2.3.2</w:t>
             </w:r>
             <w:r>
               <w:rPr>
@@ -565,7 +654,7 @@
                 <w:noProof/>
                 <w:webHidden/>
               </w:rPr>
-              <w:instrText xml:space="preserve"> PAGEREF _Toc338619623 \h </w:instrText>
+              <w:instrText xml:space="preserve"> PAGEREF _Toc338794679 \h </w:instrText>
             </w:r>
             <w:r>
               <w:rPr>
@@ -610,14 +699,14 @@
               <w:lang w:eastAsia="de-CH"/>
             </w:rPr>
           </w:pPr>
-          <w:hyperlink w:anchor="_Toc338619624" w:history="1">
+          <w:hyperlink w:anchor="_Toc338794680" w:history="1">
             <w:r>
               <w:rPr>
                 <w:rStyle w:val="Hyperlink"/>
                 <w:noProof/>
                 <w:lang w:val="fr-CH"/>
               </w:rPr>
-              <w:t>2.2.1</w:t>
+              <w:t>2.3.1</w:t>
             </w:r>
             <w:r>
               <w:rPr>
@@ -655,7 +744,7 @@
                 <w:noProof/>
                 <w:webHidden/>
               </w:rPr>
-              <w:instrText xml:space="preserve"> PAGEREF _Toc338619624 \h </w:instrText>
+              <w:instrText xml:space="preserve"> PAGEREF _Toc338794680 \h </w:instrText>
             </w:r>
             <w:r>
               <w:rPr>
@@ -700,13 +789,13 @@
               <w:lang w:eastAsia="de-CH"/>
             </w:rPr>
           </w:pPr>
-          <w:hyperlink w:anchor="_Toc338619625" w:history="1">
+          <w:hyperlink w:anchor="_Toc338794681" w:history="1">
             <w:r>
               <w:rPr>
                 <w:rStyle w:val="Hyperlink"/>
                 <w:noProof/>
               </w:rPr>
-              <w:t>2.2.2</w:t>
+              <w:t>2.3.2</w:t>
             </w:r>
             <w:r>
               <w:rPr>
@@ -743,7 +832,7 @@
                 <w:noProof/>
                 <w:webHidden/>
               </w:rPr>
-              <w:instrText xml:space="preserve"> PAGEREF _Toc338619625 \h </w:instrText>
+              <w:instrText xml:space="preserve"> PAGEREF _Toc338794681 \h </w:instrText>
             </w:r>
             <w:r>
               <w:rPr>
@@ -763,7 +852,7 @@
                 <w:noProof/>
                 <w:webHidden/>
               </w:rPr>
-              <w:t>2</w:t>
+              <w:t>3</w:t>
             </w:r>
             <w:r>
               <w:rPr>
@@ -788,13 +877,13 @@
               <w:lang w:eastAsia="de-CH"/>
             </w:rPr>
           </w:pPr>
-          <w:hyperlink w:anchor="_Toc338619626" w:history="1">
+          <w:hyperlink w:anchor="_Toc338794682" w:history="1">
             <w:r>
               <w:rPr>
                 <w:rStyle w:val="Hyperlink"/>
                 <w:noProof/>
               </w:rPr>
-              <w:t>2.2.3</w:t>
+              <w:t>2.3.3</w:t>
             </w:r>
             <w:r>
               <w:rPr>
@@ -831,7 +920,7 @@
                 <w:noProof/>
                 <w:webHidden/>
               </w:rPr>
-              <w:instrText xml:space="preserve"> PAGEREF _Toc338619626 \h </w:instrText>
+              <w:instrText xml:space="preserve"> PAGEREF _Toc338794682 \h </w:instrText>
             </w:r>
             <w:r>
               <w:rPr>
@@ -876,14 +965,14 @@
               <w:lang w:eastAsia="de-CH"/>
             </w:rPr>
           </w:pPr>
-          <w:hyperlink w:anchor="_Toc338619627" w:history="1">
+          <w:hyperlink w:anchor="_Toc338794683" w:history="1">
             <w:r>
               <w:rPr>
                 <w:rStyle w:val="Hyperlink"/>
                 <w:noProof/>
                 <w:lang w:val="fr-CH"/>
               </w:rPr>
-              <w:t>2.3</w:t>
+              <w:t>2.4</w:t>
             </w:r>
             <w:r>
               <w:rPr>
@@ -921,7 +1010,7 @@
                 <w:noProof/>
                 <w:webHidden/>
               </w:rPr>
-              <w:instrText xml:space="preserve"> PAGEREF _Toc338619627 \h </w:instrText>
+              <w:instrText xml:space="preserve"> PAGEREF _Toc338794683 \h </w:instrText>
             </w:r>
             <w:r>
               <w:rPr>
@@ -966,14 +1055,14 @@
               <w:lang w:eastAsia="de-CH"/>
             </w:rPr>
           </w:pPr>
-          <w:hyperlink w:anchor="_Toc338619628" w:history="1">
+          <w:hyperlink w:anchor="_Toc338794684" w:history="1">
             <w:r>
               <w:rPr>
                 <w:rStyle w:val="Hyperlink"/>
                 <w:noProof/>
                 <w:lang w:val="fr-CH"/>
               </w:rPr>
-              <w:t>2.3.1</w:t>
+              <w:t>2.4.1</w:t>
             </w:r>
             <w:r>
               <w:rPr>
@@ -990,7 +1079,7 @@
                 <w:noProof/>
                 <w:lang w:val="fr-CH"/>
               </w:rPr>
-              <w:t>iPhone / Android integration</w:t>
+              <w:t>Yahoo-, Gmail-, hotmail for mailing</w:t>
             </w:r>
             <w:r>
               <w:rPr>
@@ -1011,7 +1100,7 @@
                 <w:noProof/>
                 <w:webHidden/>
               </w:rPr>
-              <w:instrText xml:space="preserve"> PAGEREF _Toc338619628 \h </w:instrText>
+              <w:instrText xml:space="preserve"> PAGEREF _Toc338794684 \h </w:instrText>
             </w:r>
             <w:r>
               <w:rPr>
@@ -1056,13 +1145,14 @@
               <w:lang w:eastAsia="de-CH"/>
             </w:rPr>
           </w:pPr>
-          <w:hyperlink w:anchor="_Toc338619629" w:history="1">
+          <w:hyperlink w:anchor="_Toc338794685" w:history="1">
             <w:r>
               <w:rPr>
                 <w:rStyle w:val="Hyperlink"/>
                 <w:noProof/>
-              </w:rPr>
-              <w:t>2.3.2</w:t>
+                <w:lang w:val="fr-CH"/>
+              </w:rPr>
+              <w:t>2.4.2</w:t>
             </w:r>
             <w:r>
               <w:rPr>
@@ -1077,6 +1167,95 @@
               <w:rPr>
                 <w:rStyle w:val="Hyperlink"/>
                 <w:noProof/>
+                <w:lang w:val="fr-CH"/>
+              </w:rPr>
+              <w:t>iPhone / Android synchronization</w:t>
+            </w:r>
+            <w:r>
+              <w:rPr>
+                <w:noProof/>
+                <w:webHidden/>
+              </w:rPr>
+              <w:tab/>
+            </w:r>
+            <w:r>
+              <w:rPr>
+                <w:noProof/>
+                <w:webHidden/>
+              </w:rPr>
+              <w:fldChar w:fldCharType="begin"/>
+            </w:r>
+            <w:r>
+              <w:rPr>
+                <w:noProof/>
+                <w:webHidden/>
+              </w:rPr>
+              <w:instrText xml:space="preserve"> PAGEREF _Toc338794685 \h </w:instrText>
+            </w:r>
+            <w:r>
+              <w:rPr>
+                <w:noProof/>
+                <w:webHidden/>
+              </w:rPr>
+            </w:r>
+            <w:r>
+              <w:rPr>
+                <w:noProof/>
+                <w:webHidden/>
+              </w:rPr>
+              <w:fldChar w:fldCharType="separate"/>
+            </w:r>
+            <w:r>
+              <w:rPr>
+                <w:noProof/>
+                <w:webHidden/>
+              </w:rPr>
+              <w:t>3</w:t>
+            </w:r>
+            <w:r>
+              <w:rPr>
+                <w:noProof/>
+                <w:webHidden/>
+              </w:rPr>
+              <w:fldChar w:fldCharType="end"/>
+            </w:r>
+          </w:hyperlink>
+        </w:p>
+        <w:p>
+          <w:pPr>
+            <w:pStyle w:val="Verzeichnis3"/>
+            <w:tabs>
+              <w:tab w:val="left" w:pos="1100"/>
+              <w:tab w:val="right" w:leader="dot" w:pos="9062"/>
+            </w:tabs>
+            <w:rPr>
+              <w:noProof/>
+              <w:sz w:val="22"/>
+              <w:szCs w:val="22"/>
+              <w:lang w:eastAsia="de-CH"/>
+            </w:rPr>
+          </w:pPr>
+          <w:hyperlink w:anchor="_Toc338794686" w:history="1">
+            <w:r>
+              <w:rPr>
+                <w:rStyle w:val="Hyperlink"/>
+                <w:noProof/>
+              </w:rPr>
+              <w:t>2.4.3</w:t>
+            </w:r>
+            <w:r>
+              <w:rPr>
+                <w:noProof/>
+                <w:sz w:val="22"/>
+                <w:szCs w:val="22"/>
+                <w:lang w:eastAsia="de-CH"/>
+              </w:rPr>
+              <w:tab/>
+            </w:r>
+            <w:r>
+              <w:rPr>
+                <w:rStyle w:val="Hyperlink"/>
+                <w:noProof/>
               </w:rPr>
               <w:t>Facebook / Twitter / Google integration</w:t>
             </w:r>
@@ -1099,7 +1278,7 @@
                 <w:noProof/>
                 <w:webHidden/>
               </w:rPr>
-              <w:instrText xml:space="preserve"> PAGEREF _Toc338619629 \h </w:instrText>
+              <w:instrText xml:space="preserve"> PAGEREF _Toc338794686 \h </w:instrText>
             </w:r>
             <w:r>
               <w:rPr>
@@ -1144,14 +1323,14 @@
               <w:lang w:eastAsia="de-CH"/>
             </w:rPr>
           </w:pPr>
-          <w:hyperlink w:anchor="_Toc338619630" w:history="1">
+          <w:hyperlink w:anchor="_Toc338794687" w:history="1">
             <w:r>
               <w:rPr>
                 <w:rStyle w:val="Hyperlink"/>
                 <w:noProof/>
                 <w:lang w:val="fr-CH"/>
               </w:rPr>
-              <w:t>2.4</w:t>
+              <w:t>2.5</w:t>
             </w:r>
             <w:r>
               <w:rPr>
@@ -1189,7 +1368,7 @@
                 <w:noProof/>
                 <w:webHidden/>
               </w:rPr>
-              <w:instrText xml:space="preserve"> PAGEREF _Toc338619630 \h </w:instrText>
+              <w:instrText xml:space="preserve"> PAGEREF _Toc338794687 \h </w:instrText>
             </w:r>
             <w:r>
               <w:rPr>
@@ -1234,14 +1413,14 @@
               <w:lang w:eastAsia="de-CH"/>
             </w:rPr>
           </w:pPr>
-          <w:hyperlink w:anchor="_Toc338619631" w:history="1">
+          <w:hyperlink w:anchor="_Toc338794688" w:history="1">
             <w:r>
               <w:rPr>
                 <w:rStyle w:val="Hyperlink"/>
                 <w:noProof/>
                 <w:lang w:val="fr-CH"/>
               </w:rPr>
-              <w:t>2.4.1</w:t>
+              <w:t>2.5.1</w:t>
             </w:r>
             <w:r>
               <w:rPr>
@@ -1279,7 +1458,7 @@
                 <w:noProof/>
                 <w:webHidden/>
               </w:rPr>
-              <w:instrText xml:space="preserve"> PAGEREF _Toc338619631 \h </w:instrText>
+              <w:instrText xml:space="preserve"> PAGEREF _Toc338794688 \h </w:instrText>
             </w:r>
             <w:r>
               <w:rPr>
@@ -1324,14 +1503,14 @@
               <w:lang w:eastAsia="de-CH"/>
             </w:rPr>
           </w:pPr>
-          <w:hyperlink w:anchor="_Toc338619632" w:history="1">
+          <w:hyperlink w:anchor="_Toc338794689" w:history="1">
             <w:r>
               <w:rPr>
                 <w:rStyle w:val="Hyperlink"/>
                 <w:noProof/>
                 <w:lang w:val="fr-CH"/>
               </w:rPr>
-              <w:t>2.4.2</w:t>
+              <w:t>2.5.2</w:t>
             </w:r>
             <w:r>
               <w:rPr>
@@ -1369,7 +1548,7 @@
                 <w:noProof/>
                 <w:webHidden/>
               </w:rPr>
-              <w:instrText xml:space="preserve"> PAGEREF _Toc338619632 \h </w:instrText>
+              <w:instrText xml:space="preserve"> PAGEREF _Toc338794689 \h </w:instrText>
             </w:r>
             <w:r>
               <w:rPr>
@@ -1414,7 +1593,7 @@
               <w:lang w:eastAsia="de-CH"/>
             </w:rPr>
           </w:pPr>
-          <w:hyperlink w:anchor="_Toc338619633" w:history="1">
+          <w:hyperlink w:anchor="_Toc338794690" w:history="1">
             <w:r>
               <w:rPr>
                 <w:rStyle w:val="Hyperlink"/>
@@ -1459,7 +1638,7 @@
                 <w:noProof/>
                 <w:webHidden/>
               </w:rPr>
-              <w:instrText xml:space="preserve"> PAGEREF _Toc338619633 \h </w:instrText>
+              <w:instrText xml:space="preserve"> PAGEREF _Toc338794690 \h </w:instrText>
             </w:r>
             <w:r>
               <w:rPr>
@@ -1504,7 +1683,7 @@
               <w:lang w:eastAsia="de-CH"/>
             </w:rPr>
           </w:pPr>
-          <w:hyperlink w:anchor="_Toc338619634" w:history="1">
+          <w:hyperlink w:anchor="_Toc338794691" w:history="1">
             <w:r>
               <w:rPr>
                 <w:rStyle w:val="Hyperlink"/>
@@ -1549,7 +1728,7 @@
                 <w:noProof/>
                 <w:webHidden/>
               </w:rPr>
-              <w:instrText xml:space="preserve"> PAGEREF _Toc338619634 \h </w:instrText>
+              <w:instrText xml:space="preserve"> PAGEREF _Toc338794691 \h </w:instrText>
             </w:r>
             <w:r>
               <w:rPr>
@@ -1594,7 +1773,7 @@
               <w:lang w:eastAsia="de-CH"/>
             </w:rPr>
           </w:pPr>
-          <w:hyperlink w:anchor="_Toc338619635" w:history="1">
+          <w:hyperlink w:anchor="_Toc338794692" w:history="1">
             <w:r>
               <w:rPr>
                 <w:rStyle w:val="Hyperlink"/>
@@ -1639,7 +1818,7 @@
                 <w:noProof/>
                 <w:webHidden/>
               </w:rPr>
-              <w:instrText xml:space="preserve"> PAGEREF _Toc338619635 \h </w:instrText>
+              <w:instrText xml:space="preserve"> PAGEREF _Toc338794692 \h </w:instrText>
             </w:r>
             <w:r>
               <w:rPr>
@@ -1684,7 +1863,7 @@
               <w:lang w:eastAsia="de-CH"/>
             </w:rPr>
           </w:pPr>
-          <w:hyperlink w:anchor="_Toc338619636" w:history="1">
+          <w:hyperlink w:anchor="_Toc338794693" w:history="1">
             <w:r>
               <w:rPr>
                 <w:rStyle w:val="Hyperlink"/>
@@ -1729,7 +1908,7 @@
                 <w:noProof/>
                 <w:webHidden/>
               </w:rPr>
-              <w:instrText xml:space="preserve"> PAGEREF _Toc338619636 \h </w:instrText>
+              <w:instrText xml:space="preserve"> PAGEREF _Toc338794693 \h </w:instrText>
             </w:r>
             <w:r>
               <w:rPr>
@@ -1774,7 +1953,7 @@
               <w:lang w:eastAsia="de-CH"/>
             </w:rPr>
           </w:pPr>
-          <w:hyperlink w:anchor="_Toc338619637" w:history="1">
+          <w:hyperlink w:anchor="_Toc338794694" w:history="1">
             <w:r>
               <w:rPr>
                 <w:rStyle w:val="Hyperlink"/>
@@ -1819,7 +1998,7 @@
                 <w:noProof/>
                 <w:webHidden/>
               </w:rPr>
-              <w:instrText xml:space="preserve"> PAGEREF _Toc338619637 \h </w:instrText>
+              <w:instrText xml:space="preserve"> PAGEREF _Toc338794694 \h </w:instrText>
             </w:r>
             <w:r>
               <w:rPr>
@@ -1864,7 +2043,7 @@
               <w:lang w:eastAsia="de-CH"/>
             </w:rPr>
           </w:pPr>
-          <w:hyperlink w:anchor="_Toc338619638" w:history="1">
+          <w:hyperlink w:anchor="_Toc338794695" w:history="1">
             <w:r>
               <w:rPr>
                 <w:rStyle w:val="Hyperlink"/>
@@ -1909,7 +2088,7 @@
                 <w:noProof/>
                 <w:webHidden/>
               </w:rPr>
-              <w:instrText xml:space="preserve"> PAGEREF _Toc338619638 \h </w:instrText>
+              <w:instrText xml:space="preserve"> PAGEREF _Toc338794695 \h </w:instrText>
             </w:r>
             <w:r>
               <w:rPr>
@@ -1954,7 +2133,7 @@
               <w:lang w:eastAsia="de-CH"/>
             </w:rPr>
           </w:pPr>
-          <w:hyperlink w:anchor="_Toc338619639" w:history="1">
+          <w:hyperlink w:anchor="_Toc338794696" w:history="1">
             <w:r>
               <w:rPr>
                 <w:rStyle w:val="Hyperlink"/>
@@ -1999,7 +2178,7 @@
                 <w:noProof/>
                 <w:webHidden/>
               </w:rPr>
-              <w:instrText xml:space="preserve"> PAGEREF _Toc338619639 \h </w:instrText>
+              <w:instrText xml:space="preserve"> PAGEREF _Toc338794696 \h </w:instrText>
             </w:r>
             <w:r>
               <w:rPr>
@@ -2044,7 +2223,7 @@
               <w:lang w:eastAsia="de-CH"/>
             </w:rPr>
           </w:pPr>
-          <w:hyperlink w:anchor="_Toc338619640" w:history="1">
+          <w:hyperlink w:anchor="_Toc338794697" w:history="1">
             <w:r>
               <w:rPr>
                 <w:rStyle w:val="Hyperlink"/>
@@ -2089,7 +2268,7 @@
                 <w:noProof/>
                 <w:webHidden/>
               </w:rPr>
-              <w:instrText xml:space="preserve"> PAGEREF _Toc338619640 \h </w:instrText>
+              <w:instrText xml:space="preserve"> PAGEREF _Toc338794697 \h </w:instrText>
             </w:r>
             <w:r>
               <w:rPr>
@@ -2134,7 +2313,7 @@
               <w:lang w:eastAsia="de-CH"/>
             </w:rPr>
           </w:pPr>
-          <w:hyperlink w:anchor="_Toc338619641" w:history="1">
+          <w:hyperlink w:anchor="_Toc338794698" w:history="1">
             <w:r>
               <w:rPr>
                 <w:rStyle w:val="Hyperlink"/>
@@ -2179,7 +2358,7 @@
                 <w:noProof/>
                 <w:webHidden/>
               </w:rPr>
-              <w:instrText xml:space="preserve"> PAGEREF _Toc338619641 \h </w:instrText>
+              <w:instrText xml:space="preserve"> PAGEREF _Toc338794698 \h </w:instrText>
             </w:r>
             <w:r>
               <w:rPr>
@@ -2224,7 +2403,7 @@
               <w:lang w:eastAsia="de-CH"/>
             </w:rPr>
           </w:pPr>
-          <w:hyperlink w:anchor="_Toc338619642" w:history="1">
+          <w:hyperlink w:anchor="_Toc338794699" w:history="1">
             <w:r>
               <w:rPr>
                 <w:rStyle w:val="Hyperlink"/>
@@ -2269,7 +2448,7 @@
                 <w:noProof/>
                 <w:webHidden/>
               </w:rPr>
-              <w:instrText xml:space="preserve"> PAGEREF _Toc338619642 \h </w:instrText>
+              <w:instrText xml:space="preserve"> PAGEREF _Toc338794699 \h </w:instrText>
             </w:r>
             <w:r>
               <w:rPr>
@@ -2314,7 +2493,7 @@
               <w:lang w:eastAsia="de-CH"/>
             </w:rPr>
           </w:pPr>
-          <w:hyperlink w:anchor="_Toc338619643" w:history="1">
+          <w:hyperlink w:anchor="_Toc338794700" w:history="1">
             <w:r>
               <w:rPr>
                 <w:rStyle w:val="Hyperlink"/>
@@ -2359,7 +2538,7 @@
                 <w:noProof/>
                 <w:webHidden/>
               </w:rPr>
-              <w:instrText xml:space="preserve"> PAGEREF _Toc338619643 \h </w:instrText>
+              <w:instrText xml:space="preserve"> PAGEREF _Toc338794700 \h </w:instrText>
             </w:r>
             <w:r>
               <w:rPr>
@@ -2404,7 +2583,7 @@
               <w:lang w:eastAsia="de-CH"/>
             </w:rPr>
           </w:pPr>
-          <w:hyperlink w:anchor="_Toc338619644" w:history="1">
+          <w:hyperlink w:anchor="_Toc338794701" w:history="1">
             <w:r>
               <w:rPr>
                 <w:rStyle w:val="Hyperlink"/>
@@ -2449,7 +2628,7 @@
                 <w:noProof/>
                 <w:webHidden/>
               </w:rPr>
-              <w:instrText xml:space="preserve"> PAGEREF _Toc338619644 \h </w:instrText>
+              <w:instrText xml:space="preserve"> PAGEREF _Toc338794701 \h </w:instrText>
             </w:r>
             <w:r>
               <w:rPr>
@@ -2494,7 +2673,7 @@
               <w:lang w:eastAsia="de-CH"/>
             </w:rPr>
           </w:pPr>
-          <w:hyperlink w:anchor="_Toc338619645" w:history="1">
+          <w:hyperlink w:anchor="_Toc338794702" w:history="1">
             <w:r>
               <w:rPr>
                 <w:rStyle w:val="Hyperlink"/>
@@ -2537,7 +2716,7 @@
                 <w:noProof/>
                 <w:webHidden/>
               </w:rPr>
-              <w:instrText xml:space="preserve"> PAGEREF _Toc338619645 \h </w:instrText>
+              <w:instrText xml:space="preserve"> PAGEREF _Toc338794702 \h </w:instrText>
             </w:r>
             <w:r>
               <w:rPr>
@@ -2582,7 +2761,7 @@
               <w:lang w:eastAsia="de-CH"/>
             </w:rPr>
           </w:pPr>
-          <w:hyperlink w:anchor="_Toc338619646" w:history="1">
+          <w:hyperlink w:anchor="_Toc338794703" w:history="1">
             <w:r>
               <w:rPr>
                 <w:rStyle w:val="Hyperlink"/>
@@ -2625,7 +2804,7 @@
                 <w:noProof/>
                 <w:webHidden/>
               </w:rPr>
-              <w:instrText xml:space="preserve"> PAGEREF _Toc338619646 \h </w:instrText>
+              <w:instrText xml:space="preserve"> PAGEREF _Toc338794703 \h </w:instrText>
             </w:r>
             <w:r>
               <w:rPr>
@@ -2670,7 +2849,7 @@
               <w:lang w:eastAsia="de-CH"/>
             </w:rPr>
           </w:pPr>
-          <w:hyperlink w:anchor="_Toc338619647" w:history="1">
+          <w:hyperlink w:anchor="_Toc338794704" w:history="1">
             <w:r>
               <w:rPr>
                 <w:rStyle w:val="Hyperlink"/>
@@ -2713,7 +2892,7 @@
                 <w:noProof/>
                 <w:webHidden/>
               </w:rPr>
-              <w:instrText xml:space="preserve"> PAGEREF _Toc338619647 \h </w:instrText>
+              <w:instrText xml:space="preserve"> PAGEREF _Toc338794704 \h </w:instrText>
             </w:r>
             <w:r>
               <w:rPr>
@@ -2758,7 +2937,7 @@
               <w:lang w:eastAsia="de-CH"/>
             </w:rPr>
           </w:pPr>
-          <w:hyperlink w:anchor="_Toc338619648" w:history="1">
+          <w:hyperlink w:anchor="_Toc338794705" w:history="1">
             <w:r>
               <w:rPr>
                 <w:rStyle w:val="Hyperlink"/>
@@ -2801,7 +2980,7 @@
                 <w:noProof/>
                 <w:webHidden/>
               </w:rPr>
-              <w:instrText xml:space="preserve"> PAGEREF _Toc338619648 \h </w:instrText>
+              <w:instrText xml:space="preserve"> PAGEREF _Toc338794705 \h </w:instrText>
             </w:r>
             <w:r>
               <w:rPr>
@@ -2846,7 +3025,7 @@
               <w:lang w:eastAsia="de-CH"/>
             </w:rPr>
           </w:pPr>
-          <w:hyperlink w:anchor="_Toc338619649" w:history="1">
+          <w:hyperlink w:anchor="_Toc338794706" w:history="1">
             <w:r>
               <w:rPr>
                 <w:rStyle w:val="Hyperlink"/>
@@ -2889,7 +3068,7 @@
                 <w:noProof/>
                 <w:webHidden/>
               </w:rPr>
-              <w:instrText xml:space="preserve"> PAGEREF _Toc338619649 \h </w:instrText>
+              <w:instrText xml:space="preserve"> PAGEREF _Toc338794706 \h </w:instrText>
             </w:r>
             <w:r>
               <w:rPr>
@@ -2934,7 +3113,7 @@
               <w:lang w:eastAsia="de-CH"/>
             </w:rPr>
           </w:pPr>
-          <w:hyperlink w:anchor="_Toc338619650" w:history="1">
+          <w:hyperlink w:anchor="_Toc338794707" w:history="1">
             <w:r>
               <w:rPr>
                 <w:rStyle w:val="Hyperlink"/>
@@ -2977,7 +3156,7 @@
                 <w:noProof/>
                 <w:webHidden/>
               </w:rPr>
-              <w:instrText xml:space="preserve"> PAGEREF _Toc338619650 \h </w:instrText>
+              <w:instrText xml:space="preserve"> PAGEREF _Toc338794707 \h </w:instrText>
             </w:r>
             <w:r>
               <w:rPr>
@@ -3022,7 +3201,7 @@
               <w:lang w:eastAsia="de-CH"/>
             </w:rPr>
           </w:pPr>
-          <w:hyperlink w:anchor="_Toc338619651" w:history="1">
+          <w:hyperlink w:anchor="_Toc338794708" w:history="1">
             <w:r>
               <w:rPr>
                 <w:rStyle w:val="Hyperlink"/>
@@ -3065,7 +3244,7 @@
                 <w:noProof/>
                 <w:webHidden/>
               </w:rPr>
-              <w:instrText xml:space="preserve"> PAGEREF _Toc338619651 \h </w:instrText>
+              <w:instrText xml:space="preserve"> PAGEREF _Toc338794708 \h </w:instrText>
             </w:r>
             <w:r>
               <w:rPr>
@@ -3110,7 +3289,7 @@
               <w:lang w:eastAsia="de-CH"/>
             </w:rPr>
           </w:pPr>
-          <w:hyperlink w:anchor="_Toc338619652" w:history="1">
+          <w:hyperlink w:anchor="_Toc338794709" w:history="1">
             <w:r>
               <w:rPr>
                 <w:rStyle w:val="Hyperlink"/>
@@ -3155,7 +3334,7 @@
                 <w:noProof/>
                 <w:webHidden/>
               </w:rPr>
-              <w:instrText xml:space="preserve"> PAGEREF _Toc338619652 \h </w:instrText>
+              <w:instrText xml:space="preserve"> PAGEREF _Toc338794709 \h </w:instrText>
             </w:r>
             <w:r>
               <w:rPr>
@@ -3200,7 +3379,7 @@
               <w:lang w:eastAsia="de-CH"/>
             </w:rPr>
           </w:pPr>
-          <w:hyperlink w:anchor="_Toc338619653" w:history="1">
+          <w:hyperlink w:anchor="_Toc338794710" w:history="1">
             <w:r>
               <w:rPr>
                 <w:rStyle w:val="Hyperlink"/>
@@ -3243,7 +3422,7 @@
                 <w:noProof/>
                 <w:webHidden/>
               </w:rPr>
-              <w:instrText xml:space="preserve"> PAGEREF _Toc338619653 \h </w:instrText>
+              <w:instrText xml:space="preserve"> PAGEREF _Toc338794710 \h </w:instrText>
             </w:r>
             <w:r>
               <w:rPr>
@@ -3288,7 +3467,7 @@
               <w:lang w:eastAsia="de-CH"/>
             </w:rPr>
           </w:pPr>
-          <w:hyperlink w:anchor="_Toc338619654" w:history="1">
+          <w:hyperlink w:anchor="_Toc338794711" w:history="1">
             <w:r>
               <w:rPr>
                 <w:rStyle w:val="Hyperlink"/>
@@ -3333,7 +3512,7 @@
                 <w:noProof/>
                 <w:webHidden/>
               </w:rPr>
-              <w:instrText xml:space="preserve"> PAGEREF _Toc338619654 \h </w:instrText>
+              <w:instrText xml:space="preserve"> PAGEREF _Toc338794711 \h </w:instrText>
             </w:r>
             <w:r>
               <w:rPr>
@@ -3371,7 +3550,6 @@
               <w:bCs/>
               <w:lang w:val="de-DE"/>
             </w:rPr>
-            <w:lastRenderedPageBreak/>
             <w:fldChar w:fldCharType="end"/>
           </w:r>
         </w:p>
@@ -3384,14 +3562,14 @@
           <w:lang w:val="fr-CH"/>
         </w:rPr>
       </w:pPr>
-      <w:bookmarkStart w:id="0" w:name="_Toc338619619"/>
+      <w:bookmarkStart w:id="1" w:name="_Toc338794674"/>
       <w:r>
         <w:rPr>
           <w:lang w:val="fr-CH"/>
         </w:rPr>
         <w:t>Install your addressbook</w:t>
       </w:r>
-      <w:bookmarkEnd w:id="0"/>
+      <w:bookmarkEnd w:id="1"/>
     </w:p>
     <w:p>
       <w:pPr>
@@ -3401,14 +3579,17 @@
           <w:numId w:val="15"/>
         </w:numPr>
       </w:pPr>
-      <w:bookmarkStart w:id="1" w:name="_Toc338619620"/>
-      <w:r>
-        <w:t>Minimal</w:t>
-      </w:r>
-      <w:r>
-        <w:t xml:space="preserve"> installation</w:t>
-      </w:r>
-      <w:bookmarkEnd w:id="1"/>
+      <w:bookmarkStart w:id="2" w:name="_Toc338794675"/>
+      <w:r>
+        <w:t>Quick</w:t>
+      </w:r>
+      <w:r>
+        <w:t xml:space="preserve"> </w:t>
+      </w:r>
+      <w:r>
+        <w:t>installation</w:t>
+      </w:r>
+      <w:bookmarkEnd w:id="2"/>
     </w:p>
     <w:p>
       <w:pPr>
@@ -3537,6 +3718,388 @@
     <w:p>
       <w:pPr>
         <w:pStyle w:val="Listenabsatz"/>
+        <w:numPr>
+          <w:ilvl w:val="0"/>
+          <w:numId w:val="3"/>
+        </w:numPr>
+      </w:pPr>
+      <w:r>
+        <w:t xml:space="preserve">Upload all </w:t>
+      </w:r>
+      <w:proofErr w:type="spellStart"/>
+      <w:r>
+        <w:t>files</w:t>
+      </w:r>
+      <w:proofErr w:type="spellEnd"/>
+      <w:r>
+        <w:t xml:space="preserve"> </w:t>
+      </w:r>
+      <w:proofErr w:type="spellStart"/>
+      <w:r>
+        <w:t>to</w:t>
+      </w:r>
+      <w:proofErr w:type="spellEnd"/>
+      <w:r>
+        <w:t xml:space="preserve"> </w:t>
+      </w:r>
+      <w:proofErr w:type="spellStart"/>
+      <w:r>
+        <w:t>your</w:t>
+      </w:r>
+      <w:proofErr w:type="spellEnd"/>
+      <w:r>
+        <w:t xml:space="preserve"> </w:t>
+      </w:r>
+      <w:proofErr w:type="spellStart"/>
+      <w:r>
+        <w:t>website</w:t>
+      </w:r>
+      <w:proofErr w:type="spellEnd"/>
+      <w:r>
+        <w:t xml:space="preserve">, e.g. </w:t>
+      </w:r>
+      <w:proofErr w:type="spellStart"/>
+      <w:r>
+        <w:t>to</w:t>
+      </w:r>
+      <w:proofErr w:type="spellEnd"/>
+      <w:r>
+        <w:t xml:space="preserve"> „yourdomain.com/</w:t>
+      </w:r>
+      <w:proofErr w:type="spellStart"/>
+      <w:r>
+        <w:t>addressbook</w:t>
+      </w:r>
+      <w:proofErr w:type="spellEnd"/>
+      <w:r>
+        <w:t>“</w:t>
+      </w:r>
+    </w:p>
+    <w:p>
+      <w:pPr>
+        <w:pStyle w:val="Listenabsatz"/>
+        <w:numPr>
+          <w:ilvl w:val="0"/>
+          <w:numId w:val="3"/>
+        </w:numPr>
+      </w:pPr>
+      <w:r>
+        <w:t xml:space="preserve">Call </w:t>
+      </w:r>
+      <w:proofErr w:type="spellStart"/>
+      <w:r>
+        <w:t>your</w:t>
+      </w:r>
+      <w:proofErr w:type="spellEnd"/>
+      <w:r>
+        <w:t xml:space="preserve"> </w:t>
+      </w:r>
+      <w:proofErr w:type="spellStart"/>
+      <w:r>
+        <w:t>website</w:t>
+      </w:r>
+      <w:proofErr w:type="spellEnd"/>
+      <w:r>
+        <w:t xml:space="preserve">, e.g. </w:t>
+      </w:r>
+      <w:proofErr w:type="spellStart"/>
+      <w:r>
+        <w:t>to</w:t>
+      </w:r>
+      <w:proofErr w:type="spellEnd"/>
+      <w:r>
+        <w:t xml:space="preserve"> „yourdomain.com/</w:t>
+      </w:r>
+      <w:proofErr w:type="spellStart"/>
+      <w:r>
+        <w:t>addressbook</w:t>
+      </w:r>
+      <w:proofErr w:type="spellEnd"/>
+      <w:r>
+        <w:t>“</w:t>
+      </w:r>
+    </w:p>
+    <w:p>
+      <w:pPr>
+        <w:pStyle w:val="Listenabsatz"/>
+        <w:numPr>
+          <w:ilvl w:val="0"/>
+          <w:numId w:val="3"/>
+        </w:numPr>
+      </w:pPr>
+      <w:proofErr w:type="spellStart"/>
+      <w:r>
+        <w:t>Enter</w:t>
+      </w:r>
+      <w:proofErr w:type="spellEnd"/>
+      <w:r>
+        <w:t xml:space="preserve"> </w:t>
+      </w:r>
+      <w:proofErr w:type="spellStart"/>
+      <w:r>
+        <w:t>your</w:t>
+      </w:r>
+      <w:proofErr w:type="spellEnd"/>
+      <w:r>
+        <w:t xml:space="preserve"> </w:t>
+      </w:r>
+      <w:proofErr w:type="spellStart"/>
+      <w:r>
+        <w:t>database</w:t>
+      </w:r>
+      <w:proofErr w:type="spellEnd"/>
+      <w:r>
+        <w:t xml:space="preserve"> </w:t>
+      </w:r>
+      <w:proofErr w:type="spellStart"/>
+      <w:r>
+        <w:t>details</w:t>
+      </w:r>
+      <w:proofErr w:type="spellEnd"/>
+      <w:r>
+        <w:t>.</w:t>
+      </w:r>
+    </w:p>
+    <w:p>
+      <w:pPr>
+        <w:ind w:firstLine="360"/>
+        <w:rPr>
+          <w:lang w:val="fr-CH"/>
+        </w:rPr>
+      </w:pPr>
+      <w:r>
+        <w:rPr>
+          <w:lang w:val="fr-CH"/>
+        </w:rPr>
+        <w:t xml:space="preserve">Have </w:t>
+      </w:r>
+      <w:proofErr w:type="gramStart"/>
+      <w:r>
+        <w:rPr>
+          <w:lang w:val="fr-CH"/>
+        </w:rPr>
+        <w:t>a</w:t>
+      </w:r>
+      <w:proofErr w:type="gramEnd"/>
+      <w:r>
+        <w:rPr>
+          <w:lang w:val="fr-CH"/>
+        </w:rPr>
+        <w:t xml:space="preserve"> lot of fun (</w:t>
+      </w:r>
+      <w:proofErr w:type="spellStart"/>
+      <w:r>
+        <w:rPr>
+          <w:lang w:val="fr-CH"/>
+        </w:rPr>
+        <w:t>start</w:t>
+      </w:r>
+      <w:proofErr w:type="spellEnd"/>
+      <w:r>
+        <w:rPr>
+          <w:lang w:val="fr-CH"/>
+        </w:rPr>
+        <w:t xml:space="preserve"> </w:t>
+      </w:r>
+      <w:proofErr w:type="spellStart"/>
+      <w:r>
+        <w:rPr>
+          <w:lang w:val="fr-CH"/>
+        </w:rPr>
+        <w:t>with</w:t>
+      </w:r>
+      <w:proofErr w:type="spellEnd"/>
+      <w:r>
+        <w:rPr>
+          <w:lang w:val="fr-CH"/>
+        </w:rPr>
+        <w:t xml:space="preserve"> the </w:t>
+      </w:r>
+      <w:r>
+        <w:rPr>
+          <w:lang w:val="fr-CH"/>
+        </w:rPr>
+        <w:t>« </w:t>
+      </w:r>
+      <w:proofErr w:type="spellStart"/>
+      <w:r>
+        <w:rPr>
+          <w:lang w:val="fr-CH"/>
+        </w:rPr>
+        <w:t>admin</w:t>
+      </w:r>
+      <w:proofErr w:type="spellEnd"/>
+      <w:r>
+        <w:rPr>
+          <w:lang w:val="fr-CH"/>
+        </w:rPr>
+        <w:t>/secret</w:t>
+      </w:r>
+      <w:r>
+        <w:rPr>
+          <w:lang w:val="fr-CH"/>
+        </w:rPr>
+        <w:t> »  </w:t>
+      </w:r>
+      <w:r>
+        <w:rPr>
+          <w:lang w:val="fr-CH"/>
+        </w:rPr>
+        <w:t>login).</w:t>
+      </w:r>
+    </w:p>
+    <w:p>
+      <w:pPr>
+        <w:pStyle w:val="Listenabsatz"/>
+        <w:rPr>
+          <w:lang w:val="fr-CH"/>
+        </w:rPr>
+      </w:pPr>
+    </w:p>
+    <w:p>
+      <w:pPr>
+        <w:pStyle w:val="berschrift2"/>
+        <w:numPr>
+          <w:ilvl w:val="1"/>
+          <w:numId w:val="15"/>
+        </w:numPr>
+      </w:pPr>
+      <w:bookmarkStart w:id="3" w:name="_Toc338794676"/>
+      <w:r>
+        <w:t xml:space="preserve">Manual </w:t>
+      </w:r>
+      <w:r>
+        <w:t>installation</w:t>
+      </w:r>
+      <w:bookmarkEnd w:id="3"/>
+    </w:p>
+    <w:p>
+      <w:pPr>
+        <w:pStyle w:val="Listenabsatz"/>
+        <w:numPr>
+          <w:ilvl w:val="0"/>
+          <w:numId w:val="3"/>
+        </w:numPr>
+        <w:rPr>
+          <w:lang w:val="fr-CH"/>
+        </w:rPr>
+      </w:pPr>
+      <w:r>
+        <w:rPr>
+          <w:lang w:val="fr-CH"/>
+        </w:rPr>
+        <w:t xml:space="preserve">Be sure </w:t>
+      </w:r>
+      <w:proofErr w:type="spellStart"/>
+      <w:r>
+        <w:rPr>
+          <w:lang w:val="fr-CH"/>
+        </w:rPr>
+        <w:t>your</w:t>
+      </w:r>
+      <w:proofErr w:type="spellEnd"/>
+      <w:r>
+        <w:rPr>
+          <w:lang w:val="fr-CH"/>
+        </w:rPr>
+        <w:t xml:space="preserve"> server has PHP &gt;=5 </w:t>
+      </w:r>
+      <w:proofErr w:type="spellStart"/>
+      <w:r>
+        <w:rPr>
+          <w:lang w:val="fr-CH"/>
+        </w:rPr>
+        <w:t>installed</w:t>
+      </w:r>
+      <w:proofErr w:type="spellEnd"/>
+      <w:r>
+        <w:rPr>
+          <w:lang w:val="fr-CH"/>
+        </w:rPr>
+        <w:t xml:space="preserve"> (4.x </w:t>
+      </w:r>
+      <w:proofErr w:type="spellStart"/>
+      <w:r>
+        <w:rPr>
+          <w:lang w:val="fr-CH"/>
+        </w:rPr>
+        <w:t>is</w:t>
+      </w:r>
+      <w:proofErr w:type="spellEnd"/>
+      <w:r>
+        <w:rPr>
+          <w:lang w:val="fr-CH"/>
+        </w:rPr>
+        <w:t xml:space="preserve"> not </w:t>
+      </w:r>
+      <w:proofErr w:type="spellStart"/>
+      <w:r>
+        <w:rPr>
+          <w:lang w:val="fr-CH"/>
+        </w:rPr>
+        <w:t>supported</w:t>
+      </w:r>
+      <w:proofErr w:type="spellEnd"/>
+      <w:r>
+        <w:rPr>
+          <w:lang w:val="fr-CH"/>
+        </w:rPr>
+        <w:t xml:space="preserve"> </w:t>
+      </w:r>
+      <w:proofErr w:type="spellStart"/>
+      <w:r>
+        <w:rPr>
+          <w:lang w:val="fr-CH"/>
+        </w:rPr>
+        <w:t>any</w:t>
+      </w:r>
+      <w:proofErr w:type="spellEnd"/>
+      <w:r>
+        <w:rPr>
+          <w:lang w:val="fr-CH"/>
+        </w:rPr>
+        <w:t xml:space="preserve"> more).</w:t>
+      </w:r>
+    </w:p>
+    <w:p>
+      <w:pPr>
+        <w:pStyle w:val="Listenabsatz"/>
+        <w:numPr>
+          <w:ilvl w:val="0"/>
+          <w:numId w:val="3"/>
+        </w:numPr>
+      </w:pPr>
+      <w:r>
+        <w:t xml:space="preserve">Download </w:t>
+      </w:r>
+      <w:proofErr w:type="spellStart"/>
+      <w:r>
+        <w:t>from</w:t>
+      </w:r>
+      <w:proofErr w:type="spellEnd"/>
+      <w:r>
+        <w:t xml:space="preserve"> </w:t>
+      </w:r>
+      <w:proofErr w:type="spellStart"/>
+      <w:r>
+        <w:t>sourceforge</w:t>
+      </w:r>
+      <w:proofErr w:type="spellEnd"/>
+      <w:r>
+        <w:t xml:space="preserve">: </w:t>
+      </w:r>
+      <w:hyperlink r:id="rId11" w:history="1">
+        <w:r>
+          <w:rPr>
+            <w:rStyle w:val="Hyperlink"/>
+          </w:rPr>
+          <w:t>http://php-addressbook.sf.net/latest.html</w:t>
+        </w:r>
+      </w:hyperlink>
+    </w:p>
+    <w:p>
+      <w:pPr>
+        <w:pStyle w:val="Listenabsatz"/>
       </w:pPr>
     </w:p>
     <w:p>
@@ -4404,12 +4967,18 @@
           <w:lang w:val="fr-CH"/>
         </w:rPr>
       </w:pPr>
-      <w:bookmarkStart w:id="2" w:name="_Toc338619621"/>
-      <w:r>
-        <w:rPr>
-          <w:lang w:val="fr-CH"/>
-        </w:rPr>
-        <w:t>setup</w:t>
+      <w:bookmarkStart w:id="4" w:name="_Toc338794677"/>
+      <w:r>
+        <w:rPr>
+          <w:lang w:val="fr-CH"/>
+        </w:rPr>
+        <w:t>S</w:t>
+      </w:r>
+      <w:r>
+        <w:rPr>
+          <w:lang w:val="fr-CH"/>
+        </w:rPr>
+        <w:t>etup</w:t>
       </w:r>
       <w:r>
         <w:rPr>
@@ -4423,7 +4992,7 @@
         </w:rPr>
         <w:t>user and passwords</w:t>
       </w:r>
-      <w:bookmarkEnd w:id="2"/>
+      <w:bookmarkEnd w:id="4"/>
     </w:p>
     <w:p>
       <w:pPr>
@@ -4432,7 +5001,7 @@
           <w:lang w:val="fr-CH"/>
         </w:rPr>
       </w:pPr>
-      <w:bookmarkStart w:id="3" w:name="_Toc338619622"/>
+      <w:bookmarkStart w:id="5" w:name="_Toc338794678"/>
       <w:r>
         <w:rPr>
           <w:lang w:val="fr-CH"/>
@@ -4445,7 +5014,7 @@
         </w:rPr>
         <w:t xml:space="preserve"> with passwords</w:t>
       </w:r>
-      <w:bookmarkEnd w:id="3"/>
+      <w:bookmarkEnd w:id="5"/>
     </w:p>
     <w:p>
       <w:pPr>
@@ -5116,7 +5685,7 @@
           <w:lang w:val="fr-CH"/>
         </w:rPr>
       </w:pPr>
-      <w:bookmarkStart w:id="4" w:name="_Toc338619623"/>
+      <w:bookmarkStart w:id="6" w:name="_Toc338794679"/>
       <w:r>
         <w:rPr>
           <w:lang w:val="fr-CH"/>
@@ -5129,7 +5698,7 @@
         </w:rPr>
         <w:t>read only users</w:t>
       </w:r>
-      <w:bookmarkEnd w:id="4"/>
+      <w:bookmarkEnd w:id="6"/>
     </w:p>
     <w:p>
       <w:pPr>
@@ -5522,7 +6091,7 @@
           <w:lang w:val="fr-CH"/>
         </w:rPr>
       </w:pPr>
-      <w:bookmarkStart w:id="5" w:name="_Toc338619624"/>
+      <w:bookmarkStart w:id="7" w:name="_Toc338794680"/>
       <w:r>
         <w:rPr>
           <w:lang w:val="fr-CH"/>
@@ -5547,7 +6116,7 @@
         </w:rPr>
         <w:t>s</w:t>
       </w:r>
-      <w:bookmarkEnd w:id="5"/>
+      <w:bookmarkEnd w:id="7"/>
     </w:p>
     <w:p>
       <w:pPr>
@@ -6047,14 +6616,14 @@
       <w:pPr>
         <w:pStyle w:val="berschrift3"/>
       </w:pPr>
-      <w:bookmarkStart w:id="6" w:name="_Toc338619625"/>
+      <w:bookmarkStart w:id="8" w:name="_Toc338794681"/>
       <w:r>
         <w:t>Setup read-only IP-Range</w:t>
       </w:r>
       <w:r>
         <w:t>s</w:t>
       </w:r>
-      <w:bookmarkEnd w:id="6"/>
+      <w:bookmarkEnd w:id="8"/>
     </w:p>
     <w:p>
       <w:pPr>
@@ -6306,7 +6875,6 @@
         <w:rPr>
           <w:lang w:val="fr-CH"/>
         </w:rPr>
-        <w:lastRenderedPageBreak/>
         <w:t xml:space="preserve">OR </w:t>
       </w:r>
       <w:proofErr w:type="spellStart"/>
@@ -6520,11 +7088,11 @@
       <w:pPr>
         <w:pStyle w:val="berschrift3"/>
       </w:pPr>
-      <w:bookmarkStart w:id="7" w:name="_Toc338619626"/>
+      <w:bookmarkStart w:id="9" w:name="_Toc338794682"/>
       <w:r>
         <w:t>Setup users in database</w:t>
       </w:r>
-      <w:bookmarkEnd w:id="7"/>
+      <w:bookmarkEnd w:id="9"/>
     </w:p>
     <w:p>
       <w:proofErr w:type="spellStart"/>
@@ -7752,7 +8320,7 @@
           <w:lang w:val="fr-CH"/>
         </w:rPr>
       </w:pPr>
-      <w:bookmarkStart w:id="8" w:name="_Toc338619627"/>
+      <w:bookmarkStart w:id="10" w:name="_Toc338794683"/>
       <w:r>
         <w:rPr>
           <w:lang w:val="fr-CH"/>
@@ -7783,7 +8351,7 @@
         </w:rPr>
         <w:t>ntegrations</w:t>
       </w:r>
-      <w:bookmarkEnd w:id="8"/>
+      <w:bookmarkEnd w:id="10"/>
     </w:p>
     <w:p>
       <w:pPr>
@@ -7792,13 +8360,14 @@
           <w:lang w:val="fr-CH"/>
         </w:rPr>
       </w:pPr>
-      <w:bookmarkStart w:id="9" w:name="_Toc338619628"/>
+      <w:bookmarkStart w:id="11" w:name="_Toc338794684"/>
       <w:r>
         <w:rPr>
           <w:lang w:val="fr-CH"/>
         </w:rPr>
         <w:t>Yahoo-, Gmail-, hotmail for mailing</w:t>
       </w:r>
+      <w:bookmarkEnd w:id="11"/>
     </w:p>
     <w:p>
       <w:pPr>
@@ -8056,8 +8625,6 @@
         </w:rPr>
         <w:t xml:space="preserve"> mail provider.</w:t>
       </w:r>
-      <w:bookmarkStart w:id="10" w:name="_GoBack"/>
-      <w:bookmarkEnd w:id="10"/>
     </w:p>
     <w:p>
       <w:pPr>
@@ -8345,19 +8912,20 @@
           <w:lang w:val="fr-CH"/>
         </w:rPr>
       </w:pPr>
+      <w:bookmarkStart w:id="12" w:name="_Toc338794685"/>
       <w:r>
         <w:rPr>
           <w:lang w:val="fr-CH"/>
         </w:rPr>
         <w:t xml:space="preserve">iPhone / Android </w:t>
       </w:r>
-      <w:bookmarkEnd w:id="9"/>
       <w:r>
         <w:rPr>
           <w:lang w:val="fr-CH"/>
         </w:rPr>
         <w:t>synchronization</w:t>
       </w:r>
+      <w:bookmarkEnd w:id="12"/>
     </w:p>
     <w:p>
       <w:pPr>
@@ -9329,7 +9897,6 @@
         <w:rPr>
           <w:i/>
         </w:rPr>
-        <w:lastRenderedPageBreak/>
         <w:t>tbd</w:t>
       </w:r>
       <w:proofErr w:type="spellEnd"/>
@@ -9348,11 +9915,11 @@
       <w:pPr>
         <w:pStyle w:val="berschrift3"/>
       </w:pPr>
-      <w:bookmarkStart w:id="11" w:name="_Toc338619629"/>
+      <w:bookmarkStart w:id="13" w:name="_Toc338794686"/>
       <w:r>
         <w:t>Facebook / Twitter / Google integration</w:t>
       </w:r>
-      <w:bookmarkEnd w:id="11"/>
+      <w:bookmarkEnd w:id="13"/>
     </w:p>
     <w:p>
       <w:proofErr w:type="spellStart"/>
@@ -9387,14 +9954,14 @@
           <w:lang w:val="fr-CH"/>
         </w:rPr>
       </w:pPr>
-      <w:bookmarkStart w:id="12" w:name="_Toc338619630"/>
+      <w:bookmarkStart w:id="14" w:name="_Toc338794687"/>
       <w:r>
         <w:rPr>
           <w:lang w:val="fr-CH"/>
         </w:rPr>
         <w:t>Look &amp; feel changes</w:t>
       </w:r>
-      <w:bookmarkEnd w:id="12"/>
+      <w:bookmarkEnd w:id="14"/>
     </w:p>
     <w:p>
       <w:pPr>
@@ -9403,14 +9970,14 @@
           <w:lang w:val="fr-CH"/>
         </w:rPr>
       </w:pPr>
-      <w:bookmarkStart w:id="13" w:name="_Toc338619631"/>
+      <w:bookmarkStart w:id="15" w:name="_Toc338794688"/>
       <w:r>
         <w:rPr>
           <w:lang w:val="fr-CH"/>
         </w:rPr>
         <w:t>Disable Google-Maps</w:t>
       </w:r>
-      <w:bookmarkEnd w:id="13"/>
+      <w:bookmarkEnd w:id="15"/>
     </w:p>
     <w:p>
       <w:pPr>
@@ -9638,14 +10205,14 @@
           <w:lang w:val="fr-CH"/>
         </w:rPr>
       </w:pPr>
-      <w:bookmarkStart w:id="14" w:name="_Toc338619632"/>
+      <w:bookmarkStart w:id="16" w:name="_Toc338794689"/>
       <w:r>
         <w:rPr>
           <w:lang w:val="fr-CH"/>
         </w:rPr>
         <w:t>Rows displayed on « index.php »</w:t>
       </w:r>
-      <w:bookmarkEnd w:id="14"/>
+      <w:bookmarkEnd w:id="16"/>
     </w:p>
     <w:p>
       <w:pPr>
@@ -9877,6 +10444,7 @@
           <w:color w:val="FF0000"/>
           <w:sz w:val="16"/>
           <w:szCs w:val="16"/>
+          <w:lang w:val="fr-CH"/>
         </w:rPr>
       </w:pPr>
       <w:r>
@@ -9897,10 +10465,12 @@
           <w:color w:val="FF0000"/>
           <w:sz w:val="16"/>
           <w:szCs w:val="16"/>
+          <w:lang w:val="fr-CH"/>
         </w:rPr>
         <w:t>, "</w:t>
       </w:r>
       <w:proofErr w:type="spellStart"/>
+      <w:proofErr w:type="gramStart"/>
       <w:r>
         <w:rPr>
           <w:rFonts w:ascii="Courier New" w:hAnsi="Courier New" w:cs="Courier New"/>
@@ -9908,10 +10478,12 @@
           <w:color w:val="FF0000"/>
           <w:sz w:val="16"/>
           <w:szCs w:val="16"/>
+          <w:lang w:val="fr-CH"/>
         </w:rPr>
         <w:t>last_first</w:t>
       </w:r>
       <w:proofErr w:type="spellEnd"/>
+      <w:proofErr w:type="gramEnd"/>
       <w:r>
         <w:rPr>
           <w:rFonts w:ascii="Courier New" w:hAnsi="Courier New" w:cs="Courier New"/>
@@ -9919,6 +10491,7 @@
           <w:color w:val="FF0000"/>
           <w:sz w:val="16"/>
           <w:szCs w:val="16"/>
+          <w:lang w:val="fr-CH"/>
         </w:rPr>
         <w:t>"</w:t>
       </w:r>
@@ -9946,6 +10519,7 @@
           <w:b/>
           <w:sz w:val="16"/>
           <w:szCs w:val="16"/>
+          <w:lang w:val="fr-CH"/>
         </w:rPr>
         <w:t xml:space="preserve">           </w:t>
       </w:r>
@@ -10093,7 +10667,6 @@
           <w:color w:val="FF0000"/>
           <w:sz w:val="16"/>
           <w:szCs w:val="16"/>
-          <w:lang w:val="fr-CH"/>
         </w:rPr>
       </w:pPr>
       <w:r>
@@ -10113,12 +10686,10 @@
           <w:color w:val="FF0000"/>
           <w:sz w:val="16"/>
           <w:szCs w:val="16"/>
-          <w:lang w:val="fr-CH"/>
         </w:rPr>
         <w:t>, "</w:t>
       </w:r>
       <w:proofErr w:type="spellStart"/>
-      <w:proofErr w:type="gramStart"/>
       <w:r>
         <w:rPr>
           <w:rFonts w:ascii="Courier New" w:hAnsi="Courier New" w:cs="Courier New"/>
@@ -10126,12 +10697,10 @@
           <w:color w:val="FF0000"/>
           <w:sz w:val="16"/>
           <w:szCs w:val="16"/>
-          <w:lang w:val="fr-CH"/>
         </w:rPr>
         <w:t>all_emails</w:t>
       </w:r>
       <w:proofErr w:type="spellEnd"/>
-      <w:proofErr w:type="gramEnd"/>
       <w:r>
         <w:rPr>
           <w:rFonts w:ascii="Courier New" w:hAnsi="Courier New" w:cs="Courier New"/>
@@ -10139,7 +10708,6 @@
           <w:color w:val="FF0000"/>
           <w:sz w:val="16"/>
           <w:szCs w:val="16"/>
-          <w:lang w:val="fr-CH"/>
         </w:rPr>
         <w:t>"</w:t>
       </w:r>
@@ -10159,40 +10727,16 @@
           <w:b/>
           <w:sz w:val="16"/>
           <w:szCs w:val="16"/>
-          <w:lang w:val="fr-CH"/>
-        </w:rPr>
-      </w:pPr>
-      <w:r>
-        <w:rPr>
-          <w:rFonts w:ascii="Courier New" w:hAnsi="Courier New" w:cs="Courier New"/>
-          <w:b/>
-          <w:sz w:val="16"/>
-          <w:szCs w:val="16"/>
-          <w:lang w:val="fr-CH"/>
-        </w:rPr>
-        <w:t xml:space="preserve">           /</w:t>
-      </w:r>
-      <w:proofErr w:type="gramStart"/>
-      <w:r>
-        <w:rPr>
-          <w:rFonts w:ascii="Courier New" w:hAnsi="Courier New" w:cs="Courier New"/>
-          <w:b/>
-          <w:sz w:val="16"/>
-          <w:szCs w:val="16"/>
-          <w:lang w:val="fr-CH"/>
-        </w:rPr>
-        <w:t>/ ,</w:t>
-      </w:r>
-      <w:proofErr w:type="gramEnd"/>
-      <w:r>
-        <w:rPr>
-          <w:rFonts w:ascii="Courier New" w:hAnsi="Courier New" w:cs="Courier New"/>
-          <w:b/>
-          <w:sz w:val="16"/>
-          <w:szCs w:val="16"/>
-          <w:lang w:val="fr-CH"/>
-        </w:rPr>
-        <w:t xml:space="preserve"> "email"</w:t>
+        </w:rPr>
+      </w:pPr>
+      <w:r>
+        <w:rPr>
+          <w:rFonts w:ascii="Courier New" w:hAnsi="Courier New" w:cs="Courier New"/>
+          <w:b/>
+          <w:sz w:val="16"/>
+          <w:szCs w:val="16"/>
+        </w:rPr>
+        <w:t xml:space="preserve">           // , "email"</w:t>
       </w:r>
     </w:p>
     <w:p>
@@ -10211,7 +10755,6 @@
           <w:color w:val="FF0000"/>
           <w:sz w:val="16"/>
           <w:szCs w:val="16"/>
-          <w:lang w:val="fr-CH"/>
         </w:rPr>
       </w:pPr>
       <w:r>
@@ -10221,12 +10764,10 @@
           <w:color w:val="FF0000"/>
           <w:sz w:val="16"/>
           <w:szCs w:val="16"/>
-          <w:lang w:val="fr-CH"/>
         </w:rPr>
         <w:t xml:space="preserve">           , "</w:t>
       </w:r>
       <w:proofErr w:type="spellStart"/>
-      <w:proofErr w:type="gramStart"/>
       <w:r>
         <w:rPr>
           <w:rFonts w:ascii="Courier New" w:hAnsi="Courier New" w:cs="Courier New"/>
@@ -10234,12 +10775,10 @@
           <w:color w:val="FF0000"/>
           <w:sz w:val="16"/>
           <w:szCs w:val="16"/>
-          <w:lang w:val="fr-CH"/>
         </w:rPr>
         <w:t>all_phones</w:t>
       </w:r>
       <w:proofErr w:type="spellEnd"/>
-      <w:proofErr w:type="gramEnd"/>
       <w:r>
         <w:rPr>
           <w:rFonts w:ascii="Courier New" w:hAnsi="Courier New" w:cs="Courier New"/>
@@ -10247,7 +10786,6 @@
           <w:color w:val="FF0000"/>
           <w:sz w:val="16"/>
           <w:szCs w:val="16"/>
-          <w:lang w:val="fr-CH"/>
         </w:rPr>
         <w:t>"</w:t>
       </w:r>
@@ -10275,7 +10813,6 @@
           <w:b/>
           <w:sz w:val="16"/>
           <w:szCs w:val="16"/>
-          <w:lang w:val="fr-CH"/>
         </w:rPr>
         <w:t xml:space="preserve">           </w:t>
       </w:r>
@@ -10655,7 +11192,7 @@
           <w:lang w:val="fr-CH"/>
         </w:rPr>
       </w:pPr>
-      <w:bookmarkStart w:id="15" w:name="_Toc338619633"/>
+      <w:bookmarkStart w:id="17" w:name="_Toc338794690"/>
       <w:r>
         <w:rPr>
           <w:lang w:val="fr-CH"/>
@@ -10668,7 +11205,7 @@
         </w:rPr>
         <w:t>grade your installation</w:t>
       </w:r>
-      <w:bookmarkEnd w:id="15"/>
+      <w:bookmarkEnd w:id="17"/>
     </w:p>
     <w:p>
       <w:pPr>
@@ -10677,14 +11214,14 @@
           <w:lang w:val="fr-CH"/>
         </w:rPr>
       </w:pPr>
-      <w:bookmarkStart w:id="16" w:name="_Toc338619634"/>
+      <w:bookmarkStart w:id="18" w:name="_Toc338794691"/>
       <w:r>
         <w:rPr>
           <w:lang w:val="fr-CH"/>
         </w:rPr>
         <w:t>Fix your language</w:t>
       </w:r>
-      <w:bookmarkEnd w:id="16"/>
+      <w:bookmarkEnd w:id="18"/>
     </w:p>
     <w:p>
       <w:pPr>
@@ -10748,7 +11285,7 @@
       <w:r>
         <w:t xml:space="preserve">: </w:t>
       </w:r>
-      <w:hyperlink r:id="rId11" w:history="1">
+      <w:hyperlink r:id="rId12" w:history="1">
         <w:r>
           <w:rPr>
             <w:rStyle w:val="Hyperlink"/>
@@ -11013,6 +11550,7 @@
         <w:rPr>
           <w:lang w:val="fr-CH"/>
         </w:rPr>
+        <w:lastRenderedPageBreak/>
         <w:t xml:space="preserve">… OR </w:t>
       </w:r>
       <w:proofErr w:type="spellStart"/>
@@ -11805,7 +12343,6 @@
           <w:sz w:val="16"/>
           <w:szCs w:val="16"/>
         </w:rPr>
-        <w:lastRenderedPageBreak/>
         <w:t xml:space="preserve">  $</w:t>
       </w:r>
       <w:proofErr w:type="spellStart"/>
@@ -12084,14 +12621,14 @@
           <w:lang w:val="fr-CH"/>
         </w:rPr>
       </w:pPr>
-      <w:bookmarkStart w:id="17" w:name="_Toc338619635"/>
+      <w:bookmarkStart w:id="19" w:name="_Toc338794692"/>
       <w:r>
         <w:rPr>
           <w:lang w:val="fr-CH"/>
         </w:rPr>
         <w:t>Improve the addressbook</w:t>
       </w:r>
-      <w:bookmarkEnd w:id="17"/>
+      <w:bookmarkEnd w:id="19"/>
     </w:p>
     <w:p>
       <w:pPr>
@@ -12100,14 +12637,14 @@
           <w:lang w:val="fr-CH"/>
         </w:rPr>
       </w:pPr>
-      <w:bookmarkStart w:id="18" w:name="_Toc338619636"/>
+      <w:bookmarkStart w:id="20" w:name="_Toc338794693"/>
       <w:r>
         <w:rPr>
           <w:lang w:val="fr-CH"/>
         </w:rPr>
         <w:t>Fix your language</w:t>
       </w:r>
-      <w:bookmarkEnd w:id="18"/>
+      <w:bookmarkEnd w:id="20"/>
     </w:p>
     <w:p>
       <w:pPr>
@@ -12249,14 +12786,14 @@
           <w:lang w:val="fr-CH"/>
         </w:rPr>
       </w:pPr>
-      <w:bookmarkStart w:id="19" w:name="_Toc338619637"/>
+      <w:bookmarkStart w:id="21" w:name="_Toc338794694"/>
       <w:r>
         <w:rPr>
           <w:lang w:val="fr-CH"/>
         </w:rPr>
         <w:t>Fix your address guess</w:t>
       </w:r>
-      <w:bookmarkEnd w:id="19"/>
+      <w:bookmarkEnd w:id="21"/>
     </w:p>
     <w:p>
       <w:pPr>
@@ -12282,14 +12819,14 @@
           <w:lang w:val="fr-CH"/>
         </w:rPr>
       </w:pPr>
-      <w:bookmarkStart w:id="20" w:name="_Toc338619638"/>
+      <w:bookmarkStart w:id="22" w:name="_Toc338794695"/>
       <w:r>
         <w:rPr>
           <w:lang w:val="fr-CH"/>
         </w:rPr>
         <w:t>Fix your layout</w:t>
       </w:r>
-      <w:bookmarkEnd w:id="20"/>
+      <w:bookmarkEnd w:id="22"/>
     </w:p>
     <w:p>
       <w:pPr>
@@ -12315,7 +12852,7 @@
           <w:lang w:val="fr-CH"/>
         </w:rPr>
       </w:pPr>
-      <w:bookmarkStart w:id="21" w:name="_Toc338619639"/>
+      <w:bookmarkStart w:id="23" w:name="_Toc338794696"/>
       <w:r>
         <w:rPr>
           <w:lang w:val="fr-CH"/>
@@ -12334,7 +12871,7 @@
         </w:rPr>
         <w:t>s</w:t>
       </w:r>
-      <w:bookmarkEnd w:id="21"/>
+      <w:bookmarkEnd w:id="23"/>
     </w:p>
     <w:p>
       <w:pPr>
@@ -12437,7 +12974,7 @@
       <w:r>
         <w:t xml:space="preserve">: </w:t>
       </w:r>
-      <w:hyperlink r:id="rId12" w:history="1">
+      <w:hyperlink r:id="rId13" w:history="1">
         <w:r>
           <w:rPr>
             <w:rStyle w:val="Hyperlink"/>
@@ -12468,7 +13005,7 @@
           <w:lang w:val="fr-CH"/>
         </w:rPr>
       </w:pPr>
-      <w:bookmarkStart w:id="22" w:name="_Toc338619640"/>
+      <w:bookmarkStart w:id="24" w:name="_Toc338794697"/>
       <w:r>
         <w:rPr>
           <w:lang w:val="fr-CH"/>
@@ -12476,7 +13013,7 @@
         <w:lastRenderedPageBreak/>
         <w:t>Access your addresses</w:t>
       </w:r>
-      <w:bookmarkEnd w:id="22"/>
+      <w:bookmarkEnd w:id="24"/>
     </w:p>
     <w:p>
       <w:pPr>
@@ -12485,14 +13022,14 @@
           <w:lang w:val="fr-CH"/>
         </w:rPr>
       </w:pPr>
-      <w:bookmarkStart w:id="23" w:name="_Toc338619641"/>
+      <w:bookmarkStart w:id="25" w:name="_Toc338794698"/>
       <w:r>
         <w:rPr>
           <w:lang w:val="fr-CH"/>
         </w:rPr>
         <w:t>Over the web</w:t>
       </w:r>
-      <w:bookmarkEnd w:id="23"/>
+      <w:bookmarkEnd w:id="25"/>
     </w:p>
     <w:p>
       <w:pPr>
@@ -12520,14 +13057,14 @@
           <w:lang w:val="fr-CH"/>
         </w:rPr>
       </w:pPr>
-      <w:bookmarkStart w:id="24" w:name="_Toc338619642"/>
+      <w:bookmarkStart w:id="26" w:name="_Toc338794699"/>
       <w:r>
         <w:rPr>
           <w:lang w:val="fr-CH"/>
         </w:rPr>
         <w:t>Over the mobile phone</w:t>
       </w:r>
-      <w:bookmarkEnd w:id="24"/>
+      <w:bookmarkEnd w:id="26"/>
     </w:p>
     <w:p>
       <w:pPr>
@@ -12746,14 +13283,14 @@
           <w:lang w:val="fr-CH"/>
         </w:rPr>
       </w:pPr>
-      <w:bookmarkStart w:id="25" w:name="_Toc338619643"/>
+      <w:bookmarkStart w:id="27" w:name="_Toc338794700"/>
       <w:r>
         <w:rPr>
           <w:lang w:val="fr-CH"/>
         </w:rPr>
         <w:t>iPhone</w:t>
       </w:r>
-      <w:bookmarkEnd w:id="25"/>
+      <w:bookmarkEnd w:id="27"/>
     </w:p>
     <w:p>
       <w:pPr>
@@ -12816,7 +13353,7 @@
           <w:lang w:val="fr-CH"/>
         </w:rPr>
       </w:pPr>
-      <w:hyperlink r:id="rId13" w:history="1">
+      <w:hyperlink r:id="rId14" w:history="1">
         <w:r>
           <w:rPr>
             <w:rStyle w:val="Hyperlink"/>
@@ -12833,22 +13370,22 @@
           <w:lang w:val="fr-CH"/>
         </w:rPr>
       </w:pPr>
-      <w:bookmarkStart w:id="26" w:name="_Toc338619644"/>
+      <w:bookmarkStart w:id="28" w:name="_Toc338794701"/>
       <w:r>
         <w:rPr>
           <w:lang w:val="fr-CH"/>
         </w:rPr>
         <w:t>Android</w:t>
       </w:r>
-      <w:bookmarkEnd w:id="26"/>
-    </w:p>
-    <w:p>
-      <w:pPr>
-        <w:rPr>
-          <w:lang w:val="fr-CH"/>
-        </w:rPr>
-      </w:pPr>
-      <w:hyperlink r:id="rId14" w:history="1">
+      <w:bookmarkEnd w:id="28"/>
+    </w:p>
+    <w:p>
+      <w:pPr>
+        <w:rPr>
+          <w:lang w:val="fr-CH"/>
+        </w:rPr>
+      </w:pPr>
+      <w:hyperlink r:id="rId15" w:history="1">
         <w:r>
           <w:rPr>
             <w:rStyle w:val="Hyperlink"/>
@@ -12862,11 +13399,11 @@
       <w:pPr>
         <w:pStyle w:val="berschrift2"/>
       </w:pPr>
-      <w:bookmarkStart w:id="27" w:name="_Toc338619645"/>
+      <w:bookmarkStart w:id="29" w:name="_Toc338794702"/>
       <w:r>
         <w:t>Over the database interface</w:t>
       </w:r>
-      <w:bookmarkEnd w:id="27"/>
+      <w:bookmarkEnd w:id="29"/>
     </w:p>
     <w:p>
       <w:pPr>
@@ -12902,11 +13439,11 @@
       <w:pPr>
         <w:pStyle w:val="berschrift2"/>
       </w:pPr>
-      <w:bookmarkStart w:id="28" w:name="_Toc338619646"/>
+      <w:bookmarkStart w:id="30" w:name="_Toc338794703"/>
       <w:r>
         <w:t>Over e-Mail</w:t>
       </w:r>
-      <w:bookmarkEnd w:id="28"/>
+      <w:bookmarkEnd w:id="30"/>
     </w:p>
     <w:p>
       <w:pPr>
@@ -12967,21 +13504,21 @@
       <w:pPr>
         <w:pStyle w:val="berschrift1"/>
       </w:pPr>
-      <w:bookmarkStart w:id="29" w:name="_Toc338619647"/>
+      <w:bookmarkStart w:id="31" w:name="_Toc338794704"/>
       <w:r>
         <w:t>Manage your addresses</w:t>
       </w:r>
-      <w:bookmarkEnd w:id="29"/>
+      <w:bookmarkEnd w:id="31"/>
     </w:p>
     <w:p>
       <w:pPr>
         <w:pStyle w:val="berschrift2"/>
       </w:pPr>
-      <w:bookmarkStart w:id="30" w:name="_Toc338619648"/>
+      <w:bookmarkStart w:id="32" w:name="_Toc338794705"/>
       <w:r>
         <w:t>Search an address</w:t>
       </w:r>
-      <w:bookmarkEnd w:id="30"/>
+      <w:bookmarkEnd w:id="32"/>
     </w:p>
     <w:p>
       <w:pPr>
@@ -13103,24 +13640,24 @@
       <w:pPr>
         <w:pStyle w:val="berschrift2"/>
       </w:pPr>
-      <w:bookmarkStart w:id="31" w:name="_Toc338619649"/>
+      <w:bookmarkStart w:id="33" w:name="_Toc338794706"/>
       <w:r>
         <w:t>Add an address</w:t>
       </w:r>
-      <w:bookmarkEnd w:id="31"/>
+      <w:bookmarkEnd w:id="33"/>
     </w:p>
     <w:p>
       <w:pPr>
         <w:pStyle w:val="berschrift3"/>
       </w:pPr>
-      <w:bookmarkStart w:id="32" w:name="_Toc338619650"/>
+      <w:bookmarkStart w:id="34" w:name="_Toc338794707"/>
       <w:r>
         <w:t xml:space="preserve">With </w:t>
       </w:r>
       <w:r>
         <w:t>the web interface</w:t>
       </w:r>
-      <w:bookmarkEnd w:id="32"/>
+      <w:bookmarkEnd w:id="34"/>
     </w:p>
     <w:p>
       <w:pPr>
@@ -13141,7 +13678,7 @@
       <w:pPr>
         <w:pStyle w:val="berschrift3"/>
       </w:pPr>
-      <w:bookmarkStart w:id="33" w:name="_Toc338619651"/>
+      <w:bookmarkStart w:id="35" w:name="_Toc338794708"/>
       <w:r>
         <w:t xml:space="preserve">With </w:t>
       </w:r>
@@ -13151,7 +13688,7 @@
       <w:r>
         <w:t>E-Mail interface</w:t>
       </w:r>
-      <w:bookmarkEnd w:id="33"/>
+      <w:bookmarkEnd w:id="35"/>
     </w:p>
     <w:p>
       <w:pPr>
@@ -13209,7 +13746,7 @@
           <w:lang w:val="fr-CH"/>
         </w:rPr>
       </w:pPr>
-      <w:bookmarkStart w:id="34" w:name="_Toc338619652"/>
+      <w:bookmarkStart w:id="36" w:name="_Toc338794709"/>
       <w:r>
         <w:rPr>
           <w:lang w:val="fr-CH"/>
@@ -13222,7 +13759,7 @@
         </w:rPr>
         <w:t xml:space="preserve"> your mobile phone</w:t>
       </w:r>
-      <w:bookmarkEnd w:id="34"/>
+      <w:bookmarkEnd w:id="36"/>
     </w:p>
     <w:p>
       <w:pPr>
@@ -13281,11 +13818,11 @@
       <w:pPr>
         <w:pStyle w:val="berschrift2"/>
       </w:pPr>
-      <w:bookmarkStart w:id="35" w:name="_Toc338619653"/>
+      <w:bookmarkStart w:id="37" w:name="_Toc338794710"/>
       <w:r>
         <w:t>Edit an address</w:t>
       </w:r>
-      <w:bookmarkEnd w:id="35"/>
+      <w:bookmarkEnd w:id="37"/>
     </w:p>
     <w:p>
       <w:proofErr w:type="spellStart"/>
@@ -13352,17 +13889,18 @@
           <w:lang w:val="fr-CH"/>
         </w:rPr>
       </w:pPr>
-      <w:bookmarkStart w:id="36" w:name="_Toc338619654"/>
+      <w:bookmarkStart w:id="38" w:name="_Toc338794711"/>
       <w:r>
         <w:rPr>
           <w:lang w:val="fr-CH"/>
         </w:rPr>
         <w:t>Import / Export addresses</w:t>
       </w:r>
-      <w:bookmarkEnd w:id="36"/>
+      <w:bookmarkEnd w:id="38"/>
+      <w:bookmarkEnd w:id="0"/>
     </w:p>
     <w:sectPr>
-      <w:footerReference w:type="default" r:id="rId15"/>
+      <w:footerReference w:type="default" r:id="rId16"/>
       <w:pgSz w:w="11906" w:h="16838"/>
       <w:pgMar w:top="1417" w:right="1417" w:bottom="1134" w:left="1417" w:header="708" w:footer="708" w:gutter="0"/>
       <w:cols w:space="708"/>
@@ -13482,7 +14020,7 @@
               <w:noProof/>
               <w:lang w:val="de-DE"/>
             </w:rPr>
-            <w:t>3</w:t>
+            <w:t>1</w:t>
           </w:r>
           <w:r>
             <w:rPr>
@@ -17668,7 +18206,7 @@
 </file>
 
 <file path=customXml/itemProps1.xml><?xml version="1.0" encoding="utf-8"?>
-<ds:datastoreItem xmlns:ds="http://schemas.openxmlformats.org/officeDocument/2006/customXml" ds:itemID="{F65B43ED-D9DF-447C-BEFB-1B35A5F105F8}">
+<ds:datastoreItem xmlns:ds="http://schemas.openxmlformats.org/officeDocument/2006/customXml" ds:itemID="{262F36ED-C578-41B3-8EE2-A4680FF09535}">
   <ds:schemaRefs>
     <ds:schemaRef ds:uri="http://schemas.openxmlformats.org/officeDocument/2006/bibliography"/>
   </ds:schemaRefs>

</xml_diff>